<commit_message>
ch6, reverse k group
</commit_message>
<xml_diff>
--- a/check_list.docx
+++ b/check_list.docx
@@ -4392,883 +4392,891 @@
         </w:rPr>
         <w:t>M)</w:t>
       </w:r>
+    </w:p>
+    <w:p>
+      <w:pPr>
+        <w:ind w:left="720"/>
+        <w:rPr>
+          <w:color w:val="00B050"/>
+        </w:rPr>
+      </w:pPr>
+      <w:r>
+        <w:rPr>
+          <w:rFonts w:ascii="Times" w:hAnsi="Times" w:cs="Times"/>
+          <w:color w:val="00B050"/>
+        </w:rPr>
+        <w:tab/>
+        <w:t>•</w:t>
+      </w:r>
+      <w:r>
+        <w:rPr>
+          <w:rFonts w:ascii="Times" w:hAnsi="Times" w:cs="Times"/>
+          <w:color w:val="00B050"/>
+        </w:rPr>
+        <w:tab/>
+        <w:t xml:space="preserve">52. Next Permutation  </w:t>
+      </w:r>
+      <w:proofErr w:type="gramStart"/>
+      <w:r>
+        <w:rPr>
+          <w:rFonts w:ascii="Times" w:hAnsi="Times" w:cs="Times"/>
+          <w:color w:val="00B050"/>
+        </w:rPr>
+        <w:t>   </w:t>
+      </w:r>
+      <w:r>
+        <w:rPr>
+          <w:rFonts w:ascii="Times" w:hAnsi="Times" w:cs="Times"/>
+          <w:i/>
+          <w:color w:val="00B050"/>
+        </w:rPr>
+        <w:t>(</w:t>
+      </w:r>
+      <w:proofErr w:type="gramEnd"/>
+      <w:r>
+        <w:rPr>
+          <w:rFonts w:ascii="Times" w:hAnsi="Times" w:cs="Times"/>
+          <w:i/>
+          <w:color w:val="00B050"/>
+        </w:rPr>
+        <w:t>M)</w:t>
+      </w:r>
+    </w:p>
+    <w:p>
+      <w:pPr>
+        <w:ind w:left="720"/>
+        <w:rPr>
+          <w:color w:val="00B050"/>
+        </w:rPr>
+      </w:pPr>
+      <w:r>
+        <w:rPr>
+          <w:rFonts w:ascii="Times" w:hAnsi="Times" w:cs="Times"/>
+          <w:color w:val="00B050"/>
+        </w:rPr>
+        <w:tab/>
+        <w:t>•</w:t>
+      </w:r>
+      <w:r>
+        <w:rPr>
+          <w:rFonts w:ascii="Times" w:hAnsi="Times" w:cs="Times"/>
+          <w:color w:val="00B050"/>
+        </w:rPr>
+        <w:tab/>
+        <w:t xml:space="preserve">51. Previous Permutation  </w:t>
+      </w:r>
+      <w:proofErr w:type="gramStart"/>
+      <w:r>
+        <w:rPr>
+          <w:rFonts w:ascii="Times" w:hAnsi="Times" w:cs="Times"/>
+          <w:color w:val="00B050"/>
+        </w:rPr>
+        <w:t>   </w:t>
+      </w:r>
+      <w:r>
+        <w:rPr>
+          <w:rFonts w:ascii="Times" w:hAnsi="Times" w:cs="Times"/>
+          <w:i/>
+          <w:color w:val="00B050"/>
+        </w:rPr>
+        <w:t>(</w:t>
+      </w:r>
+      <w:proofErr w:type="gramEnd"/>
+      <w:r>
+        <w:rPr>
+          <w:rFonts w:ascii="Times" w:hAnsi="Times" w:cs="Times"/>
+          <w:i/>
+          <w:color w:val="00B050"/>
+        </w:rPr>
+        <w:t>M)</w:t>
+      </w:r>
+    </w:p>
+    <w:p>
+      <w:pPr>
+        <w:ind w:left="720"/>
+      </w:pPr>
+      <w:r>
+        <w:rPr>
+          <w:rFonts w:ascii="Times" w:hAnsi="Times" w:cs="Times"/>
+        </w:rPr>
+        <w:tab/>
+        <w:t>•</w:t>
+      </w:r>
+      <w:r>
+        <w:rPr>
+          <w:rFonts w:ascii="Times" w:hAnsi="Times" w:cs="Times"/>
+        </w:rPr>
+        <w:tab/>
+        <w:t xml:space="preserve">582. Word Break II  </w:t>
+      </w:r>
+      <w:proofErr w:type="gramStart"/>
+      <w:r>
+        <w:rPr>
+          <w:rFonts w:ascii="Times" w:hAnsi="Times" w:cs="Times"/>
+        </w:rPr>
+        <w:t>   </w:t>
+      </w:r>
+      <w:r>
+        <w:rPr>
+          <w:rFonts w:ascii="Times" w:hAnsi="Times" w:cs="Times"/>
+          <w:i/>
+        </w:rPr>
+        <w:t>(</w:t>
+      </w:r>
+      <w:proofErr w:type="gramEnd"/>
+      <w:r>
+        <w:rPr>
+          <w:rFonts w:ascii="Times" w:hAnsi="Times" w:cs="Times"/>
+          <w:i/>
+        </w:rPr>
+        <w:t xml:space="preserve">H) </w:t>
+      </w:r>
+    </w:p>
+    <w:p>
+      <w:r>
+        <w:rPr>
+          <w:rFonts w:ascii="Times" w:hAnsi="Times" w:cs="Times"/>
+        </w:rPr>
+        <w:t>Related</w:t>
+      </w:r>
+    </w:p>
+    <w:p>
+      <w:pPr>
+        <w:ind w:left="720"/>
+        <w:rPr>
+          <w:color w:val="00B050"/>
+        </w:rPr>
+      </w:pPr>
+      <w:r>
+        <w:rPr>
+          <w:rFonts w:ascii="Times" w:hAnsi="Times" w:cs="Times"/>
+          <w:color w:val="00B050"/>
+        </w:rPr>
+        <w:tab/>
+        <w:t>•</w:t>
+      </w:r>
+      <w:r>
+        <w:rPr>
+          <w:rFonts w:ascii="Times" w:hAnsi="Times" w:cs="Times"/>
+          <w:color w:val="00B050"/>
+        </w:rPr>
+        <w:tab/>
+        <w:t xml:space="preserve">211. String Permutation  </w:t>
+      </w:r>
+      <w:proofErr w:type="gramStart"/>
+      <w:r>
+        <w:rPr>
+          <w:rFonts w:ascii="Times" w:hAnsi="Times" w:cs="Times"/>
+          <w:color w:val="00B050"/>
+        </w:rPr>
+        <w:t>   </w:t>
+      </w:r>
+      <w:r>
+        <w:rPr>
+          <w:rFonts w:ascii="Times" w:hAnsi="Times" w:cs="Times"/>
+          <w:i/>
+          <w:color w:val="00B050"/>
+        </w:rPr>
+        <w:t>(</w:t>
+      </w:r>
+      <w:proofErr w:type="gramEnd"/>
+      <w:r>
+        <w:rPr>
+          <w:rFonts w:ascii="Times" w:hAnsi="Times" w:cs="Times"/>
+          <w:i/>
+          <w:color w:val="00B050"/>
+        </w:rPr>
+        <w:t>E</w:t>
+      </w:r>
+      <w:r>
+        <w:rPr>
+          <w:rFonts w:ascii="Times" w:hAnsi="Times" w:cs="Times"/>
+          <w:i/>
+          <w:color w:val="00B050"/>
+        </w:rPr>
+        <w:t>)</w:t>
+      </w:r>
+    </w:p>
+    <w:p>
+      <w:pPr>
+        <w:ind w:left="720"/>
+        <w:rPr>
+          <w:color w:val="00B050"/>
+        </w:rPr>
+      </w:pPr>
+      <w:r>
+        <w:rPr>
+          <w:rFonts w:ascii="Times" w:hAnsi="Times" w:cs="Times"/>
+          <w:color w:val="00B050"/>
+        </w:rPr>
+        <w:tab/>
+        <w:t>•</w:t>
+      </w:r>
+      <w:r>
+        <w:rPr>
+          <w:rFonts w:ascii="Times" w:hAnsi="Times" w:cs="Times"/>
+          <w:color w:val="00B050"/>
+        </w:rPr>
+        <w:tab/>
+        <w:t xml:space="preserve">197. Permutation Index  </w:t>
+      </w:r>
+      <w:proofErr w:type="gramStart"/>
+      <w:r>
+        <w:rPr>
+          <w:rFonts w:ascii="Times" w:hAnsi="Times" w:cs="Times"/>
+          <w:color w:val="00B050"/>
+        </w:rPr>
+        <w:t>   </w:t>
+      </w:r>
+      <w:r>
+        <w:rPr>
+          <w:rFonts w:ascii="Times" w:hAnsi="Times" w:cs="Times"/>
+          <w:i/>
+          <w:color w:val="00B050"/>
+        </w:rPr>
+        <w:t>(</w:t>
+      </w:r>
+      <w:proofErr w:type="gramEnd"/>
+      <w:r>
+        <w:rPr>
+          <w:rFonts w:ascii="Times" w:hAnsi="Times" w:cs="Times"/>
+          <w:i/>
+          <w:color w:val="00B050"/>
+        </w:rPr>
+        <w:t>E)</w:t>
+      </w:r>
+    </w:p>
+    <w:p>
+      <w:pPr>
+        <w:ind w:left="720"/>
+      </w:pPr>
+      <w:r>
+        <w:rPr>
+          <w:rFonts w:ascii="Times" w:hAnsi="Times" w:cs="Times"/>
+        </w:rPr>
+        <w:tab/>
+        <w:t>•</w:t>
+      </w:r>
+      <w:r>
+        <w:rPr>
+          <w:rFonts w:ascii="Times" w:hAnsi="Times" w:cs="Times"/>
+        </w:rPr>
+        <w:tab/>
+        <w:t xml:space="preserve">10. String Permutation II  </w:t>
+      </w:r>
+      <w:proofErr w:type="gramStart"/>
+      <w:r>
+        <w:rPr>
+          <w:rFonts w:ascii="Times" w:hAnsi="Times" w:cs="Times"/>
+        </w:rPr>
+        <w:t>   </w:t>
+      </w:r>
+      <w:r>
+        <w:rPr>
+          <w:rFonts w:ascii="Times" w:hAnsi="Times" w:cs="Times"/>
+          <w:i/>
+        </w:rPr>
+        <w:t>(</w:t>
+      </w:r>
+      <w:proofErr w:type="gramEnd"/>
+      <w:r>
+        <w:rPr>
+          <w:rFonts w:ascii="Times" w:hAnsi="Times" w:cs="Times"/>
+          <w:i/>
+        </w:rPr>
+        <w:t>M, L)</w:t>
+      </w:r>
+    </w:p>
+    <w:p>
+      <w:pPr>
+        <w:ind w:left="720"/>
+        <w:rPr>
+          <w:color w:val="00B050"/>
+        </w:rPr>
+      </w:pPr>
+      <w:r>
+        <w:rPr>
+          <w:rFonts w:ascii="Times" w:hAnsi="Times" w:cs="Times"/>
+        </w:rPr>
+        <w:tab/>
+      </w:r>
+      <w:r>
+        <w:rPr>
+          <w:rFonts w:ascii="Times" w:hAnsi="Times" w:cs="Times"/>
+          <w:color w:val="00B050"/>
+        </w:rPr>
+        <w:t>•</w:t>
+      </w:r>
+      <w:r>
+        <w:rPr>
+          <w:rFonts w:ascii="Times" w:hAnsi="Times" w:cs="Times"/>
+          <w:color w:val="00B050"/>
+        </w:rPr>
+        <w:tab/>
+        <w:t xml:space="preserve">190. Next Permutation II  </w:t>
+      </w:r>
+      <w:proofErr w:type="gramStart"/>
+      <w:r>
+        <w:rPr>
+          <w:rFonts w:ascii="Times" w:hAnsi="Times" w:cs="Times"/>
+          <w:color w:val="00B050"/>
+        </w:rPr>
+        <w:t>   </w:t>
+      </w:r>
+      <w:r>
+        <w:rPr>
+          <w:rFonts w:ascii="Times" w:hAnsi="Times" w:cs="Times"/>
+          <w:i/>
+          <w:color w:val="00B050"/>
+        </w:rPr>
+        <w:t>(</w:t>
+      </w:r>
+      <w:proofErr w:type="gramEnd"/>
+      <w:r>
+        <w:rPr>
+          <w:rFonts w:ascii="Times" w:hAnsi="Times" w:cs="Times"/>
+          <w:i/>
+          <w:color w:val="00B050"/>
+        </w:rPr>
+        <w:t>M)</w:t>
+      </w:r>
+    </w:p>
+    <w:p>
+      <w:pPr>
+        <w:ind w:left="720"/>
+        <w:rPr>
+          <w:color w:val="00B050"/>
+        </w:rPr>
+      </w:pPr>
+      <w:r>
+        <w:rPr>
+          <w:rFonts w:ascii="Times" w:hAnsi="Times" w:cs="Times"/>
+          <w:color w:val="00B050"/>
+        </w:rPr>
+        <w:tab/>
+        <w:t>•</w:t>
+      </w:r>
+      <w:r>
+        <w:rPr>
+          <w:rFonts w:ascii="Times" w:hAnsi="Times" w:cs="Times"/>
+          <w:color w:val="00B050"/>
+        </w:rPr>
+        <w:tab/>
+        <w:t xml:space="preserve">198. Permutation Index II  </w:t>
+      </w:r>
+      <w:proofErr w:type="gramStart"/>
+      <w:r>
+        <w:rPr>
+          <w:rFonts w:ascii="Times" w:hAnsi="Times" w:cs="Times"/>
+          <w:color w:val="00B050"/>
+        </w:rPr>
+        <w:t>   </w:t>
+      </w:r>
+      <w:r>
+        <w:rPr>
+          <w:rFonts w:ascii="Times" w:hAnsi="Times" w:cs="Times"/>
+          <w:i/>
+          <w:color w:val="00B050"/>
+        </w:rPr>
+        <w:t>(</w:t>
+      </w:r>
+      <w:proofErr w:type="gramEnd"/>
+      <w:r>
+        <w:rPr>
+          <w:rFonts w:ascii="Times" w:hAnsi="Times" w:cs="Times"/>
+          <w:i/>
+          <w:color w:val="00B050"/>
+        </w:rPr>
+        <w:t>M)</w:t>
+      </w:r>
+    </w:p>
+    <w:p>
+      <w:pPr>
+        <w:ind w:left="720"/>
+      </w:pPr>
+      <w:r>
+        <w:rPr>
+          <w:rFonts w:ascii="Times" w:hAnsi="Times" w:cs="Times"/>
+        </w:rPr>
+        <w:tab/>
+        <w:t>•</w:t>
+      </w:r>
+      <w:r>
+        <w:rPr>
+          <w:rFonts w:ascii="Times" w:hAnsi="Times" w:cs="Times"/>
+        </w:rPr>
+        <w:tab/>
+        <w:t xml:space="preserve">107. Word Break  </w:t>
+      </w:r>
+      <w:proofErr w:type="gramStart"/>
+      <w:r>
+        <w:rPr>
+          <w:rFonts w:ascii="Times" w:hAnsi="Times" w:cs="Times"/>
+        </w:rPr>
+        <w:t>   </w:t>
+      </w:r>
+      <w:r>
+        <w:rPr>
+          <w:rFonts w:ascii="Times" w:hAnsi="Times" w:cs="Times"/>
+          <w:i/>
+        </w:rPr>
+        <w:t>(</w:t>
+      </w:r>
+      <w:proofErr w:type="gramEnd"/>
+      <w:r>
+        <w:rPr>
+          <w:rFonts w:ascii="Times" w:hAnsi="Times" w:cs="Times"/>
+          <w:i/>
+        </w:rPr>
+        <w:t>M)</w:t>
+      </w:r>
+    </w:p>
+    <w:p>
+      <w:pPr>
+        <w:ind w:left="720"/>
+      </w:pPr>
+      <w:r>
+        <w:rPr>
+          <w:rFonts w:ascii="Times" w:hAnsi="Times" w:cs="Times"/>
+        </w:rPr>
+        <w:tab/>
+        <w:t>•</w:t>
+      </w:r>
+      <w:r>
+        <w:rPr>
+          <w:rFonts w:ascii="Times" w:hAnsi="Times" w:cs="Times"/>
+        </w:rPr>
+        <w:tab/>
+        <w:t xml:space="preserve">108. Palindrome Partitioning II  </w:t>
+      </w:r>
+      <w:proofErr w:type="gramStart"/>
+      <w:r>
+        <w:rPr>
+          <w:rFonts w:ascii="Times" w:hAnsi="Times" w:cs="Times"/>
+        </w:rPr>
+        <w:t>   </w:t>
+      </w:r>
+      <w:r>
+        <w:rPr>
+          <w:rFonts w:ascii="Times" w:hAnsi="Times" w:cs="Times"/>
+          <w:i/>
+        </w:rPr>
+        <w:t>(</w:t>
+      </w:r>
+      <w:proofErr w:type="gramEnd"/>
+      <w:r>
+        <w:rPr>
+          <w:rFonts w:ascii="Times" w:hAnsi="Times" w:cs="Times"/>
+          <w:i/>
+        </w:rPr>
+        <w:t>M)</w:t>
+      </w:r>
+    </w:p>
+    <w:p/>
+    <w:p/>
+    <w:p>
+      <w:r>
+        <w:rPr>
+          <w:rFonts w:ascii="Times" w:hAnsi="Times" w:cs="Times"/>
+        </w:rPr>
+        <w:br w:type="page"/>
+      </w:r>
+    </w:p>
+    <w:p>
+      <w:r>
+        <w:rPr>
+          <w:rFonts w:ascii="Times" w:hAnsi="Times" w:cs="Times"/>
+        </w:rPr>
+        <w:lastRenderedPageBreak/>
+        <w:t>Chapter 6 - Linked List &amp; Array</w:t>
+      </w:r>
+    </w:p>
+    <w:p>
+      <w:r>
+        <w:rPr>
+          <w:rFonts w:ascii="Times" w:hAnsi="Times" w:cs="Times"/>
+        </w:rPr>
+        <w:t>required</w:t>
+      </w:r>
+    </w:p>
+    <w:p>
+      <w:pPr>
+        <w:ind w:left="720"/>
+      </w:pPr>
+      <w:r>
+        <w:rPr>
+          <w:rFonts w:ascii="Times" w:hAnsi="Times" w:cs="Times"/>
+        </w:rPr>
+        <w:tab/>
+        <w:t>•</w:t>
+      </w:r>
+      <w:r>
+        <w:rPr>
+          <w:rFonts w:ascii="Times" w:hAnsi="Times" w:cs="Times"/>
+        </w:rPr>
+        <w:tab/>
+        <w:t xml:space="preserve">599. Insert into a Cyclic Sorted List  </w:t>
+      </w:r>
+      <w:proofErr w:type="gramStart"/>
+      <w:r>
+        <w:rPr>
+          <w:rFonts w:ascii="Times" w:hAnsi="Times" w:cs="Times"/>
+        </w:rPr>
+        <w:t>   </w:t>
+      </w:r>
+      <w:r>
+        <w:rPr>
+          <w:rFonts w:ascii="Times" w:hAnsi="Times" w:cs="Times"/>
+          <w:i/>
+        </w:rPr>
+        <w:t>(</w:t>
+      </w:r>
+      <w:proofErr w:type="gramEnd"/>
+      <w:r>
+        <w:rPr>
+          <w:rFonts w:ascii="Times" w:hAnsi="Times" w:cs="Times"/>
+          <w:i/>
+        </w:rPr>
+        <w:t>E, L)</w:t>
+      </w:r>
+    </w:p>
+    <w:p>
+      <w:pPr>
+        <w:ind w:left="720"/>
+      </w:pPr>
+      <w:r>
+        <w:rPr>
+          <w:rFonts w:ascii="Times" w:hAnsi="Times" w:cs="Times"/>
+        </w:rPr>
+        <w:tab/>
+        <w:t>•</w:t>
+      </w:r>
+      <w:r>
+        <w:rPr>
+          <w:rFonts w:ascii="Times" w:hAnsi="Times" w:cs="Times"/>
+        </w:rPr>
+        <w:tab/>
+        <w:t xml:space="preserve">165. Merge Two Sorted Lists  </w:t>
+      </w:r>
+      <w:proofErr w:type="gramStart"/>
+      <w:r>
+        <w:rPr>
+          <w:rFonts w:ascii="Times" w:hAnsi="Times" w:cs="Times"/>
+        </w:rPr>
+        <w:t>   </w:t>
+      </w:r>
+      <w:r>
+        <w:rPr>
+          <w:rFonts w:ascii="Times" w:hAnsi="Times" w:cs="Times"/>
+          <w:i/>
+        </w:rPr>
+        <w:t>(</w:t>
+      </w:r>
+      <w:proofErr w:type="gramEnd"/>
+      <w:r>
+        <w:rPr>
+          <w:rFonts w:ascii="Times" w:hAnsi="Times" w:cs="Times"/>
+          <w:i/>
+        </w:rPr>
+        <w:t>E)</w:t>
+      </w:r>
+    </w:p>
+    <w:p>
+      <w:pPr>
+        <w:ind w:left="720"/>
+      </w:pPr>
+      <w:r>
+        <w:rPr>
+          <w:rFonts w:ascii="Times" w:hAnsi="Times" w:cs="Times"/>
+        </w:rPr>
+        <w:tab/>
+        <w:t>•</w:t>
+      </w:r>
+      <w:r>
+        <w:rPr>
+          <w:rFonts w:ascii="Times" w:hAnsi="Times" w:cs="Times"/>
+        </w:rPr>
+        <w:tab/>
+        <w:t xml:space="preserve">138. Subarray Sum  </w:t>
+      </w:r>
+      <w:proofErr w:type="gramStart"/>
+      <w:r>
+        <w:rPr>
+          <w:rFonts w:ascii="Times" w:hAnsi="Times" w:cs="Times"/>
+        </w:rPr>
+        <w:t>   </w:t>
+      </w:r>
+      <w:r>
+        <w:rPr>
+          <w:rFonts w:ascii="Times" w:hAnsi="Times" w:cs="Times"/>
+          <w:i/>
+        </w:rPr>
+        <w:t>(</w:t>
+      </w:r>
+      <w:proofErr w:type="gramEnd"/>
+      <w:r>
+        <w:rPr>
+          <w:rFonts w:ascii="Times" w:hAnsi="Times" w:cs="Times"/>
+          <w:i/>
+        </w:rPr>
+        <w:t>E)</w:t>
+      </w:r>
+    </w:p>
+    <w:p>
+      <w:pPr>
+        <w:ind w:left="720"/>
+      </w:pPr>
+      <w:r>
+        <w:rPr>
+          <w:rFonts w:ascii="Times" w:hAnsi="Times" w:cs="Times"/>
+        </w:rPr>
+        <w:tab/>
+        <w:t>•</w:t>
+      </w:r>
+      <w:r>
+        <w:rPr>
+          <w:rFonts w:ascii="Times" w:hAnsi="Times" w:cs="Times"/>
+        </w:rPr>
+        <w:tab/>
+        <w:t xml:space="preserve">41. Maximum Subarray  </w:t>
+      </w:r>
+      <w:proofErr w:type="gramStart"/>
+      <w:r>
+        <w:rPr>
+          <w:rFonts w:ascii="Times" w:hAnsi="Times" w:cs="Times"/>
+        </w:rPr>
+        <w:t>  </w:t>
+      </w:r>
+      <w:r>
+        <w:rPr>
+          <w:rFonts w:ascii="Times" w:hAnsi="Times" w:cs="Times"/>
+          <w:i/>
+        </w:rPr>
+        <w:t> (</w:t>
+      </w:r>
+      <w:proofErr w:type="gramEnd"/>
+      <w:r>
+        <w:rPr>
+          <w:rFonts w:ascii="Times" w:hAnsi="Times" w:cs="Times"/>
+          <w:i/>
+        </w:rPr>
+        <w:t>E)</w:t>
+      </w:r>
+    </w:p>
+    <w:p>
+      <w:pPr>
+        <w:ind w:left="720"/>
+      </w:pPr>
+      <w:r>
+        <w:rPr>
+          <w:rFonts w:ascii="Times" w:hAnsi="Times" w:cs="Times"/>
+        </w:rPr>
+        <w:tab/>
+        <w:t>•</w:t>
+      </w:r>
+      <w:r>
+        <w:rPr>
+          <w:rFonts w:ascii="Times" w:hAnsi="Times" w:cs="Times"/>
+        </w:rPr>
+        <w:tab/>
+        <w:t xml:space="preserve">139. Subarray Sum Closest  </w:t>
+      </w:r>
+      <w:proofErr w:type="gramStart"/>
+      <w:r>
+        <w:rPr>
+          <w:rFonts w:ascii="Times" w:hAnsi="Times" w:cs="Times"/>
+        </w:rPr>
+        <w:t>   </w:t>
+      </w:r>
+      <w:r>
+        <w:rPr>
+          <w:rFonts w:ascii="Times" w:hAnsi="Times" w:cs="Times"/>
+          <w:i/>
+        </w:rPr>
+        <w:t>(</w:t>
+      </w:r>
+      <w:proofErr w:type="gramEnd"/>
+      <w:r>
+        <w:rPr>
+          <w:rFonts w:ascii="Times" w:hAnsi="Times" w:cs="Times"/>
+          <w:i/>
+        </w:rPr>
+        <w:t>M)</w:t>
+      </w:r>
+    </w:p>
+    <w:p>
+      <w:pPr>
+        <w:ind w:left="720"/>
+      </w:pPr>
+      <w:r>
+        <w:rPr>
+          <w:rFonts w:ascii="Times" w:hAnsi="Times" w:cs="Times"/>
+        </w:rPr>
+        <w:tab/>
+        <w:t>•</w:t>
+      </w:r>
+      <w:r>
+        <w:rPr>
+          <w:rFonts w:ascii="Times" w:hAnsi="Times" w:cs="Times"/>
+        </w:rPr>
+        <w:tab/>
+        <w:t xml:space="preserve">105. Copy List with Random Pointer  </w:t>
+      </w:r>
+      <w:proofErr w:type="gramStart"/>
+      <w:r>
+        <w:rPr>
+          <w:rFonts w:ascii="Times" w:hAnsi="Times" w:cs="Times"/>
+        </w:rPr>
+        <w:t xml:space="preserve">  </w:t>
+      </w:r>
+      <w:r>
+        <w:rPr>
+          <w:rFonts w:ascii="Times" w:hAnsi="Times" w:cs="Times"/>
+          <w:i/>
+        </w:rPr>
+        <w:t> (</w:t>
+      </w:r>
+      <w:proofErr w:type="gramEnd"/>
+      <w:r>
+        <w:rPr>
+          <w:rFonts w:ascii="Times" w:hAnsi="Times" w:cs="Times"/>
+          <w:i/>
+        </w:rPr>
+        <w:t>M)</w:t>
+      </w:r>
+    </w:p>
+    <w:p>
+      <w:pPr>
+        <w:ind w:left="720"/>
+      </w:pPr>
+      <w:r>
+        <w:rPr>
+          <w:rFonts w:ascii="Times" w:hAnsi="Times" w:cs="Times"/>
+        </w:rPr>
+        <w:tab/>
+        <w:t>•</w:t>
+      </w:r>
+      <w:r>
+        <w:rPr>
+          <w:rFonts w:ascii="Times" w:hAnsi="Times" w:cs="Times"/>
+        </w:rPr>
+        <w:tab/>
+        <w:t xml:space="preserve">102. Linked List Cycle  </w:t>
+      </w:r>
+      <w:proofErr w:type="gramStart"/>
+      <w:r>
+        <w:rPr>
+          <w:rFonts w:ascii="Times" w:hAnsi="Times" w:cs="Times"/>
+        </w:rPr>
+        <w:t xml:space="preserve">  </w:t>
+      </w:r>
+      <w:r>
+        <w:rPr>
+          <w:rFonts w:ascii="Times" w:hAnsi="Times" w:cs="Times"/>
+          <w:i/>
+        </w:rPr>
+        <w:t> (</w:t>
+      </w:r>
+      <w:proofErr w:type="gramEnd"/>
+      <w:r>
+        <w:rPr>
+          <w:rFonts w:ascii="Times" w:hAnsi="Times" w:cs="Times"/>
+          <w:i/>
+        </w:rPr>
+        <w:t>M)</w:t>
+      </w:r>
+    </w:p>
+    <w:p>
+      <w:pPr>
+        <w:ind w:left="720"/>
+      </w:pPr>
+      <w:r>
+        <w:rPr>
+          <w:rFonts w:ascii="Times" w:hAnsi="Times" w:cs="Times"/>
+        </w:rPr>
+        <w:tab/>
+        <w:t>•</w:t>
+      </w:r>
+      <w:r>
+        <w:rPr>
+          <w:rFonts w:ascii="Times" w:hAnsi="Times" w:cs="Times"/>
+        </w:rPr>
+        <w:tab/>
+        <w:t xml:space="preserve">98. Sort List  </w:t>
+      </w:r>
+      <w:proofErr w:type="gramStart"/>
+      <w:r>
+        <w:rPr>
+          <w:rFonts w:ascii="Times" w:hAnsi="Times" w:cs="Times"/>
+        </w:rPr>
+        <w:t>   </w:t>
+      </w:r>
+      <w:r>
+        <w:rPr>
+          <w:rFonts w:ascii="Times" w:hAnsi="Times" w:cs="Times"/>
+          <w:i/>
+        </w:rPr>
+        <w:t>(</w:t>
+      </w:r>
+      <w:proofErr w:type="gramEnd"/>
+      <w:r>
+        <w:rPr>
+          <w:rFonts w:ascii="Times" w:hAnsi="Times" w:cs="Times"/>
+          <w:i/>
+        </w:rPr>
+        <w:t>M)</w:t>
+      </w:r>
+    </w:p>
+    <w:p>
+      <w:pPr>
+        <w:ind w:left="720"/>
+        <w:rPr>
+          <w:color w:val="00B050"/>
+        </w:rPr>
+      </w:pPr>
+      <w:r>
+        <w:rPr>
+          <w:rFonts w:ascii="Times" w:hAnsi="Times" w:cs="Times"/>
+          <w:color w:val="00B050"/>
+        </w:rPr>
+        <w:tab/>
+        <w:t>•</w:t>
+      </w:r>
+      <w:r>
+        <w:rPr>
+          <w:rFonts w:ascii="Times" w:hAnsi="Times" w:cs="Times"/>
+          <w:color w:val="00B050"/>
+        </w:rPr>
+        <w:tab/>
+        <w:t xml:space="preserve">450. Reverse Node in k-Group  </w:t>
+      </w:r>
+      <w:proofErr w:type="gramStart"/>
+      <w:r>
+        <w:rPr>
+          <w:rFonts w:ascii="Times" w:hAnsi="Times" w:cs="Times"/>
+          <w:color w:val="00B050"/>
+        </w:rPr>
+        <w:t xml:space="preserve">  </w:t>
+      </w:r>
+      <w:r>
+        <w:rPr>
+          <w:rFonts w:ascii="Times" w:hAnsi="Times" w:cs="Times"/>
+          <w:i/>
+          <w:color w:val="00B050"/>
+        </w:rPr>
+        <w:t> (</w:t>
+      </w:r>
+      <w:proofErr w:type="gramEnd"/>
+      <w:r>
+        <w:rPr>
+          <w:rFonts w:ascii="Times" w:hAnsi="Times" w:cs="Times"/>
+          <w:i/>
+          <w:color w:val="00B050"/>
+        </w:rPr>
+        <w:t>H)</w:t>
+      </w:r>
       <w:bookmarkStart w:id="0" w:name="_GoBack"/>
       <w:bookmarkEnd w:id="0"/>
-    </w:p>
-    <w:p>
-      <w:pPr>
-        <w:ind w:left="720"/>
-        <w:rPr>
-          <w:color w:val="00B050"/>
-        </w:rPr>
-      </w:pPr>
-      <w:r>
-        <w:rPr>
-          <w:rFonts w:ascii="Times" w:hAnsi="Times" w:cs="Times"/>
-          <w:color w:val="00B050"/>
-        </w:rPr>
-        <w:tab/>
-        <w:t>•</w:t>
-      </w:r>
-      <w:r>
-        <w:rPr>
-          <w:rFonts w:ascii="Times" w:hAnsi="Times" w:cs="Times"/>
-          <w:color w:val="00B050"/>
-        </w:rPr>
-        <w:tab/>
-        <w:t xml:space="preserve">52. Next Permutation  </w:t>
-      </w:r>
-      <w:proofErr w:type="gramStart"/>
-      <w:r>
-        <w:rPr>
-          <w:rFonts w:ascii="Times" w:hAnsi="Times" w:cs="Times"/>
-          <w:color w:val="00B050"/>
-        </w:rPr>
-        <w:t>   </w:t>
-      </w:r>
-      <w:r>
-        <w:rPr>
-          <w:rFonts w:ascii="Times" w:hAnsi="Times" w:cs="Times"/>
-          <w:i/>
-          <w:color w:val="00B050"/>
-        </w:rPr>
-        <w:t>(</w:t>
-      </w:r>
-      <w:proofErr w:type="gramEnd"/>
-      <w:r>
-        <w:rPr>
-          <w:rFonts w:ascii="Times" w:hAnsi="Times" w:cs="Times"/>
-          <w:i/>
-          <w:color w:val="00B050"/>
-        </w:rPr>
-        <w:t>M)</w:t>
-      </w:r>
-    </w:p>
-    <w:p>
-      <w:pPr>
-        <w:ind w:left="720"/>
-        <w:rPr>
-          <w:color w:val="00B050"/>
-        </w:rPr>
-      </w:pPr>
-      <w:r>
-        <w:rPr>
-          <w:rFonts w:ascii="Times" w:hAnsi="Times" w:cs="Times"/>
-          <w:color w:val="00B050"/>
-        </w:rPr>
-        <w:tab/>
-        <w:t>•</w:t>
-      </w:r>
-      <w:r>
-        <w:rPr>
-          <w:rFonts w:ascii="Times" w:hAnsi="Times" w:cs="Times"/>
-          <w:color w:val="00B050"/>
-        </w:rPr>
-        <w:tab/>
-        <w:t xml:space="preserve">51. Previous Permutation  </w:t>
-      </w:r>
-      <w:proofErr w:type="gramStart"/>
-      <w:r>
-        <w:rPr>
-          <w:rFonts w:ascii="Times" w:hAnsi="Times" w:cs="Times"/>
-          <w:color w:val="00B050"/>
-        </w:rPr>
-        <w:t>   </w:t>
-      </w:r>
-      <w:r>
-        <w:rPr>
-          <w:rFonts w:ascii="Times" w:hAnsi="Times" w:cs="Times"/>
-          <w:i/>
-          <w:color w:val="00B050"/>
-        </w:rPr>
-        <w:t>(</w:t>
-      </w:r>
-      <w:proofErr w:type="gramEnd"/>
-      <w:r>
-        <w:rPr>
-          <w:rFonts w:ascii="Times" w:hAnsi="Times" w:cs="Times"/>
-          <w:i/>
-          <w:color w:val="00B050"/>
-        </w:rPr>
-        <w:t>M)</w:t>
-      </w:r>
-    </w:p>
-    <w:p>
-      <w:pPr>
-        <w:ind w:left="720"/>
-      </w:pPr>
-      <w:r>
-        <w:rPr>
-          <w:rFonts w:ascii="Times" w:hAnsi="Times" w:cs="Times"/>
-        </w:rPr>
-        <w:tab/>
-        <w:t>•</w:t>
-      </w:r>
-      <w:r>
-        <w:rPr>
-          <w:rFonts w:ascii="Times" w:hAnsi="Times" w:cs="Times"/>
-        </w:rPr>
-        <w:tab/>
-        <w:t xml:space="preserve">582. Word Break II  </w:t>
-      </w:r>
-      <w:proofErr w:type="gramStart"/>
-      <w:r>
-        <w:rPr>
-          <w:rFonts w:ascii="Times" w:hAnsi="Times" w:cs="Times"/>
-        </w:rPr>
-        <w:t>   </w:t>
-      </w:r>
-      <w:r>
-        <w:rPr>
-          <w:rFonts w:ascii="Times" w:hAnsi="Times" w:cs="Times"/>
-          <w:i/>
-        </w:rPr>
-        <w:t>(</w:t>
-      </w:r>
-      <w:proofErr w:type="gramEnd"/>
-      <w:r>
-        <w:rPr>
-          <w:rFonts w:ascii="Times" w:hAnsi="Times" w:cs="Times"/>
-          <w:i/>
-        </w:rPr>
-        <w:t xml:space="preserve">H) </w:t>
-      </w:r>
-    </w:p>
-    <w:p>
-      <w:r>
-        <w:rPr>
-          <w:rFonts w:ascii="Times" w:hAnsi="Times" w:cs="Times"/>
-        </w:rPr>
-        <w:t>Related</w:t>
-      </w:r>
-    </w:p>
-    <w:p>
-      <w:pPr>
-        <w:ind w:left="720"/>
-        <w:rPr>
-          <w:color w:val="00B050"/>
-        </w:rPr>
-      </w:pPr>
-      <w:r>
-        <w:rPr>
-          <w:rFonts w:ascii="Times" w:hAnsi="Times" w:cs="Times"/>
-          <w:color w:val="00B050"/>
-        </w:rPr>
-        <w:tab/>
-        <w:t>•</w:t>
-      </w:r>
-      <w:r>
-        <w:rPr>
-          <w:rFonts w:ascii="Times" w:hAnsi="Times" w:cs="Times"/>
-          <w:color w:val="00B050"/>
-        </w:rPr>
-        <w:tab/>
-        <w:t xml:space="preserve">211. String Permutation  </w:t>
-      </w:r>
-      <w:proofErr w:type="gramStart"/>
-      <w:r>
-        <w:rPr>
-          <w:rFonts w:ascii="Times" w:hAnsi="Times" w:cs="Times"/>
-          <w:color w:val="00B050"/>
-        </w:rPr>
-        <w:t>   </w:t>
-      </w:r>
-      <w:r>
-        <w:rPr>
-          <w:rFonts w:ascii="Times" w:hAnsi="Times" w:cs="Times"/>
-          <w:i/>
-          <w:color w:val="00B050"/>
-        </w:rPr>
-        <w:t>(</w:t>
-      </w:r>
-      <w:proofErr w:type="gramEnd"/>
-      <w:r>
-        <w:rPr>
-          <w:rFonts w:ascii="Times" w:hAnsi="Times" w:cs="Times"/>
-          <w:i/>
-          <w:color w:val="00B050"/>
-        </w:rPr>
-        <w:t>E</w:t>
-      </w:r>
-      <w:r>
-        <w:rPr>
-          <w:rFonts w:ascii="Times" w:hAnsi="Times" w:cs="Times"/>
-          <w:i/>
-          <w:color w:val="00B050"/>
-        </w:rPr>
-        <w:t>)</w:t>
-      </w:r>
-    </w:p>
-    <w:p>
-      <w:pPr>
-        <w:ind w:left="720"/>
-        <w:rPr>
-          <w:color w:val="00B050"/>
-        </w:rPr>
-      </w:pPr>
-      <w:r>
-        <w:rPr>
-          <w:rFonts w:ascii="Times" w:hAnsi="Times" w:cs="Times"/>
-          <w:color w:val="00B050"/>
-        </w:rPr>
-        <w:tab/>
-        <w:t>•</w:t>
-      </w:r>
-      <w:r>
-        <w:rPr>
-          <w:rFonts w:ascii="Times" w:hAnsi="Times" w:cs="Times"/>
-          <w:color w:val="00B050"/>
-        </w:rPr>
-        <w:tab/>
-        <w:t xml:space="preserve">197. Permutation Index  </w:t>
-      </w:r>
-      <w:proofErr w:type="gramStart"/>
-      <w:r>
-        <w:rPr>
-          <w:rFonts w:ascii="Times" w:hAnsi="Times" w:cs="Times"/>
-          <w:color w:val="00B050"/>
-        </w:rPr>
-        <w:t>   </w:t>
-      </w:r>
-      <w:r>
-        <w:rPr>
-          <w:rFonts w:ascii="Times" w:hAnsi="Times" w:cs="Times"/>
-          <w:i/>
-          <w:color w:val="00B050"/>
-        </w:rPr>
-        <w:t>(</w:t>
-      </w:r>
-      <w:proofErr w:type="gramEnd"/>
-      <w:r>
-        <w:rPr>
-          <w:rFonts w:ascii="Times" w:hAnsi="Times" w:cs="Times"/>
-          <w:i/>
-          <w:color w:val="00B050"/>
-        </w:rPr>
-        <w:t>E)</w:t>
-      </w:r>
-    </w:p>
-    <w:p>
-      <w:pPr>
-        <w:ind w:left="720"/>
-      </w:pPr>
-      <w:r>
-        <w:rPr>
-          <w:rFonts w:ascii="Times" w:hAnsi="Times" w:cs="Times"/>
-        </w:rPr>
-        <w:tab/>
-        <w:t>•</w:t>
-      </w:r>
-      <w:r>
-        <w:rPr>
-          <w:rFonts w:ascii="Times" w:hAnsi="Times" w:cs="Times"/>
-        </w:rPr>
-        <w:tab/>
-        <w:t xml:space="preserve">10. String Permutation II  </w:t>
-      </w:r>
-      <w:proofErr w:type="gramStart"/>
-      <w:r>
-        <w:rPr>
-          <w:rFonts w:ascii="Times" w:hAnsi="Times" w:cs="Times"/>
-        </w:rPr>
-        <w:t>   </w:t>
-      </w:r>
-      <w:r>
-        <w:rPr>
-          <w:rFonts w:ascii="Times" w:hAnsi="Times" w:cs="Times"/>
-          <w:i/>
-        </w:rPr>
-        <w:t>(</w:t>
-      </w:r>
-      <w:proofErr w:type="gramEnd"/>
-      <w:r>
-        <w:rPr>
-          <w:rFonts w:ascii="Times" w:hAnsi="Times" w:cs="Times"/>
-          <w:i/>
-        </w:rPr>
-        <w:t>M, L)</w:t>
-      </w:r>
-    </w:p>
-    <w:p>
-      <w:pPr>
-        <w:ind w:left="720"/>
-        <w:rPr>
-          <w:color w:val="00B050"/>
-        </w:rPr>
-      </w:pPr>
-      <w:r>
-        <w:rPr>
-          <w:rFonts w:ascii="Times" w:hAnsi="Times" w:cs="Times"/>
-        </w:rPr>
-        <w:tab/>
-      </w:r>
-      <w:r>
-        <w:rPr>
-          <w:rFonts w:ascii="Times" w:hAnsi="Times" w:cs="Times"/>
-          <w:color w:val="00B050"/>
-        </w:rPr>
-        <w:t>•</w:t>
-      </w:r>
-      <w:r>
-        <w:rPr>
-          <w:rFonts w:ascii="Times" w:hAnsi="Times" w:cs="Times"/>
-          <w:color w:val="00B050"/>
-        </w:rPr>
-        <w:tab/>
-        <w:t xml:space="preserve">190. Next Permutation II  </w:t>
-      </w:r>
-      <w:proofErr w:type="gramStart"/>
-      <w:r>
-        <w:rPr>
-          <w:rFonts w:ascii="Times" w:hAnsi="Times" w:cs="Times"/>
-          <w:color w:val="00B050"/>
-        </w:rPr>
-        <w:t>   </w:t>
-      </w:r>
-      <w:r>
-        <w:rPr>
-          <w:rFonts w:ascii="Times" w:hAnsi="Times" w:cs="Times"/>
-          <w:i/>
-          <w:color w:val="00B050"/>
-        </w:rPr>
-        <w:t>(</w:t>
-      </w:r>
-      <w:proofErr w:type="gramEnd"/>
-      <w:r>
-        <w:rPr>
-          <w:rFonts w:ascii="Times" w:hAnsi="Times" w:cs="Times"/>
-          <w:i/>
-          <w:color w:val="00B050"/>
-        </w:rPr>
-        <w:t>M)</w:t>
-      </w:r>
-    </w:p>
-    <w:p>
-      <w:pPr>
-        <w:ind w:left="720"/>
-        <w:rPr>
-          <w:color w:val="00B050"/>
-        </w:rPr>
-      </w:pPr>
-      <w:r>
-        <w:rPr>
-          <w:rFonts w:ascii="Times" w:hAnsi="Times" w:cs="Times"/>
-          <w:color w:val="00B050"/>
-        </w:rPr>
-        <w:tab/>
-        <w:t>•</w:t>
-      </w:r>
-      <w:r>
-        <w:rPr>
-          <w:rFonts w:ascii="Times" w:hAnsi="Times" w:cs="Times"/>
-          <w:color w:val="00B050"/>
-        </w:rPr>
-        <w:tab/>
-        <w:t xml:space="preserve">198. Permutation Index II  </w:t>
-      </w:r>
-      <w:proofErr w:type="gramStart"/>
-      <w:r>
-        <w:rPr>
-          <w:rFonts w:ascii="Times" w:hAnsi="Times" w:cs="Times"/>
-          <w:color w:val="00B050"/>
-        </w:rPr>
-        <w:t>   </w:t>
-      </w:r>
-      <w:r>
-        <w:rPr>
-          <w:rFonts w:ascii="Times" w:hAnsi="Times" w:cs="Times"/>
-          <w:i/>
-          <w:color w:val="00B050"/>
-        </w:rPr>
-        <w:t>(</w:t>
-      </w:r>
-      <w:proofErr w:type="gramEnd"/>
-      <w:r>
-        <w:rPr>
-          <w:rFonts w:ascii="Times" w:hAnsi="Times" w:cs="Times"/>
-          <w:i/>
-          <w:color w:val="00B050"/>
-        </w:rPr>
-        <w:t>M)</w:t>
-      </w:r>
-    </w:p>
-    <w:p>
-      <w:pPr>
-        <w:ind w:left="720"/>
-      </w:pPr>
-      <w:r>
-        <w:rPr>
-          <w:rFonts w:ascii="Times" w:hAnsi="Times" w:cs="Times"/>
-        </w:rPr>
-        <w:tab/>
-        <w:t>•</w:t>
-      </w:r>
-      <w:r>
-        <w:rPr>
-          <w:rFonts w:ascii="Times" w:hAnsi="Times" w:cs="Times"/>
-        </w:rPr>
-        <w:tab/>
-        <w:t xml:space="preserve">107. Word Break  </w:t>
-      </w:r>
-      <w:proofErr w:type="gramStart"/>
-      <w:r>
-        <w:rPr>
-          <w:rFonts w:ascii="Times" w:hAnsi="Times" w:cs="Times"/>
-        </w:rPr>
-        <w:t>   </w:t>
-      </w:r>
-      <w:r>
-        <w:rPr>
-          <w:rFonts w:ascii="Times" w:hAnsi="Times" w:cs="Times"/>
-          <w:i/>
-        </w:rPr>
-        <w:t>(</w:t>
-      </w:r>
-      <w:proofErr w:type="gramEnd"/>
-      <w:r>
-        <w:rPr>
-          <w:rFonts w:ascii="Times" w:hAnsi="Times" w:cs="Times"/>
-          <w:i/>
-        </w:rPr>
-        <w:t>M)</w:t>
-      </w:r>
-    </w:p>
-    <w:p>
-      <w:pPr>
-        <w:ind w:left="720"/>
-      </w:pPr>
-      <w:r>
-        <w:rPr>
-          <w:rFonts w:ascii="Times" w:hAnsi="Times" w:cs="Times"/>
-        </w:rPr>
-        <w:tab/>
-        <w:t>•</w:t>
-      </w:r>
-      <w:r>
-        <w:rPr>
-          <w:rFonts w:ascii="Times" w:hAnsi="Times" w:cs="Times"/>
-        </w:rPr>
-        <w:tab/>
-        <w:t xml:space="preserve">108. Palindrome Partitioning II  </w:t>
-      </w:r>
-      <w:proofErr w:type="gramStart"/>
-      <w:r>
-        <w:rPr>
-          <w:rFonts w:ascii="Times" w:hAnsi="Times" w:cs="Times"/>
-        </w:rPr>
-        <w:t>   </w:t>
-      </w:r>
-      <w:r>
-        <w:rPr>
-          <w:rFonts w:ascii="Times" w:hAnsi="Times" w:cs="Times"/>
-          <w:i/>
-        </w:rPr>
-        <w:t>(</w:t>
-      </w:r>
-      <w:proofErr w:type="gramEnd"/>
-      <w:r>
-        <w:rPr>
-          <w:rFonts w:ascii="Times" w:hAnsi="Times" w:cs="Times"/>
-          <w:i/>
-        </w:rPr>
-        <w:t>M)</w:t>
-      </w:r>
-    </w:p>
-    <w:p/>
-    <w:p/>
-    <w:p>
-      <w:r>
-        <w:rPr>
-          <w:rFonts w:ascii="Times" w:hAnsi="Times" w:cs="Times"/>
-        </w:rPr>
-        <w:br w:type="page"/>
-      </w:r>
-    </w:p>
-    <w:p>
-      <w:r>
-        <w:rPr>
-          <w:rFonts w:ascii="Times" w:hAnsi="Times" w:cs="Times"/>
-        </w:rPr>
-        <w:lastRenderedPageBreak/>
-        <w:t>Chapter 6 - Linked List &amp; Array</w:t>
-      </w:r>
-    </w:p>
-    <w:p>
-      <w:r>
-        <w:rPr>
-          <w:rFonts w:ascii="Times" w:hAnsi="Times" w:cs="Times"/>
-        </w:rPr>
-        <w:t>required</w:t>
-      </w:r>
-    </w:p>
-    <w:p>
-      <w:pPr>
-        <w:ind w:left="720"/>
-      </w:pPr>
-      <w:r>
-        <w:rPr>
-          <w:rFonts w:ascii="Times" w:hAnsi="Times" w:cs="Times"/>
-        </w:rPr>
-        <w:tab/>
-        <w:t>•</w:t>
-      </w:r>
-      <w:r>
-        <w:rPr>
-          <w:rFonts w:ascii="Times" w:hAnsi="Times" w:cs="Times"/>
-        </w:rPr>
-        <w:tab/>
-        <w:t xml:space="preserve">599. Insert into a Cyclic Sorted List  </w:t>
-      </w:r>
-      <w:proofErr w:type="gramStart"/>
-      <w:r>
-        <w:rPr>
-          <w:rFonts w:ascii="Times" w:hAnsi="Times" w:cs="Times"/>
-        </w:rPr>
-        <w:t>   </w:t>
-      </w:r>
-      <w:r>
-        <w:rPr>
-          <w:rFonts w:ascii="Times" w:hAnsi="Times" w:cs="Times"/>
-          <w:i/>
-        </w:rPr>
-        <w:t>(</w:t>
-      </w:r>
-      <w:proofErr w:type="gramEnd"/>
-      <w:r>
-        <w:rPr>
-          <w:rFonts w:ascii="Times" w:hAnsi="Times" w:cs="Times"/>
-          <w:i/>
-        </w:rPr>
-        <w:t>E, L)</w:t>
-      </w:r>
-    </w:p>
-    <w:p>
-      <w:pPr>
-        <w:ind w:left="720"/>
-      </w:pPr>
-      <w:r>
-        <w:rPr>
-          <w:rFonts w:ascii="Times" w:hAnsi="Times" w:cs="Times"/>
-        </w:rPr>
-        <w:tab/>
-        <w:t>•</w:t>
-      </w:r>
-      <w:r>
-        <w:rPr>
-          <w:rFonts w:ascii="Times" w:hAnsi="Times" w:cs="Times"/>
-        </w:rPr>
-        <w:tab/>
-        <w:t xml:space="preserve">165. Merge Two Sorted Lists  </w:t>
-      </w:r>
-      <w:proofErr w:type="gramStart"/>
-      <w:r>
-        <w:rPr>
-          <w:rFonts w:ascii="Times" w:hAnsi="Times" w:cs="Times"/>
-        </w:rPr>
-        <w:t>   </w:t>
-      </w:r>
-      <w:r>
-        <w:rPr>
-          <w:rFonts w:ascii="Times" w:hAnsi="Times" w:cs="Times"/>
-          <w:i/>
-        </w:rPr>
-        <w:t>(</w:t>
-      </w:r>
-      <w:proofErr w:type="gramEnd"/>
-      <w:r>
-        <w:rPr>
-          <w:rFonts w:ascii="Times" w:hAnsi="Times" w:cs="Times"/>
-          <w:i/>
-        </w:rPr>
-        <w:t>E)</w:t>
-      </w:r>
-    </w:p>
-    <w:p>
-      <w:pPr>
-        <w:ind w:left="720"/>
-      </w:pPr>
-      <w:r>
-        <w:rPr>
-          <w:rFonts w:ascii="Times" w:hAnsi="Times" w:cs="Times"/>
-        </w:rPr>
-        <w:tab/>
-        <w:t>•</w:t>
-      </w:r>
-      <w:r>
-        <w:rPr>
-          <w:rFonts w:ascii="Times" w:hAnsi="Times" w:cs="Times"/>
-        </w:rPr>
-        <w:tab/>
-        <w:t xml:space="preserve">138. Subarray Sum  </w:t>
-      </w:r>
-      <w:proofErr w:type="gramStart"/>
-      <w:r>
-        <w:rPr>
-          <w:rFonts w:ascii="Times" w:hAnsi="Times" w:cs="Times"/>
-        </w:rPr>
-        <w:t>   </w:t>
-      </w:r>
-      <w:r>
-        <w:rPr>
-          <w:rFonts w:ascii="Times" w:hAnsi="Times" w:cs="Times"/>
-          <w:i/>
-        </w:rPr>
-        <w:t>(</w:t>
-      </w:r>
-      <w:proofErr w:type="gramEnd"/>
-      <w:r>
-        <w:rPr>
-          <w:rFonts w:ascii="Times" w:hAnsi="Times" w:cs="Times"/>
-          <w:i/>
-        </w:rPr>
-        <w:t>E)</w:t>
-      </w:r>
-    </w:p>
-    <w:p>
-      <w:pPr>
-        <w:ind w:left="720"/>
-      </w:pPr>
-      <w:r>
-        <w:rPr>
-          <w:rFonts w:ascii="Times" w:hAnsi="Times" w:cs="Times"/>
-        </w:rPr>
-        <w:tab/>
-        <w:t>•</w:t>
-      </w:r>
-      <w:r>
-        <w:rPr>
-          <w:rFonts w:ascii="Times" w:hAnsi="Times" w:cs="Times"/>
-        </w:rPr>
-        <w:tab/>
-        <w:t xml:space="preserve">41. Maximum Subarray  </w:t>
-      </w:r>
-      <w:proofErr w:type="gramStart"/>
-      <w:r>
-        <w:rPr>
-          <w:rFonts w:ascii="Times" w:hAnsi="Times" w:cs="Times"/>
-        </w:rPr>
-        <w:t>  </w:t>
-      </w:r>
-      <w:r>
-        <w:rPr>
-          <w:rFonts w:ascii="Times" w:hAnsi="Times" w:cs="Times"/>
-          <w:i/>
-        </w:rPr>
-        <w:t> (</w:t>
-      </w:r>
-      <w:proofErr w:type="gramEnd"/>
-      <w:r>
-        <w:rPr>
-          <w:rFonts w:ascii="Times" w:hAnsi="Times" w:cs="Times"/>
-          <w:i/>
-        </w:rPr>
-        <w:t>E)</w:t>
-      </w:r>
-    </w:p>
-    <w:p>
-      <w:pPr>
-        <w:ind w:left="720"/>
-      </w:pPr>
-      <w:r>
-        <w:rPr>
-          <w:rFonts w:ascii="Times" w:hAnsi="Times" w:cs="Times"/>
-        </w:rPr>
-        <w:tab/>
-        <w:t>•</w:t>
-      </w:r>
-      <w:r>
-        <w:rPr>
-          <w:rFonts w:ascii="Times" w:hAnsi="Times" w:cs="Times"/>
-        </w:rPr>
-        <w:tab/>
-        <w:t xml:space="preserve">139. Subarray Sum Closest  </w:t>
-      </w:r>
-      <w:proofErr w:type="gramStart"/>
-      <w:r>
-        <w:rPr>
-          <w:rFonts w:ascii="Times" w:hAnsi="Times" w:cs="Times"/>
-        </w:rPr>
-        <w:t>   </w:t>
-      </w:r>
-      <w:r>
-        <w:rPr>
-          <w:rFonts w:ascii="Times" w:hAnsi="Times" w:cs="Times"/>
-          <w:i/>
-        </w:rPr>
-        <w:t>(</w:t>
-      </w:r>
-      <w:proofErr w:type="gramEnd"/>
-      <w:r>
-        <w:rPr>
-          <w:rFonts w:ascii="Times" w:hAnsi="Times" w:cs="Times"/>
-          <w:i/>
-        </w:rPr>
-        <w:t>M)</w:t>
-      </w:r>
-    </w:p>
-    <w:p>
-      <w:pPr>
-        <w:ind w:left="720"/>
-      </w:pPr>
-      <w:r>
-        <w:rPr>
-          <w:rFonts w:ascii="Times" w:hAnsi="Times" w:cs="Times"/>
-        </w:rPr>
-        <w:tab/>
-        <w:t>•</w:t>
-      </w:r>
-      <w:r>
-        <w:rPr>
-          <w:rFonts w:ascii="Times" w:hAnsi="Times" w:cs="Times"/>
-        </w:rPr>
-        <w:tab/>
-        <w:t xml:space="preserve">105. Copy List with Random Pointer  </w:t>
-      </w:r>
-      <w:proofErr w:type="gramStart"/>
-      <w:r>
-        <w:rPr>
-          <w:rFonts w:ascii="Times" w:hAnsi="Times" w:cs="Times"/>
-        </w:rPr>
-        <w:t xml:space="preserve">  </w:t>
-      </w:r>
-      <w:r>
-        <w:rPr>
-          <w:rFonts w:ascii="Times" w:hAnsi="Times" w:cs="Times"/>
-          <w:i/>
-        </w:rPr>
-        <w:t> (</w:t>
-      </w:r>
-      <w:proofErr w:type="gramEnd"/>
-      <w:r>
-        <w:rPr>
-          <w:rFonts w:ascii="Times" w:hAnsi="Times" w:cs="Times"/>
-          <w:i/>
-        </w:rPr>
-        <w:t>M)</w:t>
-      </w:r>
-    </w:p>
-    <w:p>
-      <w:pPr>
-        <w:ind w:left="720"/>
-      </w:pPr>
-      <w:r>
-        <w:rPr>
-          <w:rFonts w:ascii="Times" w:hAnsi="Times" w:cs="Times"/>
-        </w:rPr>
-        <w:tab/>
-        <w:t>•</w:t>
-      </w:r>
-      <w:r>
-        <w:rPr>
-          <w:rFonts w:ascii="Times" w:hAnsi="Times" w:cs="Times"/>
-        </w:rPr>
-        <w:tab/>
-        <w:t xml:space="preserve">102. Linked List Cycle  </w:t>
-      </w:r>
-      <w:proofErr w:type="gramStart"/>
-      <w:r>
-        <w:rPr>
-          <w:rFonts w:ascii="Times" w:hAnsi="Times" w:cs="Times"/>
-        </w:rPr>
-        <w:t xml:space="preserve">  </w:t>
-      </w:r>
-      <w:r>
-        <w:rPr>
-          <w:rFonts w:ascii="Times" w:hAnsi="Times" w:cs="Times"/>
-          <w:i/>
-        </w:rPr>
-        <w:t> (</w:t>
-      </w:r>
-      <w:proofErr w:type="gramEnd"/>
-      <w:r>
-        <w:rPr>
-          <w:rFonts w:ascii="Times" w:hAnsi="Times" w:cs="Times"/>
-          <w:i/>
-        </w:rPr>
-        <w:t>M)</w:t>
-      </w:r>
-    </w:p>
-    <w:p>
-      <w:pPr>
-        <w:ind w:left="720"/>
-      </w:pPr>
-      <w:r>
-        <w:rPr>
-          <w:rFonts w:ascii="Times" w:hAnsi="Times" w:cs="Times"/>
-        </w:rPr>
-        <w:tab/>
-        <w:t>•</w:t>
-      </w:r>
-      <w:r>
-        <w:rPr>
-          <w:rFonts w:ascii="Times" w:hAnsi="Times" w:cs="Times"/>
-        </w:rPr>
-        <w:tab/>
-        <w:t xml:space="preserve">98. Sort List  </w:t>
-      </w:r>
-      <w:proofErr w:type="gramStart"/>
-      <w:r>
-        <w:rPr>
-          <w:rFonts w:ascii="Times" w:hAnsi="Times" w:cs="Times"/>
-        </w:rPr>
-        <w:t>   </w:t>
-      </w:r>
-      <w:r>
-        <w:rPr>
-          <w:rFonts w:ascii="Times" w:hAnsi="Times" w:cs="Times"/>
-          <w:i/>
-        </w:rPr>
-        <w:t>(</w:t>
-      </w:r>
-      <w:proofErr w:type="gramEnd"/>
-      <w:r>
-        <w:rPr>
-          <w:rFonts w:ascii="Times" w:hAnsi="Times" w:cs="Times"/>
-          <w:i/>
-        </w:rPr>
-        <w:t>M)</w:t>
-      </w:r>
-    </w:p>
-    <w:p>
-      <w:pPr>
-        <w:ind w:left="720"/>
-      </w:pPr>
-      <w:r>
-        <w:rPr>
-          <w:rFonts w:ascii="Times" w:hAnsi="Times" w:cs="Times"/>
-        </w:rPr>
-        <w:tab/>
-        <w:t>•</w:t>
-      </w:r>
-      <w:r>
-        <w:rPr>
-          <w:rFonts w:ascii="Times" w:hAnsi="Times" w:cs="Times"/>
-        </w:rPr>
-        <w:tab/>
-        <w:t xml:space="preserve">450. Reverse Node in k-Group  </w:t>
-      </w:r>
-      <w:proofErr w:type="gramStart"/>
-      <w:r>
-        <w:rPr>
-          <w:rFonts w:ascii="Times" w:hAnsi="Times" w:cs="Times"/>
-        </w:rPr>
-        <w:t xml:space="preserve">  </w:t>
-      </w:r>
-      <w:r>
-        <w:rPr>
-          <w:rFonts w:ascii="Times" w:hAnsi="Times" w:cs="Times"/>
-          <w:i/>
-        </w:rPr>
-        <w:t> (</w:t>
-      </w:r>
-      <w:proofErr w:type="gramEnd"/>
-      <w:r>
-        <w:rPr>
-          <w:rFonts w:ascii="Times" w:hAnsi="Times" w:cs="Times"/>
-          <w:i/>
-        </w:rPr>
-        <w:t>H)</w:t>
-      </w:r>
     </w:p>
     <w:p>
       <w:pPr>

</xml_diff>

<commit_message>
median 2 sorted array in logN
</commit_message>
<xml_diff>
--- a/check_list.docx
+++ b/check_list.docx
@@ -4902,17 +4902,22 @@
     <w:p>
       <w:pPr>
         <w:ind w:left="720"/>
-      </w:pPr>
-      <w:r>
-        <w:rPr>
-          <w:rFonts w:ascii="Times" w:hAnsi="Times" w:cs="Times"/>
-        </w:rPr>
-        <w:tab/>
-        <w:t>•</w:t>
-      </w:r>
-      <w:r>
-        <w:rPr>
-          <w:rFonts w:ascii="Times" w:hAnsi="Times" w:cs="Times"/>
+        <w:rPr>
+          <w:color w:val="00B050"/>
+        </w:rPr>
+      </w:pPr>
+      <w:r>
+        <w:rPr>
+          <w:rFonts w:ascii="Times" w:hAnsi="Times" w:cs="Times"/>
+          <w:color w:val="00B050"/>
+        </w:rPr>
+        <w:tab/>
+        <w:t>•</w:t>
+      </w:r>
+      <w:r>
+        <w:rPr>
+          <w:rFonts w:ascii="Times" w:hAnsi="Times" w:cs="Times"/>
+          <w:color w:val="00B050"/>
         </w:rPr>
         <w:tab/>
         <w:t xml:space="preserve">599. Insert into a Cyclic Sorted List  </w:t>
@@ -4921,21 +4926,24 @@
       <w:r>
         <w:rPr>
           <w:rFonts w:ascii="Times" w:hAnsi="Times" w:cs="Times"/>
-        </w:rPr>
-        <w:t>   </w:t>
-      </w:r>
-      <w:r>
-        <w:rPr>
-          <w:rFonts w:ascii="Times" w:hAnsi="Times" w:cs="Times"/>
-          <w:i/>
-        </w:rPr>
-        <w:t>(</w:t>
-      </w:r>
-      <w:proofErr w:type="gramEnd"/>
-      <w:r>
-        <w:rPr>
-          <w:rFonts w:ascii="Times" w:hAnsi="Times" w:cs="Times"/>
-          <w:i/>
+          <w:color w:val="00B050"/>
+        </w:rPr>
+        <w:t>   </w:t>
+      </w:r>
+      <w:r>
+        <w:rPr>
+          <w:rFonts w:ascii="Times" w:hAnsi="Times" w:cs="Times"/>
+          <w:i/>
+          <w:color w:val="00B050"/>
+        </w:rPr>
+        <w:t>(</w:t>
+      </w:r>
+      <w:proofErr w:type="gramEnd"/>
+      <w:r>
+        <w:rPr>
+          <w:rFonts w:ascii="Times" w:hAnsi="Times" w:cs="Times"/>
+          <w:i/>
+          <w:color w:val="00B050"/>
         </w:rPr>
         <w:t>E, L)</w:t>
       </w:r>
@@ -4992,17 +5000,22 @@
     <w:p>
       <w:pPr>
         <w:ind w:left="720"/>
-      </w:pPr>
-      <w:r>
-        <w:rPr>
-          <w:rFonts w:ascii="Times" w:hAnsi="Times" w:cs="Times"/>
-        </w:rPr>
-        <w:tab/>
-        <w:t>•</w:t>
-      </w:r>
-      <w:r>
-        <w:rPr>
-          <w:rFonts w:ascii="Times" w:hAnsi="Times" w:cs="Times"/>
+        <w:rPr>
+          <w:color w:val="00B050"/>
+        </w:rPr>
+      </w:pPr>
+      <w:r>
+        <w:rPr>
+          <w:rFonts w:ascii="Times" w:hAnsi="Times" w:cs="Times"/>
+          <w:color w:val="00B050"/>
+        </w:rPr>
+        <w:tab/>
+        <w:t>•</w:t>
+      </w:r>
+      <w:r>
+        <w:rPr>
+          <w:rFonts w:ascii="Times" w:hAnsi="Times" w:cs="Times"/>
+          <w:color w:val="00B050"/>
         </w:rPr>
         <w:tab/>
         <w:t xml:space="preserve">138. Subarray Sum  </w:t>
@@ -5011,21 +5024,24 @@
       <w:r>
         <w:rPr>
           <w:rFonts w:ascii="Times" w:hAnsi="Times" w:cs="Times"/>
-        </w:rPr>
-        <w:t>   </w:t>
-      </w:r>
-      <w:r>
-        <w:rPr>
-          <w:rFonts w:ascii="Times" w:hAnsi="Times" w:cs="Times"/>
-          <w:i/>
-        </w:rPr>
-        <w:t>(</w:t>
-      </w:r>
-      <w:proofErr w:type="gramEnd"/>
-      <w:r>
-        <w:rPr>
-          <w:rFonts w:ascii="Times" w:hAnsi="Times" w:cs="Times"/>
-          <w:i/>
+          <w:color w:val="00B050"/>
+        </w:rPr>
+        <w:t>   </w:t>
+      </w:r>
+      <w:r>
+        <w:rPr>
+          <w:rFonts w:ascii="Times" w:hAnsi="Times" w:cs="Times"/>
+          <w:i/>
+          <w:color w:val="00B050"/>
+        </w:rPr>
+        <w:t>(</w:t>
+      </w:r>
+      <w:proofErr w:type="gramEnd"/>
+      <w:r>
+        <w:rPr>
+          <w:rFonts w:ascii="Times" w:hAnsi="Times" w:cs="Times"/>
+          <w:i/>
+          <w:color w:val="00B050"/>
         </w:rPr>
         <w:t>E)</w:t>
       </w:r>
@@ -5115,307 +5131,363 @@
     <w:p>
       <w:pPr>
         <w:ind w:left="720"/>
-      </w:pPr>
-      <w:r>
-        <w:rPr>
-          <w:rFonts w:ascii="Times" w:hAnsi="Times" w:cs="Times"/>
-        </w:rPr>
-        <w:tab/>
-        <w:t>•</w:t>
-      </w:r>
-      <w:r>
-        <w:rPr>
-          <w:rFonts w:ascii="Times" w:hAnsi="Times" w:cs="Times"/>
-        </w:rPr>
-        <w:tab/>
-        <w:t xml:space="preserve">105. Copy List with Random Pointer  </w:t>
-      </w:r>
-      <w:proofErr w:type="gramStart"/>
-      <w:r>
-        <w:rPr>
-          <w:rFonts w:ascii="Times" w:hAnsi="Times" w:cs="Times"/>
-        </w:rPr>
-        <w:t xml:space="preserve">  </w:t>
-      </w:r>
-      <w:r>
-        <w:rPr>
-          <w:rFonts w:ascii="Times" w:hAnsi="Times" w:cs="Times"/>
-          <w:i/>
-        </w:rPr>
-        <w:t> (</w:t>
-      </w:r>
-      <w:proofErr w:type="gramEnd"/>
-      <w:r>
-        <w:rPr>
-          <w:rFonts w:ascii="Times" w:hAnsi="Times" w:cs="Times"/>
-          <w:i/>
-        </w:rPr>
-        <w:t>M)</w:t>
-      </w:r>
-    </w:p>
-    <w:p>
-      <w:pPr>
-        <w:ind w:left="720"/>
-      </w:pPr>
-      <w:r>
-        <w:rPr>
-          <w:rFonts w:ascii="Times" w:hAnsi="Times" w:cs="Times"/>
-        </w:rPr>
-        <w:tab/>
-        <w:t>•</w:t>
-      </w:r>
-      <w:r>
-        <w:rPr>
-          <w:rFonts w:ascii="Times" w:hAnsi="Times" w:cs="Times"/>
-        </w:rPr>
-        <w:tab/>
-        <w:t xml:space="preserve">102. Linked List Cycle  </w:t>
-      </w:r>
-      <w:proofErr w:type="gramStart"/>
-      <w:r>
-        <w:rPr>
-          <w:rFonts w:ascii="Times" w:hAnsi="Times" w:cs="Times"/>
-        </w:rPr>
-        <w:t xml:space="preserve">  </w:t>
-      </w:r>
-      <w:r>
-        <w:rPr>
-          <w:rFonts w:ascii="Times" w:hAnsi="Times" w:cs="Times"/>
-          <w:i/>
-        </w:rPr>
-        <w:t> (</w:t>
-      </w:r>
-      <w:proofErr w:type="gramEnd"/>
-      <w:r>
-        <w:rPr>
-          <w:rFonts w:ascii="Times" w:hAnsi="Times" w:cs="Times"/>
-          <w:i/>
-        </w:rPr>
-        <w:t>M)</w:t>
-      </w:r>
-    </w:p>
-    <w:p>
-      <w:pPr>
-        <w:ind w:left="720"/>
-      </w:pPr>
-      <w:r>
-        <w:rPr>
-          <w:rFonts w:ascii="Times" w:hAnsi="Times" w:cs="Times"/>
-        </w:rPr>
-        <w:tab/>
-        <w:t>•</w:t>
-      </w:r>
-      <w:r>
-        <w:rPr>
-          <w:rFonts w:ascii="Times" w:hAnsi="Times" w:cs="Times"/>
-        </w:rPr>
-        <w:tab/>
-        <w:t xml:space="preserve">98. Sort List  </w:t>
-      </w:r>
-      <w:proofErr w:type="gramStart"/>
-      <w:r>
-        <w:rPr>
-          <w:rFonts w:ascii="Times" w:hAnsi="Times" w:cs="Times"/>
-        </w:rPr>
-        <w:t>   </w:t>
-      </w:r>
-      <w:r>
-        <w:rPr>
-          <w:rFonts w:ascii="Times" w:hAnsi="Times" w:cs="Times"/>
-          <w:i/>
-        </w:rPr>
-        <w:t>(</w:t>
-      </w:r>
-      <w:proofErr w:type="gramEnd"/>
-      <w:r>
-        <w:rPr>
-          <w:rFonts w:ascii="Times" w:hAnsi="Times" w:cs="Times"/>
-          <w:i/>
-        </w:rPr>
-        <w:t>M)</w:t>
-      </w:r>
-    </w:p>
-    <w:p>
-      <w:pPr>
-        <w:ind w:left="720"/>
-        <w:rPr>
-          <w:color w:val="00B050"/>
-        </w:rPr>
-      </w:pPr>
-      <w:r>
-        <w:rPr>
-          <w:rFonts w:ascii="Times" w:hAnsi="Times" w:cs="Times"/>
-          <w:color w:val="00B050"/>
-        </w:rPr>
-        <w:tab/>
-        <w:t>•</w:t>
-      </w:r>
-      <w:r>
-        <w:rPr>
-          <w:rFonts w:ascii="Times" w:hAnsi="Times" w:cs="Times"/>
-          <w:color w:val="00B050"/>
-        </w:rPr>
-        <w:tab/>
-        <w:t xml:space="preserve">450. Reverse Node in k-Group  </w:t>
-      </w:r>
-      <w:proofErr w:type="gramStart"/>
-      <w:r>
-        <w:rPr>
-          <w:rFonts w:ascii="Times" w:hAnsi="Times" w:cs="Times"/>
-          <w:color w:val="00B050"/>
-        </w:rPr>
-        <w:t xml:space="preserve">  </w:t>
-      </w:r>
-      <w:r>
-        <w:rPr>
-          <w:rFonts w:ascii="Times" w:hAnsi="Times" w:cs="Times"/>
-          <w:i/>
-          <w:color w:val="00B050"/>
-        </w:rPr>
-        <w:t> (</w:t>
-      </w:r>
-      <w:proofErr w:type="gramEnd"/>
-      <w:r>
-        <w:rPr>
-          <w:rFonts w:ascii="Times" w:hAnsi="Times" w:cs="Times"/>
-          <w:i/>
-          <w:color w:val="00B050"/>
-        </w:rPr>
-        <w:t>H)</w:t>
-      </w:r>
-    </w:p>
-    <w:p>
-      <w:pPr>
-        <w:ind w:left="720"/>
-      </w:pPr>
-      <w:r>
-        <w:rPr>
-          <w:rFonts w:ascii="Times" w:hAnsi="Times" w:cs="Times"/>
-        </w:rPr>
-        <w:tab/>
-        <w:t>•</w:t>
-      </w:r>
-      <w:r>
-        <w:rPr>
-          <w:rFonts w:ascii="Times" w:hAnsi="Times" w:cs="Times"/>
-        </w:rPr>
-        <w:tab/>
-        <w:t xml:space="preserve">65. Median of two Sorted Arrays  </w:t>
-      </w:r>
-      <w:proofErr w:type="gramStart"/>
-      <w:r>
-        <w:rPr>
-          <w:rFonts w:ascii="Times" w:hAnsi="Times" w:cs="Times"/>
-        </w:rPr>
-        <w:t>   </w:t>
-      </w:r>
-      <w:r>
-        <w:rPr>
-          <w:rFonts w:ascii="Times" w:hAnsi="Times" w:cs="Times"/>
-          <w:i/>
-        </w:rPr>
-        <w:t>(</w:t>
-      </w:r>
-      <w:proofErr w:type="gramEnd"/>
-      <w:r>
-        <w:rPr>
-          <w:rFonts w:ascii="Times" w:hAnsi="Times" w:cs="Times"/>
-          <w:i/>
-        </w:rPr>
-        <w:t>H)</w:t>
-      </w:r>
-    </w:p>
-    <w:p>
-      <w:r>
-        <w:rPr>
-          <w:rFonts w:ascii="Times" w:hAnsi="Times" w:cs="Times"/>
-        </w:rPr>
-        <w:t>Optional</w:t>
-      </w:r>
-    </w:p>
-    <w:p>
-      <w:pPr>
-        <w:ind w:left="720"/>
-      </w:pPr>
-      <w:r>
-        <w:rPr>
-          <w:rFonts w:ascii="Times" w:hAnsi="Times" w:cs="Times"/>
-        </w:rPr>
-        <w:tab/>
-        <w:t>•</w:t>
-      </w:r>
-      <w:r>
-        <w:rPr>
-          <w:rFonts w:ascii="Times" w:hAnsi="Times" w:cs="Times"/>
-        </w:rPr>
-        <w:tab/>
-        <w:t xml:space="preserve">548. Intersection of Two Array II  </w:t>
-      </w:r>
-      <w:proofErr w:type="gramStart"/>
-      <w:r>
-        <w:rPr>
-          <w:rFonts w:ascii="Times" w:hAnsi="Times" w:cs="Times"/>
-        </w:rPr>
-        <w:t>   </w:t>
-      </w:r>
-      <w:r>
-        <w:rPr>
-          <w:rFonts w:ascii="Times" w:hAnsi="Times" w:cs="Times"/>
-          <w:i/>
-        </w:rPr>
-        <w:t>(</w:t>
-      </w:r>
-      <w:proofErr w:type="gramEnd"/>
-      <w:r>
-        <w:rPr>
-          <w:rFonts w:ascii="Times" w:hAnsi="Times" w:cs="Times"/>
-          <w:i/>
-        </w:rPr>
-        <w:t>E)</w:t>
-      </w:r>
-    </w:p>
-    <w:p>
-      <w:pPr>
-        <w:ind w:left="720"/>
-      </w:pPr>
-      <w:r>
-        <w:rPr>
-          <w:rFonts w:ascii="Times" w:hAnsi="Times" w:cs="Times"/>
-        </w:rPr>
-        <w:tab/>
-        <w:t>•</w:t>
-      </w:r>
-      <w:r>
-        <w:rPr>
-          <w:rFonts w:ascii="Times" w:hAnsi="Times" w:cs="Times"/>
-        </w:rPr>
-        <w:tab/>
-        <w:t xml:space="preserve">547 Intersection of Two Arrays  </w:t>
-      </w:r>
-      <w:proofErr w:type="gramStart"/>
-      <w:r>
-        <w:rPr>
-          <w:rFonts w:ascii="Times" w:hAnsi="Times" w:cs="Times"/>
-        </w:rPr>
-        <w:t xml:space="preserve">  </w:t>
-      </w:r>
-      <w:r>
-        <w:rPr>
-          <w:rFonts w:ascii="Times" w:hAnsi="Times" w:cs="Times"/>
-          <w:i/>
-        </w:rPr>
-        <w:t> (</w:t>
-      </w:r>
-      <w:proofErr w:type="gramEnd"/>
-      <w:r>
-        <w:rPr>
-          <w:rFonts w:ascii="Times" w:hAnsi="Times" w:cs="Times"/>
-          <w:i/>
-        </w:rPr>
-        <w:t>E)</w:t>
+        <w:rPr>
+          <w:color w:val="00B050"/>
+        </w:rPr>
+      </w:pPr>
+      <w:r>
+        <w:rPr>
+          <w:rFonts w:ascii="Times" w:hAnsi="Times" w:cs="Times"/>
+          <w:color w:val="00B050"/>
+        </w:rPr>
+        <w:tab/>
+        <w:t>•</w:t>
+      </w:r>
+      <w:r>
+        <w:rPr>
+          <w:rFonts w:ascii="Times" w:hAnsi="Times" w:cs="Times"/>
+          <w:color w:val="00B050"/>
+        </w:rPr>
+        <w:tab/>
+        <w:t>105. Copy List with Random Po</w:t>
       </w:r>
       <w:bookmarkStart w:id="0" w:name="_GoBack"/>
       <w:bookmarkEnd w:id="0"/>
+      <w:r>
+        <w:rPr>
+          <w:rFonts w:ascii="Times" w:hAnsi="Times" w:cs="Times"/>
+          <w:color w:val="00B050"/>
+        </w:rPr>
+        <w:t xml:space="preserve">inter  </w:t>
+      </w:r>
+      <w:proofErr w:type="gramStart"/>
+      <w:r>
+        <w:rPr>
+          <w:rFonts w:ascii="Times" w:hAnsi="Times" w:cs="Times"/>
+          <w:color w:val="00B050"/>
+        </w:rPr>
+        <w:t xml:space="preserve">  </w:t>
+      </w:r>
+      <w:r>
+        <w:rPr>
+          <w:rFonts w:ascii="Times" w:hAnsi="Times" w:cs="Times"/>
+          <w:i/>
+          <w:color w:val="00B050"/>
+        </w:rPr>
+        <w:t> (</w:t>
+      </w:r>
+      <w:proofErr w:type="gramEnd"/>
+      <w:r>
+        <w:rPr>
+          <w:rFonts w:ascii="Times" w:hAnsi="Times" w:cs="Times"/>
+          <w:i/>
+          <w:color w:val="00B050"/>
+        </w:rPr>
+        <w:t>M)</w:t>
+      </w:r>
+    </w:p>
+    <w:p>
+      <w:pPr>
+        <w:ind w:left="720"/>
+        <w:rPr>
+          <w:color w:val="00B050"/>
+        </w:rPr>
+      </w:pPr>
+      <w:r>
+        <w:rPr>
+          <w:rFonts w:ascii="Times" w:hAnsi="Times" w:cs="Times"/>
+          <w:color w:val="00B050"/>
+        </w:rPr>
+        <w:tab/>
+        <w:t>•</w:t>
+      </w:r>
+      <w:r>
+        <w:rPr>
+          <w:rFonts w:ascii="Times" w:hAnsi="Times" w:cs="Times"/>
+          <w:color w:val="00B050"/>
+        </w:rPr>
+        <w:tab/>
+        <w:t xml:space="preserve">102. Linked List Cycle  </w:t>
+      </w:r>
+      <w:proofErr w:type="gramStart"/>
+      <w:r>
+        <w:rPr>
+          <w:rFonts w:ascii="Times" w:hAnsi="Times" w:cs="Times"/>
+          <w:color w:val="00B050"/>
+        </w:rPr>
+        <w:t xml:space="preserve">  </w:t>
+      </w:r>
+      <w:r>
+        <w:rPr>
+          <w:rFonts w:ascii="Times" w:hAnsi="Times" w:cs="Times"/>
+          <w:i/>
+          <w:color w:val="00B050"/>
+        </w:rPr>
+        <w:t> (</w:t>
+      </w:r>
+      <w:proofErr w:type="gramEnd"/>
+      <w:r>
+        <w:rPr>
+          <w:rFonts w:ascii="Times" w:hAnsi="Times" w:cs="Times"/>
+          <w:i/>
+          <w:color w:val="00B050"/>
+        </w:rPr>
+        <w:t>M)</w:t>
+      </w:r>
+    </w:p>
+    <w:p>
+      <w:pPr>
+        <w:ind w:left="720"/>
+        <w:rPr>
+          <w:color w:val="00B050"/>
+        </w:rPr>
+      </w:pPr>
+      <w:r>
+        <w:rPr>
+          <w:rFonts w:ascii="Times" w:hAnsi="Times" w:cs="Times"/>
+          <w:color w:val="00B050"/>
+        </w:rPr>
+        <w:tab/>
+        <w:t>•</w:t>
+      </w:r>
+      <w:r>
+        <w:rPr>
+          <w:rFonts w:ascii="Times" w:hAnsi="Times" w:cs="Times"/>
+          <w:color w:val="00B050"/>
+        </w:rPr>
+        <w:tab/>
+        <w:t xml:space="preserve">98. Sort List  </w:t>
+      </w:r>
+      <w:proofErr w:type="gramStart"/>
+      <w:r>
+        <w:rPr>
+          <w:rFonts w:ascii="Times" w:hAnsi="Times" w:cs="Times"/>
+          <w:color w:val="00B050"/>
+        </w:rPr>
+        <w:t>   </w:t>
+      </w:r>
+      <w:r>
+        <w:rPr>
+          <w:rFonts w:ascii="Times" w:hAnsi="Times" w:cs="Times"/>
+          <w:i/>
+          <w:color w:val="00B050"/>
+        </w:rPr>
+        <w:t>(</w:t>
+      </w:r>
+      <w:proofErr w:type="gramEnd"/>
+      <w:r>
+        <w:rPr>
+          <w:rFonts w:ascii="Times" w:hAnsi="Times" w:cs="Times"/>
+          <w:i/>
+          <w:color w:val="00B050"/>
+        </w:rPr>
+        <w:t>M)</w:t>
+      </w:r>
+    </w:p>
+    <w:p>
+      <w:pPr>
+        <w:ind w:left="720"/>
+        <w:rPr>
+          <w:color w:val="00B050"/>
+        </w:rPr>
+      </w:pPr>
+      <w:r>
+        <w:rPr>
+          <w:rFonts w:ascii="Times" w:hAnsi="Times" w:cs="Times"/>
+          <w:color w:val="00B050"/>
+        </w:rPr>
+        <w:tab/>
+        <w:t>•</w:t>
+      </w:r>
+      <w:r>
+        <w:rPr>
+          <w:rFonts w:ascii="Times" w:hAnsi="Times" w:cs="Times"/>
+          <w:color w:val="00B050"/>
+        </w:rPr>
+        <w:tab/>
+        <w:t xml:space="preserve">450. Reverse Node in k-Group  </w:t>
+      </w:r>
+      <w:proofErr w:type="gramStart"/>
+      <w:r>
+        <w:rPr>
+          <w:rFonts w:ascii="Times" w:hAnsi="Times" w:cs="Times"/>
+          <w:color w:val="00B050"/>
+        </w:rPr>
+        <w:t xml:space="preserve">  </w:t>
+      </w:r>
+      <w:r>
+        <w:rPr>
+          <w:rFonts w:ascii="Times" w:hAnsi="Times" w:cs="Times"/>
+          <w:i/>
+          <w:color w:val="00B050"/>
+        </w:rPr>
+        <w:t> (</w:t>
+      </w:r>
+      <w:proofErr w:type="gramEnd"/>
+      <w:r>
+        <w:rPr>
+          <w:rFonts w:ascii="Times" w:hAnsi="Times" w:cs="Times"/>
+          <w:i/>
+          <w:color w:val="00B050"/>
+        </w:rPr>
+        <w:t>H)</w:t>
+      </w:r>
+    </w:p>
+    <w:p>
+      <w:pPr>
+        <w:ind w:left="720"/>
+        <w:rPr>
+          <w:color w:val="00B050"/>
+        </w:rPr>
+      </w:pPr>
+      <w:r>
+        <w:rPr>
+          <w:rFonts w:ascii="Times" w:hAnsi="Times" w:cs="Times"/>
+          <w:color w:val="00B050"/>
+        </w:rPr>
+        <w:tab/>
+        <w:t>•</w:t>
+      </w:r>
+      <w:r>
+        <w:rPr>
+          <w:rFonts w:ascii="Times" w:hAnsi="Times" w:cs="Times"/>
+          <w:color w:val="00B050"/>
+        </w:rPr>
+        <w:tab/>
+        <w:t xml:space="preserve">65. Median of two Sorted Arrays  </w:t>
+      </w:r>
+      <w:proofErr w:type="gramStart"/>
+      <w:r>
+        <w:rPr>
+          <w:rFonts w:ascii="Times" w:hAnsi="Times" w:cs="Times"/>
+          <w:color w:val="00B050"/>
+        </w:rPr>
+        <w:t>   </w:t>
+      </w:r>
+      <w:r>
+        <w:rPr>
+          <w:rFonts w:ascii="Times" w:hAnsi="Times" w:cs="Times"/>
+          <w:i/>
+          <w:color w:val="00B050"/>
+        </w:rPr>
+        <w:t>(</w:t>
+      </w:r>
+      <w:proofErr w:type="gramEnd"/>
+      <w:r>
+        <w:rPr>
+          <w:rFonts w:ascii="Times" w:hAnsi="Times" w:cs="Times"/>
+          <w:i/>
+          <w:color w:val="00B050"/>
+        </w:rPr>
+        <w:t>H)</w:t>
+      </w:r>
+    </w:p>
+    <w:p>
+      <w:r>
+        <w:rPr>
+          <w:rFonts w:ascii="Times" w:hAnsi="Times" w:cs="Times"/>
+        </w:rPr>
+        <w:t>Optional</w:t>
+      </w:r>
+    </w:p>
+    <w:p>
+      <w:pPr>
+        <w:ind w:left="720"/>
+        <w:rPr>
+          <w:color w:val="00B050"/>
+          <w:lang w:eastAsia="zh-TW"/>
+        </w:rPr>
+      </w:pPr>
+      <w:r>
+        <w:rPr>
+          <w:rFonts w:ascii="Times" w:hAnsi="Times" w:cs="Times"/>
+          <w:color w:val="00B050"/>
+        </w:rPr>
+        <w:tab/>
+        <w:t>•</w:t>
+      </w:r>
+      <w:r>
+        <w:rPr>
+          <w:rFonts w:ascii="Times" w:hAnsi="Times" w:cs="Times"/>
+          <w:color w:val="00B050"/>
+        </w:rPr>
+        <w:tab/>
+        <w:t xml:space="preserve">548. Intersection of Two Array II  </w:t>
+      </w:r>
+      <w:proofErr w:type="gramStart"/>
+      <w:r>
+        <w:rPr>
+          <w:rFonts w:ascii="Times" w:hAnsi="Times" w:cs="Times"/>
+          <w:color w:val="00B050"/>
+        </w:rPr>
+        <w:t>   </w:t>
+      </w:r>
+      <w:r>
+        <w:rPr>
+          <w:rFonts w:ascii="Times" w:hAnsi="Times" w:cs="Times"/>
+          <w:i/>
+          <w:color w:val="00B050"/>
+        </w:rPr>
+        <w:t>(</w:t>
+      </w:r>
+      <w:proofErr w:type="gramEnd"/>
+      <w:r>
+        <w:rPr>
+          <w:rFonts w:ascii="Times" w:hAnsi="Times" w:cs="Times"/>
+          <w:i/>
+          <w:color w:val="00B050"/>
+        </w:rPr>
+        <w:t>E)</w:t>
+      </w:r>
+    </w:p>
+    <w:p>
+      <w:pPr>
+        <w:ind w:left="720"/>
+        <w:rPr>
+          <w:color w:val="00B050"/>
+        </w:rPr>
+      </w:pPr>
+      <w:r>
+        <w:rPr>
+          <w:rFonts w:ascii="Times" w:hAnsi="Times" w:cs="Times"/>
+          <w:color w:val="00B050"/>
+        </w:rPr>
+        <w:tab/>
+        <w:t>•</w:t>
+      </w:r>
+      <w:r>
+        <w:rPr>
+          <w:rFonts w:ascii="Times" w:hAnsi="Times" w:cs="Times"/>
+          <w:color w:val="00B050"/>
+        </w:rPr>
+        <w:tab/>
+        <w:t xml:space="preserve">547 Intersection of Two Arrays  </w:t>
+      </w:r>
+      <w:proofErr w:type="gramStart"/>
+      <w:r>
+        <w:rPr>
+          <w:rFonts w:ascii="Times" w:hAnsi="Times" w:cs="Times"/>
+          <w:color w:val="00B050"/>
+        </w:rPr>
+        <w:t xml:space="preserve">  </w:t>
+      </w:r>
+      <w:r>
+        <w:rPr>
+          <w:rFonts w:ascii="Times" w:hAnsi="Times" w:cs="Times"/>
+          <w:i/>
+          <w:color w:val="00B050"/>
+        </w:rPr>
+        <w:t> (</w:t>
+      </w:r>
+      <w:proofErr w:type="gramEnd"/>
+      <w:r>
+        <w:rPr>
+          <w:rFonts w:ascii="Times" w:hAnsi="Times" w:cs="Times"/>
+          <w:i/>
+          <w:color w:val="00B050"/>
+        </w:rPr>
+        <w:t>E)</w:t>
+      </w:r>
     </w:p>
     <w:p>
       <w:pPr>
@@ -5469,17 +5541,22 @@
     <w:p>
       <w:pPr>
         <w:ind w:left="720"/>
-      </w:pPr>
-      <w:r>
-        <w:rPr>
-          <w:rFonts w:ascii="Times" w:hAnsi="Times" w:cs="Times"/>
-        </w:rPr>
-        <w:tab/>
-        <w:t>•</w:t>
-      </w:r>
-      <w:r>
-        <w:rPr>
-          <w:rFonts w:ascii="Times" w:hAnsi="Times" w:cs="Times"/>
+        <w:rPr>
+          <w:color w:val="00B050"/>
+        </w:rPr>
+      </w:pPr>
+      <w:r>
+        <w:rPr>
+          <w:rFonts w:ascii="Times" w:hAnsi="Times" w:cs="Times"/>
+          <w:color w:val="00B050"/>
+        </w:rPr>
+        <w:tab/>
+        <w:t>•</w:t>
+      </w:r>
+      <w:r>
+        <w:rPr>
+          <w:rFonts w:ascii="Times" w:hAnsi="Times" w:cs="Times"/>
+          <w:color w:val="00B050"/>
         </w:rPr>
         <w:tab/>
         <w:t xml:space="preserve">64. Merge Sorted Array  </w:t>
@@ -5488,6 +5565,7 @@
       <w:r>
         <w:rPr>
           <w:rFonts w:ascii="Times" w:hAnsi="Times" w:cs="Times"/>
+          <w:color w:val="00B050"/>
         </w:rPr>
         <w:t xml:space="preserve">  </w:t>
       </w:r>
@@ -5495,6 +5573,7 @@
         <w:rPr>
           <w:rFonts w:ascii="Times" w:hAnsi="Times" w:cs="Times"/>
           <w:i/>
+          <w:color w:val="00B050"/>
         </w:rPr>
         <w:t> (</w:t>
       </w:r>
@@ -5503,6 +5582,7 @@
         <w:rPr>
           <w:rFonts w:ascii="Times" w:hAnsi="Times" w:cs="Times"/>
           <w:i/>
+          <w:color w:val="00B050"/>
         </w:rPr>
         <w:t>E)</w:t>
       </w:r>
@@ -5510,17 +5590,22 @@
     <w:p>
       <w:pPr>
         <w:ind w:left="720"/>
-      </w:pPr>
-      <w:r>
-        <w:rPr>
-          <w:rFonts w:ascii="Times" w:hAnsi="Times" w:cs="Times"/>
-        </w:rPr>
-        <w:tab/>
-        <w:t>•</w:t>
-      </w:r>
-      <w:r>
-        <w:rPr>
-          <w:rFonts w:ascii="Times" w:hAnsi="Times" w:cs="Times"/>
+        <w:rPr>
+          <w:color w:val="00B050"/>
+        </w:rPr>
+      </w:pPr>
+      <w:r>
+        <w:rPr>
+          <w:rFonts w:ascii="Times" w:hAnsi="Times" w:cs="Times"/>
+          <w:color w:val="00B050"/>
+        </w:rPr>
+        <w:tab/>
+        <w:t>•</w:t>
+      </w:r>
+      <w:r>
+        <w:rPr>
+          <w:rFonts w:ascii="Times" w:hAnsi="Times" w:cs="Times"/>
+          <w:color w:val="00B050"/>
         </w:rPr>
         <w:tab/>
         <w:t xml:space="preserve">6. Merge Two Sorted Arrays  </w:t>
@@ -5529,21 +5614,24 @@
       <w:r>
         <w:rPr>
           <w:rFonts w:ascii="Times" w:hAnsi="Times" w:cs="Times"/>
-        </w:rPr>
-        <w:t>   </w:t>
-      </w:r>
-      <w:r>
-        <w:rPr>
-          <w:rFonts w:ascii="Times" w:hAnsi="Times" w:cs="Times"/>
-          <w:i/>
-        </w:rPr>
-        <w:t>(</w:t>
-      </w:r>
-      <w:proofErr w:type="gramEnd"/>
-      <w:r>
-        <w:rPr>
-          <w:rFonts w:ascii="Times" w:hAnsi="Times" w:cs="Times"/>
-          <w:i/>
+          <w:color w:val="00B050"/>
+        </w:rPr>
+        <w:t>   </w:t>
+      </w:r>
+      <w:r>
+        <w:rPr>
+          <w:rFonts w:ascii="Times" w:hAnsi="Times" w:cs="Times"/>
+          <w:i/>
+          <w:color w:val="00B050"/>
+        </w:rPr>
+        <w:t>(</w:t>
+      </w:r>
+      <w:proofErr w:type="gramEnd"/>
+      <w:r>
+        <w:rPr>
+          <w:rFonts w:ascii="Times" w:hAnsi="Times" w:cs="Times"/>
+          <w:i/>
+          <w:color w:val="00B050"/>
         </w:rPr>
         <w:t>E)</w:t>
       </w:r>
@@ -5551,17 +5639,22 @@
     <w:p>
       <w:pPr>
         <w:ind w:left="720"/>
-      </w:pPr>
-      <w:r>
-        <w:rPr>
-          <w:rFonts w:ascii="Times" w:hAnsi="Times" w:cs="Times"/>
-        </w:rPr>
-        <w:tab/>
-        <w:t>•</w:t>
-      </w:r>
-      <w:r>
-        <w:rPr>
-          <w:rFonts w:ascii="Times" w:hAnsi="Times" w:cs="Times"/>
+        <w:rPr>
+          <w:color w:val="00B050"/>
+        </w:rPr>
+      </w:pPr>
+      <w:r>
+        <w:rPr>
+          <w:rFonts w:ascii="Times" w:hAnsi="Times" w:cs="Times"/>
+          <w:color w:val="00B050"/>
+        </w:rPr>
+        <w:tab/>
+        <w:t>•</w:t>
+      </w:r>
+      <w:r>
+        <w:rPr>
+          <w:rFonts w:ascii="Times" w:hAnsi="Times" w:cs="Times"/>
+          <w:color w:val="00B050"/>
         </w:rPr>
         <w:tab/>
         <w:t xml:space="preserve">103. Linked List Cycle II  </w:t>
@@ -5570,21 +5663,24 @@
       <w:r>
         <w:rPr>
           <w:rFonts w:ascii="Times" w:hAnsi="Times" w:cs="Times"/>
-        </w:rPr>
-        <w:t>   </w:t>
-      </w:r>
-      <w:r>
-        <w:rPr>
-          <w:rFonts w:ascii="Times" w:hAnsi="Times" w:cs="Times"/>
-          <w:i/>
-        </w:rPr>
-        <w:t>(</w:t>
-      </w:r>
-      <w:proofErr w:type="gramEnd"/>
-      <w:r>
-        <w:rPr>
-          <w:rFonts w:ascii="Times" w:hAnsi="Times" w:cs="Times"/>
-          <w:i/>
+          <w:color w:val="00B050"/>
+        </w:rPr>
+        <w:t>   </w:t>
+      </w:r>
+      <w:r>
+        <w:rPr>
+          <w:rFonts w:ascii="Times" w:hAnsi="Times" w:cs="Times"/>
+          <w:i/>
+          <w:color w:val="00B050"/>
+        </w:rPr>
+        <w:t>(</w:t>
+      </w:r>
+      <w:proofErr w:type="gramEnd"/>
+      <w:r>
+        <w:rPr>
+          <w:rFonts w:ascii="Times" w:hAnsi="Times" w:cs="Times"/>
+          <w:i/>
+          <w:color w:val="00B050"/>
         </w:rPr>
         <w:t>H)</w:t>
       </w:r>
@@ -5600,12 +5696,285 @@
     <w:p>
       <w:pPr>
         <w:ind w:left="720"/>
-      </w:pPr>
-      <w:r>
-        <w:rPr>
-          <w:rFonts w:ascii="Times" w:hAnsi="Times" w:cs="Times"/>
-        </w:rPr>
-        <w:tab/>
+        <w:rPr>
+          <w:rFonts w:ascii="Times" w:hAnsi="Times" w:cs="Times"/>
+          <w:i/>
+          <w:color w:val="00B050"/>
+        </w:rPr>
+      </w:pPr>
+      <w:r>
+        <w:rPr>
+          <w:rFonts w:ascii="Times" w:hAnsi="Times" w:cs="Times"/>
+          <w:color w:val="00B050"/>
+        </w:rPr>
+        <w:tab/>
+      </w:r>
+      <w:r>
+        <w:rPr>
+          <w:rFonts w:ascii="Times" w:hAnsi="Times" w:cs="Times"/>
+          <w:color w:val="00B050"/>
+        </w:rPr>
+        <w:t>•</w:t>
+      </w:r>
+      <w:r>
+        <w:rPr>
+          <w:rFonts w:ascii="Times" w:hAnsi="Times" w:cs="Times"/>
+          <w:color w:val="00B050"/>
+        </w:rPr>
+        <w:tab/>
+      </w:r>
+      <w:r>
+        <w:rPr>
+          <w:rFonts w:ascii="Times" w:hAnsi="Times" w:cs="Times"/>
+          <w:color w:val="00B050"/>
+        </w:rPr>
+        <w:t>106</w:t>
+      </w:r>
+      <w:r>
+        <w:rPr>
+          <w:rFonts w:ascii="Times" w:hAnsi="Times" w:cs="Times"/>
+          <w:color w:val="00B050"/>
+        </w:rPr>
+        <w:t xml:space="preserve">. </w:t>
+      </w:r>
+      <w:r>
+        <w:rPr>
+          <w:rFonts w:ascii="Times" w:hAnsi="Times" w:cs="Times"/>
+          <w:color w:val="00B050"/>
+        </w:rPr>
+        <w:t>Convert Sorted List to Binary Search Tree</w:t>
+      </w:r>
+      <w:r>
+        <w:rPr>
+          <w:rFonts w:ascii="Times" w:hAnsi="Times" w:cs="Times"/>
+          <w:color w:val="00B050"/>
+        </w:rPr>
+        <w:t>   </w:t>
+      </w:r>
+      <w:proofErr w:type="gramStart"/>
+      <w:r>
+        <w:rPr>
+          <w:rFonts w:ascii="Times" w:hAnsi="Times" w:cs="Times"/>
+          <w:color w:val="00B050"/>
+        </w:rPr>
+        <w:t xml:space="preserve">   </w:t>
+      </w:r>
+      <w:r>
+        <w:rPr>
+          <w:rFonts w:ascii="Times" w:hAnsi="Times" w:cs="Times"/>
+          <w:i/>
+          <w:color w:val="00B050"/>
+        </w:rPr>
+        <w:t>(</w:t>
+      </w:r>
+      <w:proofErr w:type="gramEnd"/>
+      <w:r>
+        <w:rPr>
+          <w:rFonts w:ascii="Times" w:hAnsi="Times" w:cs="Times"/>
+          <w:i/>
+          <w:color w:val="00B050"/>
+        </w:rPr>
+        <w:t>M</w:t>
+      </w:r>
+      <w:r>
+        <w:rPr>
+          <w:rFonts w:ascii="Times" w:hAnsi="Times" w:cs="Times"/>
+          <w:i/>
+          <w:color w:val="00B050"/>
+        </w:rPr>
+        <w:t>)</w:t>
+      </w:r>
+    </w:p>
+    <w:p>
+      <w:pPr>
+        <w:ind w:left="720"/>
+        <w:rPr>
+          <w:rFonts w:ascii="Times" w:hAnsi="Times" w:cs="Times"/>
+          <w:i/>
+          <w:color w:val="00B050"/>
+        </w:rPr>
+      </w:pPr>
+      <w:r>
+        <w:rPr>
+          <w:rFonts w:ascii="Times" w:hAnsi="Times" w:cs="Times"/>
+          <w:i/>
+          <w:color w:val="00B050"/>
+        </w:rPr>
+        <w:tab/>
+      </w:r>
+      <w:r>
+        <w:rPr>
+          <w:rFonts w:ascii="Times" w:hAnsi="Times" w:cs="Times"/>
+          <w:color w:val="00B050"/>
+        </w:rPr>
+        <w:t>•</w:t>
+      </w:r>
+      <w:r>
+        <w:rPr>
+          <w:rFonts w:ascii="Times" w:hAnsi="Times" w:cs="Times"/>
+          <w:color w:val="00B050"/>
+        </w:rPr>
+        <w:tab/>
+      </w:r>
+      <w:r>
+        <w:rPr>
+          <w:rFonts w:ascii="Times" w:hAnsi="Times" w:cs="Times"/>
+          <w:color w:val="00B050"/>
+        </w:rPr>
+        <w:t>372</w:t>
+      </w:r>
+      <w:r>
+        <w:rPr>
+          <w:rFonts w:ascii="Times" w:hAnsi="Times" w:cs="Times"/>
+          <w:color w:val="00B050"/>
+        </w:rPr>
+        <w:t>.</w:t>
+      </w:r>
+      <w:r>
+        <w:rPr>
+          <w:rFonts w:ascii="Times" w:hAnsi="Times" w:cs="Times"/>
+          <w:color w:val="00B050"/>
+        </w:rPr>
+        <w:t xml:space="preserve"> Delete Node in a Linked List</w:t>
+      </w:r>
+      <w:r>
+        <w:rPr>
+          <w:rFonts w:ascii="Times" w:hAnsi="Times" w:cs="Times"/>
+          <w:color w:val="00B050"/>
+        </w:rPr>
+        <w:t>   </w:t>
+      </w:r>
+      <w:proofErr w:type="gramStart"/>
+      <w:r>
+        <w:rPr>
+          <w:rFonts w:ascii="Times" w:hAnsi="Times" w:cs="Times"/>
+          <w:color w:val="00B050"/>
+        </w:rPr>
+        <w:t xml:space="preserve">   </w:t>
+      </w:r>
+      <w:r>
+        <w:rPr>
+          <w:rFonts w:ascii="Times" w:hAnsi="Times" w:cs="Times"/>
+          <w:i/>
+          <w:color w:val="00B050"/>
+        </w:rPr>
+        <w:t>(</w:t>
+      </w:r>
+      <w:proofErr w:type="gramEnd"/>
+      <w:r>
+        <w:rPr>
+          <w:rFonts w:ascii="Times" w:hAnsi="Times" w:cs="Times"/>
+          <w:i/>
+          <w:color w:val="00B050"/>
+        </w:rPr>
+        <w:t>E</w:t>
+      </w:r>
+      <w:r>
+        <w:rPr>
+          <w:rFonts w:ascii="Times" w:hAnsi="Times" w:cs="Times"/>
+          <w:i/>
+          <w:color w:val="00B050"/>
+        </w:rPr>
+        <w:t>)</w:t>
+      </w:r>
+    </w:p>
+    <w:p>
+      <w:pPr>
+        <w:ind w:left="720"/>
+        <w:rPr>
+          <w:rFonts w:ascii="Times" w:hAnsi="Times" w:cs="Times"/>
+          <w:i/>
+        </w:rPr>
+      </w:pPr>
+      <w:r>
+        <w:rPr>
+          <w:rFonts w:ascii="Times" w:hAnsi="Times" w:cs="Times"/>
+          <w:i/>
+        </w:rPr>
+        <w:tab/>
+      </w:r>
+      <w:r>
+        <w:rPr>
+          <w:rFonts w:ascii="Times" w:hAnsi="Times" w:cs="Times"/>
+        </w:rPr>
+        <w:t>•</w:t>
+      </w:r>
+      <w:r>
+        <w:rPr>
+          <w:rFonts w:ascii="Times" w:hAnsi="Times" w:cs="Times"/>
+        </w:rPr>
+        <w:tab/>
+      </w:r>
+      <w:r>
+        <w:rPr>
+          <w:rFonts w:ascii="Times" w:hAnsi="Times" w:cs="Times"/>
+          <w:strike/>
+        </w:rPr>
+        <w:t>378</w:t>
+      </w:r>
+      <w:r>
+        <w:rPr>
+          <w:rFonts w:ascii="Times" w:hAnsi="Times" w:cs="Times"/>
+          <w:strike/>
+        </w:rPr>
+        <w:t xml:space="preserve">. </w:t>
+      </w:r>
+      <w:r>
+        <w:rPr>
+          <w:rFonts w:ascii="Times" w:hAnsi="Times" w:cs="Times"/>
+          <w:strike/>
+        </w:rPr>
+        <w:t xml:space="preserve">Convert Binary Search Tree to Doubly Linked </w:t>
+      </w:r>
+      <w:proofErr w:type="gramStart"/>
+      <w:r>
+        <w:rPr>
+          <w:rFonts w:ascii="Times" w:hAnsi="Times" w:cs="Times"/>
+          <w:strike/>
+        </w:rPr>
+        <w:t>List</w:t>
+      </w:r>
+      <w:r>
+        <w:rPr>
+          <w:rFonts w:ascii="Times" w:hAnsi="Times" w:cs="Times"/>
+          <w:strike/>
+        </w:rPr>
+        <w:t xml:space="preserve">  </w:t>
+      </w:r>
+      <w:r>
+        <w:rPr>
+          <w:rFonts w:ascii="Times" w:hAnsi="Times" w:cs="Times"/>
+          <w:i/>
+          <w:strike/>
+        </w:rPr>
+        <w:t>(</w:t>
+      </w:r>
+      <w:proofErr w:type="gramEnd"/>
+      <w:r>
+        <w:rPr>
+          <w:rFonts w:ascii="Times" w:hAnsi="Times" w:cs="Times"/>
+          <w:i/>
+          <w:strike/>
+        </w:rPr>
+        <w:t>M</w:t>
+      </w:r>
+      <w:r>
+        <w:rPr>
+          <w:rFonts w:ascii="Times" w:hAnsi="Times" w:cs="Times"/>
+          <w:i/>
+          <w:strike/>
+        </w:rPr>
+        <w:t>)</w:t>
+      </w:r>
+    </w:p>
+    <w:p>
+      <w:pPr>
+        <w:ind w:left="720" w:firstLine="720"/>
+      </w:pPr>
+      <w:r>
+        <w:rPr>
+          <w:rFonts w:ascii="Times" w:hAnsi="Times" w:cs="Times"/>
+        </w:rPr>
         <w:t>•</w:t>
       </w:r>
       <w:r>
@@ -5927,6 +6296,91 @@
           <w:i/>
         </w:rPr>
         <w:t>H)</w:t>
+      </w:r>
+    </w:p>
+    <w:p>
+      <w:pPr>
+        <w:ind w:left="720" w:firstLine="720"/>
+        <w:rPr>
+          <w:rFonts w:ascii="Times" w:hAnsi="Times" w:cs="Times"/>
+          <w:i/>
+          <w:color w:val="00B050"/>
+        </w:rPr>
+      </w:pPr>
+      <w:r>
+        <w:rPr>
+          <w:rFonts w:ascii="Times" w:hAnsi="Times" w:cs="Times"/>
+          <w:color w:val="00B050"/>
+        </w:rPr>
+        <w:t>•</w:t>
+      </w:r>
+      <w:r>
+        <w:rPr>
+          <w:rFonts w:ascii="Times" w:hAnsi="Times" w:cs="Times"/>
+          <w:color w:val="00B050"/>
+        </w:rPr>
+        <w:tab/>
+      </w:r>
+      <w:r>
+        <w:rPr>
+          <w:rFonts w:ascii="Times" w:hAnsi="Times" w:cs="Times"/>
+          <w:color w:val="00B050"/>
+        </w:rPr>
+        <w:t>156</w:t>
+      </w:r>
+      <w:r>
+        <w:rPr>
+          <w:rFonts w:ascii="Times" w:hAnsi="Times" w:cs="Times"/>
+          <w:color w:val="00B050"/>
+        </w:rPr>
+        <w:t xml:space="preserve">. </w:t>
+      </w:r>
+      <w:r>
+        <w:rPr>
+          <w:rFonts w:ascii="Times" w:hAnsi="Times" w:cs="Times"/>
+          <w:color w:val="00B050"/>
+        </w:rPr>
+        <w:t>Merge Intervals</w:t>
+      </w:r>
+      <w:r>
+        <w:rPr>
+          <w:rFonts w:ascii="Times" w:hAnsi="Times" w:cs="Times"/>
+          <w:color w:val="00B050"/>
+        </w:rPr>
+        <w:t>   </w:t>
+      </w:r>
+      <w:proofErr w:type="gramStart"/>
+      <w:r>
+        <w:rPr>
+          <w:rFonts w:ascii="Times" w:hAnsi="Times" w:cs="Times"/>
+          <w:color w:val="00B050"/>
+        </w:rPr>
+        <w:t xml:space="preserve">   </w:t>
+      </w:r>
+      <w:r>
+        <w:rPr>
+          <w:rFonts w:ascii="Times" w:hAnsi="Times" w:cs="Times"/>
+          <w:i/>
+          <w:color w:val="00B050"/>
+        </w:rPr>
+        <w:t>(</w:t>
+      </w:r>
+      <w:proofErr w:type="gramEnd"/>
+      <w:r>
+        <w:rPr>
+          <w:rFonts w:ascii="Times" w:hAnsi="Times" w:cs="Times"/>
+          <w:i/>
+          <w:color w:val="00B050"/>
+        </w:rPr>
+        <w:t>E</w:t>
+      </w:r>
+      <w:r>
+        <w:rPr>
+          <w:rFonts w:ascii="Times" w:hAnsi="Times" w:cs="Times"/>
+          <w:i/>
+          <w:color w:val="00B050"/>
+        </w:rPr>
+        <w:t>)</w:t>
       </w:r>
     </w:p>
     <w:p>

</xml_diff>

<commit_message>
finish 2sum related problems
</commit_message>
<xml_diff>
--- a/check_list.docx
+++ b/check_list.docx
@@ -4669,618 +4669,877 @@
         </w:rPr>
         <w:t>Required</w:t>
       </w:r>
+    </w:p>
+    <w:p>
+      <w:pPr>
+        <w:ind w:left="720"/>
+        <w:rPr>
+          <w:color w:val="00B050"/>
+        </w:rPr>
+      </w:pPr>
+      <w:r>
+        <w:rPr>
+          <w:rFonts w:ascii="Times" w:hAnsi="Times" w:cs="Times"/>
+          <w:color w:val="00B050"/>
+        </w:rPr>
+        <w:tab/>
+        <w:t>•</w:t>
+      </w:r>
+      <w:r>
+        <w:rPr>
+          <w:rFonts w:ascii="Times" w:hAnsi="Times" w:cs="Times"/>
+          <w:color w:val="00B050"/>
+        </w:rPr>
+        <w:tab/>
+        <w:t>607. Two Sum - Data structure design     </w:t>
+      </w:r>
+      <w:r>
+        <w:rPr>
+          <w:rFonts w:ascii="Times" w:hAnsi="Times" w:cs="Times"/>
+          <w:i/>
+          <w:color w:val="00B050"/>
+        </w:rPr>
+        <w:t>(E, L)</w:t>
+      </w:r>
+    </w:p>
+    <w:p>
+      <w:pPr>
+        <w:ind w:left="720"/>
+        <w:rPr>
+          <w:color w:val="00B050"/>
+        </w:rPr>
+      </w:pPr>
+      <w:r>
+        <w:rPr>
+          <w:rFonts w:ascii="Times" w:hAnsi="Times" w:cs="Times"/>
+          <w:color w:val="00B050"/>
+        </w:rPr>
+        <w:tab/>
+        <w:t>•</w:t>
+      </w:r>
+      <w:r>
+        <w:rPr>
+          <w:rFonts w:ascii="Times" w:hAnsi="Times" w:cs="Times"/>
+          <w:color w:val="00B050"/>
+        </w:rPr>
+        <w:tab/>
+        <w:t xml:space="preserve">521. Remove Duplicate Numbers in Array   </w:t>
+      </w:r>
+      <w:r>
+        <w:rPr>
+          <w:rFonts w:ascii="Times" w:hAnsi="Times" w:cs="Times"/>
+          <w:i/>
+          <w:color w:val="00B050"/>
+        </w:rPr>
+        <w:t>(E, L)</w:t>
+      </w:r>
+    </w:p>
+    <w:p>
+      <w:pPr>
+        <w:ind w:left="720"/>
+        <w:rPr>
+          <w:color w:val="00B050"/>
+        </w:rPr>
+      </w:pPr>
+      <w:r>
+        <w:rPr>
+          <w:rFonts w:ascii="Times" w:hAnsi="Times" w:cs="Times"/>
+          <w:color w:val="00B050"/>
+        </w:rPr>
+        <w:tab/>
+        <w:t>•</w:t>
+      </w:r>
+      <w:r>
+        <w:rPr>
+          <w:rFonts w:ascii="Times" w:hAnsi="Times" w:cs="Times"/>
+          <w:color w:val="00B050"/>
+        </w:rPr>
+        <w:tab/>
+        <w:t>608. Two Sum - Input array is sorted     </w:t>
+      </w:r>
+      <w:r>
+        <w:rPr>
+          <w:rFonts w:ascii="Times" w:hAnsi="Times" w:cs="Times"/>
+          <w:i/>
+          <w:color w:val="00B050"/>
+        </w:rPr>
+        <w:t>(M)</w:t>
+      </w:r>
+    </w:p>
+    <w:p>
+      <w:pPr>
+        <w:ind w:left="720"/>
+        <w:rPr>
+          <w:color w:val="00B050"/>
+        </w:rPr>
+      </w:pPr>
+      <w:r>
+        <w:rPr>
+          <w:rFonts w:ascii="Times" w:hAnsi="Times" w:cs="Times"/>
+          <w:color w:val="00B050"/>
+        </w:rPr>
+        <w:tab/>
+        <w:t>•</w:t>
+      </w:r>
+      <w:r>
+        <w:rPr>
+          <w:rFonts w:ascii="Times" w:hAnsi="Times" w:cs="Times"/>
+          <w:color w:val="00B050"/>
+        </w:rPr>
+        <w:tab/>
+        <w:t>609. Two Sum - Less than or equal to target     </w:t>
+      </w:r>
+      <w:r>
+        <w:rPr>
+          <w:rFonts w:ascii="Times" w:hAnsi="Times" w:cs="Times"/>
+          <w:i/>
+          <w:color w:val="00B050"/>
+        </w:rPr>
+        <w:t>(M, L)</w:t>
+      </w:r>
+    </w:p>
+    <w:p>
+      <w:pPr>
+        <w:ind w:left="720"/>
+        <w:rPr>
+          <w:color w:val="00B050"/>
+        </w:rPr>
+      </w:pPr>
+      <w:r>
+        <w:rPr>
+          <w:rFonts w:ascii="Times" w:hAnsi="Times" w:cs="Times"/>
+          <w:color w:val="00B050"/>
+        </w:rPr>
+        <w:tab/>
+        <w:t>•</w:t>
+      </w:r>
+      <w:r>
+        <w:rPr>
+          <w:rFonts w:ascii="Times" w:hAnsi="Times" w:cs="Times"/>
+          <w:color w:val="00B050"/>
+        </w:rPr>
+        <w:tab/>
+        <w:t>587. Two Sum - Unique pairs     </w:t>
+      </w:r>
+      <w:r>
+        <w:rPr>
+          <w:rFonts w:ascii="Times" w:hAnsi="Times" w:cs="Times"/>
+          <w:i/>
+          <w:color w:val="00B050"/>
+        </w:rPr>
+        <w:t>(M, L)</w:t>
+      </w:r>
+    </w:p>
+    <w:p>
+      <w:pPr>
+        <w:ind w:left="720"/>
+        <w:rPr>
+          <w:color w:val="00B050"/>
+        </w:rPr>
+      </w:pPr>
+      <w:r>
+        <w:rPr>
+          <w:rFonts w:ascii="Times" w:hAnsi="Times" w:cs="Times"/>
+          <w:color w:val="00B050"/>
+        </w:rPr>
+        <w:tab/>
+        <w:t>•</w:t>
+      </w:r>
+      <w:r>
+        <w:rPr>
+          <w:rFonts w:ascii="Times" w:hAnsi="Times" w:cs="Times"/>
+          <w:color w:val="00B050"/>
+        </w:rPr>
+        <w:tab/>
+        <w:t>533. Two Sum - Closest to target     (M, L)</w:t>
+      </w:r>
+    </w:p>
+    <w:p>
+      <w:pPr>
+        <w:ind w:left="720"/>
+      </w:pPr>
+      <w:r>
+        <w:rPr>
+          <w:rFonts w:ascii="Times" w:hAnsi="Times" w:cs="Times"/>
+        </w:rPr>
+        <w:tab/>
+        <w:t>•</w:t>
+      </w:r>
+      <w:r>
+        <w:rPr>
+          <w:rFonts w:ascii="Times" w:hAnsi="Times" w:cs="Times"/>
+        </w:rPr>
+        <w:tab/>
+        <w:t>148. Sort Colors     </w:t>
+      </w:r>
+      <w:r>
+        <w:rPr>
+          <w:rFonts w:ascii="Times" w:hAnsi="Times" w:cs="Times"/>
+          <w:i/>
+        </w:rPr>
+        <w:t>(M)</w:t>
+      </w:r>
+    </w:p>
+    <w:p>
+      <w:pPr>
+        <w:ind w:left="720"/>
+      </w:pPr>
+      <w:r>
+        <w:rPr>
+          <w:rFonts w:ascii="Times" w:hAnsi="Times" w:cs="Times"/>
+        </w:rPr>
+        <w:tab/>
+        <w:t>•</w:t>
+      </w:r>
+      <w:r>
+        <w:rPr>
+          <w:rFonts w:ascii="Times" w:hAnsi="Times" w:cs="Times"/>
+        </w:rPr>
+        <w:tab/>
+        <w:t>143. Sort Colors II     </w:t>
+      </w:r>
+      <w:r>
+        <w:rPr>
+          <w:rFonts w:ascii="Times" w:hAnsi="Times" w:cs="Times"/>
+          <w:i/>
+        </w:rPr>
+        <w:t>(M)</w:t>
+      </w:r>
+    </w:p>
+    <w:p>
+      <w:pPr>
+        <w:ind w:left="720"/>
+        <w:rPr>
+          <w:color w:val="00B050"/>
+        </w:rPr>
+      </w:pPr>
+      <w:r>
+        <w:rPr>
+          <w:rFonts w:ascii="Times" w:hAnsi="Times" w:cs="Times"/>
+          <w:color w:val="00B050"/>
+        </w:rPr>
+        <w:tab/>
+        <w:t>•</w:t>
+      </w:r>
+      <w:r>
+        <w:rPr>
+          <w:rFonts w:ascii="Times" w:hAnsi="Times" w:cs="Times"/>
+          <w:color w:val="00B050"/>
+        </w:rPr>
+        <w:tab/>
+        <w:t xml:space="preserve">57. 3Sum    </w:t>
+      </w:r>
+      <w:r>
+        <w:rPr>
+          <w:rFonts w:ascii="Times" w:hAnsi="Times" w:cs="Times"/>
+          <w:i/>
+          <w:color w:val="00B050"/>
+        </w:rPr>
+        <w:t> (M)</w:t>
+      </w:r>
+    </w:p>
+    <w:p>
+      <w:pPr>
+        <w:ind w:left="720"/>
+      </w:pPr>
+      <w:r>
+        <w:rPr>
+          <w:rFonts w:ascii="Times" w:hAnsi="Times" w:cs="Times"/>
+        </w:rPr>
+        <w:tab/>
+        <w:t>•</w:t>
+      </w:r>
+      <w:r>
+        <w:rPr>
+          <w:rFonts w:ascii="Times" w:hAnsi="Times" w:cs="Times"/>
+        </w:rPr>
+        <w:tab/>
+        <w:t>31. Partition Array     </w:t>
+      </w:r>
+      <w:r>
+        <w:rPr>
+          <w:rFonts w:ascii="Times" w:hAnsi="Times" w:cs="Times"/>
+          <w:i/>
+        </w:rPr>
+        <w:t>(M)</w:t>
+      </w:r>
+    </w:p>
+    <w:p>
+      <w:r>
+        <w:rPr>
+          <w:rFonts w:ascii="Times" w:hAnsi="Times" w:cs="Times"/>
+        </w:rPr>
+        <w:t>Optional</w:t>
+      </w:r>
+    </w:p>
+    <w:p>
+      <w:pPr>
+        <w:ind w:left="720"/>
+        <w:rPr>
+          <w:color w:val="00B050"/>
+          <w:lang w:eastAsia="zh-TW"/>
+        </w:rPr>
+      </w:pPr>
+      <w:r>
+        <w:rPr>
+          <w:rFonts w:ascii="Times" w:hAnsi="Times" w:cs="Times"/>
+          <w:color w:val="00B050"/>
+        </w:rPr>
+        <w:tab/>
+        <w:t>•</w:t>
+      </w:r>
+      <w:r>
+        <w:rPr>
+          <w:rFonts w:ascii="Times" w:hAnsi="Times" w:cs="Times"/>
+          <w:color w:val="00B050"/>
+        </w:rPr>
+        <w:tab/>
+        <w:t>604. Window Sum  </w:t>
+      </w:r>
+      <w:r>
+        <w:rPr>
+          <w:rFonts w:ascii="Times" w:hAnsi="Times" w:cs="Times"/>
+          <w:i/>
+          <w:color w:val="00B050"/>
+        </w:rPr>
+        <w:t xml:space="preserve"> (E</w:t>
+      </w:r>
+      <w:r>
+        <w:rPr>
+          <w:rFonts w:ascii="Times" w:hAnsi="Times" w:cs="Times"/>
+          <w:i/>
+          <w:color w:val="00B050"/>
+        </w:rPr>
+        <w:t>, L</w:t>
+      </w:r>
+      <w:r>
+        <w:rPr>
+          <w:rFonts w:ascii="Times" w:hAnsi="Times" w:cs="Times"/>
+          <w:i/>
+          <w:color w:val="00B050"/>
+        </w:rPr>
+        <w:t>)</w:t>
+      </w:r>
+    </w:p>
+    <w:p>
+      <w:pPr>
+        <w:ind w:left="720"/>
+        <w:rPr>
+          <w:color w:val="00B050"/>
+        </w:rPr>
+      </w:pPr>
+      <w:r>
+        <w:rPr>
+          <w:rFonts w:ascii="Times" w:hAnsi="Times" w:cs="Times"/>
+          <w:color w:val="00B050"/>
+        </w:rPr>
+        <w:tab/>
+        <w:t>•</w:t>
+      </w:r>
+      <w:r>
+        <w:rPr>
+          <w:rFonts w:ascii="Times" w:hAnsi="Times" w:cs="Times"/>
+          <w:color w:val="00B050"/>
+        </w:rPr>
+        <w:tab/>
+        <w:t xml:space="preserve">539. Move Zeroes   </w:t>
+      </w:r>
+      <w:r>
+        <w:rPr>
+          <w:rFonts w:ascii="Times" w:hAnsi="Times" w:cs="Times"/>
+          <w:i/>
+          <w:color w:val="00B050"/>
+        </w:rPr>
+        <w:t>(E)</w:t>
+      </w:r>
+    </w:p>
+    <w:p>
+      <w:pPr>
+        <w:ind w:left="720"/>
+        <w:rPr>
+          <w:color w:val="00B050"/>
+        </w:rPr>
+      </w:pPr>
+      <w:r>
+        <w:rPr>
+          <w:rFonts w:ascii="Times" w:hAnsi="Times" w:cs="Times"/>
+          <w:color w:val="00B050"/>
+        </w:rPr>
+        <w:tab/>
+        <w:t>•</w:t>
+      </w:r>
+      <w:r>
+        <w:rPr>
+          <w:rFonts w:ascii="Times" w:hAnsi="Times" w:cs="Times"/>
+          <w:color w:val="00B050"/>
+        </w:rPr>
+        <w:tab/>
+        <w:t>415. Valid Palindrome  </w:t>
+      </w:r>
+      <w:r>
+        <w:rPr>
+          <w:rFonts w:ascii="Times" w:hAnsi="Times" w:cs="Times"/>
+          <w:i/>
+          <w:color w:val="00B050"/>
+        </w:rPr>
+        <w:t xml:space="preserve"> (E)</w:t>
+      </w:r>
+    </w:p>
+    <w:p>
+      <w:pPr>
+        <w:ind w:left="720"/>
+        <w:rPr>
+          <w:color w:val="00B050"/>
+          <w:lang w:eastAsia="zh-TW"/>
+        </w:rPr>
+      </w:pPr>
+      <w:r>
+        <w:rPr>
+          <w:rFonts w:ascii="Times" w:hAnsi="Times" w:cs="Times"/>
+          <w:color w:val="00B050"/>
+        </w:rPr>
+        <w:tab/>
+        <w:t>•</w:t>
+      </w:r>
+      <w:r>
+        <w:rPr>
+          <w:rFonts w:ascii="Times" w:hAnsi="Times" w:cs="Times"/>
+          <w:color w:val="00B050"/>
+        </w:rPr>
+        <w:tab/>
+        <w:t xml:space="preserve">56. Two Sum   </w:t>
+      </w:r>
+      <w:r>
+        <w:rPr>
+          <w:rFonts w:ascii="Times" w:hAnsi="Times" w:cs="Times"/>
+          <w:i/>
+          <w:color w:val="00B050"/>
+        </w:rPr>
+        <w:t>(E)</w:t>
+      </w:r>
+    </w:p>
+    <w:p>
+      <w:pPr>
+        <w:ind w:left="720"/>
+      </w:pPr>
+      <w:r>
+        <w:rPr>
+          <w:rFonts w:ascii="Times" w:hAnsi="Times" w:cs="Times"/>
+        </w:rPr>
+        <w:tab/>
+        <w:t>•</w:t>
+      </w:r>
+      <w:r>
+        <w:rPr>
+          <w:rFonts w:ascii="Times" w:hAnsi="Times" w:cs="Times"/>
+        </w:rPr>
+        <w:tab/>
+        <w:t xml:space="preserve">625. Partition Array II   </w:t>
+      </w:r>
+      <w:r>
+        <w:rPr>
+          <w:rFonts w:ascii="Times" w:hAnsi="Times" w:cs="Times"/>
+          <w:i/>
+        </w:rPr>
+        <w:t>(M, L)</w:t>
+      </w:r>
+    </w:p>
+    <w:p>
+      <w:pPr>
+        <w:ind w:left="720"/>
+        <w:rPr>
+          <w:color w:val="00B050"/>
+        </w:rPr>
+      </w:pPr>
+      <w:r>
+        <w:rPr>
+          <w:rFonts w:ascii="Times" w:hAnsi="Times" w:cs="Times"/>
+          <w:color w:val="00B050"/>
+        </w:rPr>
+        <w:tab/>
+        <w:t>•</w:t>
+      </w:r>
+      <w:r>
+        <w:rPr>
+          <w:rFonts w:ascii="Times" w:hAnsi="Times" w:cs="Times"/>
+          <w:color w:val="00B050"/>
+        </w:rPr>
+        <w:tab/>
+        <w:t>610. Two Sum - Difference equals to target     </w:t>
+      </w:r>
+      <w:r>
+        <w:rPr>
+          <w:rFonts w:ascii="Times" w:hAnsi="Times" w:cs="Times"/>
+          <w:i/>
+          <w:color w:val="00B050"/>
+        </w:rPr>
+        <w:t>(M, L)</w:t>
+      </w:r>
+    </w:p>
+    <w:p>
+      <w:pPr>
+        <w:ind w:left="720"/>
+        <w:rPr>
+          <w:color w:val="00B050"/>
+        </w:rPr>
+      </w:pPr>
+      <w:r>
+        <w:rPr>
+          <w:rFonts w:ascii="Times" w:hAnsi="Times" w:cs="Times"/>
+          <w:color w:val="00B050"/>
+        </w:rPr>
+        <w:tab/>
+        <w:t>•</w:t>
+      </w:r>
+      <w:r>
+        <w:rPr>
+          <w:rFonts w:ascii="Times" w:hAnsi="Times" w:cs="Times"/>
+          <w:color w:val="00B050"/>
+        </w:rPr>
+        <w:tab/>
+        <w:t>443. Two Sum - Greater than target     </w:t>
+      </w:r>
+      <w:r>
+        <w:rPr>
+          <w:rFonts w:ascii="Times" w:hAnsi="Times" w:cs="Times"/>
+          <w:i/>
+          <w:color w:val="00B050"/>
+        </w:rPr>
+        <w:t>(M, L)</w:t>
+      </w:r>
+    </w:p>
+    <w:p>
+      <w:pPr>
+        <w:ind w:left="720"/>
+      </w:pPr>
+      <w:r>
+        <w:rPr>
+          <w:rFonts w:ascii="Times" w:hAnsi="Times" w:cs="Times"/>
+        </w:rPr>
+        <w:tab/>
+        <w:t>•</w:t>
+      </w:r>
+      <w:r>
+        <w:rPr>
+          <w:rFonts w:ascii="Times" w:hAnsi="Times" w:cs="Times"/>
+        </w:rPr>
+        <w:tab/>
+        <w:t xml:space="preserve">461. Kth Smallest Numbers in Unsorted Array    </w:t>
+      </w:r>
+      <w:r>
+        <w:rPr>
+          <w:rFonts w:ascii="Times" w:hAnsi="Times" w:cs="Times"/>
+          <w:i/>
+        </w:rPr>
+        <w:t> (M, L)</w:t>
+      </w:r>
+    </w:p>
+    <w:p>
+      <w:pPr>
+        <w:ind w:left="720"/>
+        <w:rPr>
+          <w:color w:val="00B050"/>
+        </w:rPr>
+      </w:pPr>
+      <w:r>
+        <w:rPr>
+          <w:rFonts w:ascii="Times" w:hAnsi="Times" w:cs="Times"/>
+          <w:color w:val="00B050"/>
+        </w:rPr>
+        <w:tab/>
+        <w:t>•</w:t>
+      </w:r>
+      <w:r>
+        <w:rPr>
+          <w:rFonts w:ascii="Times" w:hAnsi="Times" w:cs="Times"/>
+          <w:color w:val="00B050"/>
+        </w:rPr>
+        <w:tab/>
+        <w:t>382. Triangle Count     </w:t>
+      </w:r>
+      <w:r>
+        <w:rPr>
+          <w:rFonts w:ascii="Times" w:hAnsi="Times" w:cs="Times"/>
+          <w:i/>
+          <w:color w:val="00B050"/>
+        </w:rPr>
+        <w:t>(M</w:t>
+      </w:r>
+      <w:r>
+        <w:rPr>
+          <w:rFonts w:ascii="Times" w:hAnsi="Times" w:cs="Times"/>
+          <w:i/>
+          <w:color w:val="00B050"/>
+        </w:rPr>
+        <w:t>)</w:t>
+      </w:r>
+    </w:p>
+    <w:p>
+      <w:pPr>
+        <w:ind w:left="720"/>
+        <w:rPr>
+          <w:color w:val="00B050"/>
+        </w:rPr>
+      </w:pPr>
+      <w:r>
+        <w:rPr>
+          <w:rFonts w:ascii="Times" w:hAnsi="Times" w:cs="Times"/>
+          <w:color w:val="00B050"/>
+        </w:rPr>
+        <w:tab/>
+        <w:t>•</w:t>
+      </w:r>
+      <w:r>
+        <w:rPr>
+          <w:rFonts w:ascii="Times" w:hAnsi="Times" w:cs="Times"/>
+          <w:color w:val="00B050"/>
+        </w:rPr>
+        <w:tab/>
+        <w:t>59. 3Sum Closest     </w:t>
+      </w:r>
+      <w:r>
+        <w:rPr>
+          <w:rFonts w:ascii="Times" w:hAnsi="Times" w:cs="Times"/>
+          <w:i/>
+          <w:color w:val="00B050"/>
+        </w:rPr>
+        <w:t>(M)</w:t>
+      </w:r>
+    </w:p>
+    <w:p>
+      <w:pPr>
+        <w:ind w:left="720"/>
+        <w:rPr>
+          <w:color w:val="00B050"/>
+        </w:rPr>
+      </w:pPr>
+      <w:r>
+        <w:rPr>
+          <w:rFonts w:ascii="Times" w:hAnsi="Times" w:cs="Times"/>
+          <w:color w:val="00B050"/>
+        </w:rPr>
+        <w:tab/>
+        <w:t>•</w:t>
+      </w:r>
+      <w:r>
+        <w:rPr>
+          <w:rFonts w:ascii="Times" w:hAnsi="Times" w:cs="Times"/>
+          <w:color w:val="00B050"/>
+        </w:rPr>
+        <w:tab/>
+        <w:t>58. 4Sum     </w:t>
+      </w:r>
+      <w:r>
+        <w:rPr>
+          <w:rFonts w:ascii="Times" w:hAnsi="Times" w:cs="Times"/>
+          <w:i/>
+          <w:color w:val="00B050"/>
+        </w:rPr>
+        <w:t>(M)</w:t>
+      </w:r>
+    </w:p>
+    <w:p>
+      <w:r>
+        <w:rPr>
+          <w:rFonts w:ascii="Times" w:hAnsi="Times" w:cs="Times"/>
+        </w:rPr>
+        <w:t>Related</w:t>
+      </w:r>
+    </w:p>
+    <w:p>
+      <w:pPr>
+        <w:ind w:left="720"/>
+        <w:rPr>
+          <w:rFonts w:ascii="Times" w:hAnsi="Times" w:cs="Times" w:hint="eastAsia"/>
+          <w:lang w:eastAsia="zh-TW"/>
+        </w:rPr>
+      </w:pPr>
+      <w:r>
+        <w:rPr>
+          <w:rFonts w:ascii="Times" w:hAnsi="Times" w:cs="Times"/>
+        </w:rPr>
+        <w:tab/>
+        <w:t>•</w:t>
+      </w:r>
+      <w:r>
+        <w:rPr>
+          <w:rFonts w:ascii="Times" w:hAnsi="Times" w:cs="Times"/>
+        </w:rPr>
+        <w:tab/>
+      </w:r>
+      <w:r>
+        <w:rPr>
+          <w:rFonts w:ascii="Times" w:hAnsi="Times" w:cs="Times" w:hint="eastAsia"/>
+          <w:lang w:eastAsia="zh-TW"/>
+        </w:rPr>
+        <w:t xml:space="preserve">373. </w:t>
+      </w:r>
+      <w:r>
+        <w:rPr>
+          <w:rFonts w:ascii="Times" w:hAnsi="Times" w:cs="Times" w:hint="eastAsia"/>
+          <w:lang w:eastAsia="zh-TW"/>
+        </w:rPr>
+        <w:t>Partition Array by Odd and Even (</w:t>
+      </w:r>
+      <w:r>
+        <w:rPr>
+          <w:rFonts w:ascii="Times" w:hAnsi="Times" w:cs="Times" w:hint="eastAsia"/>
+          <w:i/>
+          <w:lang w:eastAsia="zh-TW"/>
+        </w:rPr>
+        <w:t>E</w:t>
+      </w:r>
+      <w:r>
+        <w:rPr>
+          <w:rFonts w:ascii="Times" w:hAnsi="Times" w:cs="Times" w:hint="eastAsia"/>
+          <w:lang w:eastAsia="zh-TW"/>
+        </w:rPr>
+        <w:t>)</w:t>
+      </w:r>
+    </w:p>
+    <w:p>
+      <w:pPr>
+        <w:ind w:left="720" w:firstLine="720"/>
+        <w:rPr>
+          <w:rFonts w:ascii="Times" w:hAnsi="Times" w:cs="Times" w:hint="eastAsia"/>
+          <w:lang w:eastAsia="zh-TW"/>
+        </w:rPr>
+      </w:pPr>
+      <w:r>
+        <w:rPr>
+          <w:rFonts w:ascii="Times" w:hAnsi="Times" w:cs="Times"/>
+        </w:rPr>
+        <w:t>•</w:t>
+      </w:r>
+      <w:r>
+        <w:rPr>
+          <w:rFonts w:ascii="Times" w:hAnsi="Times" w:cs="Times"/>
+        </w:rPr>
+        <w:tab/>
+      </w:r>
+      <w:r>
+        <w:rPr>
+          <w:rFonts w:ascii="Times" w:hAnsi="Times" w:cs="Times" w:hint="eastAsia"/>
+          <w:lang w:eastAsia="zh-TW"/>
+        </w:rPr>
+        <w:t>144</w:t>
+      </w:r>
+      <w:r>
+        <w:rPr>
+          <w:rFonts w:ascii="Times" w:hAnsi="Times" w:cs="Times" w:hint="eastAsia"/>
+          <w:lang w:eastAsia="zh-TW"/>
+        </w:rPr>
+        <w:t xml:space="preserve">. </w:t>
+      </w:r>
+      <w:r>
+        <w:rPr>
+          <w:rFonts w:ascii="Times" w:hAnsi="Times" w:cs="Times" w:hint="eastAsia"/>
+          <w:lang w:eastAsia="zh-TW"/>
+        </w:rPr>
+        <w:t>Interleaving Positive and Negative Numbers (</w:t>
+      </w:r>
+      <w:r>
+        <w:rPr>
+          <w:rFonts w:ascii="Times" w:hAnsi="Times" w:cs="Times" w:hint="eastAsia"/>
+          <w:i/>
+          <w:lang w:eastAsia="zh-TW"/>
+        </w:rPr>
+        <w:t>M</w:t>
+      </w:r>
+      <w:r>
+        <w:rPr>
+          <w:rFonts w:ascii="Times" w:hAnsi="Times" w:cs="Times" w:hint="eastAsia"/>
+          <w:lang w:eastAsia="zh-TW"/>
+        </w:rPr>
+        <w:t>)</w:t>
+      </w:r>
+    </w:p>
+    <w:p>
+      <w:pPr>
+        <w:ind w:left="720" w:firstLine="720"/>
+        <w:rPr>
+          <w:rFonts w:ascii="Times" w:hAnsi="Times" w:cs="Times" w:hint="eastAsia"/>
+          <w:lang w:eastAsia="zh-TW"/>
+        </w:rPr>
+      </w:pPr>
+      <w:r>
+        <w:rPr>
+          <w:rFonts w:ascii="Times" w:hAnsi="Times" w:cs="Times"/>
+        </w:rPr>
+        <w:t>•</w:t>
+      </w:r>
+      <w:r>
+        <w:rPr>
+          <w:rFonts w:ascii="Times" w:hAnsi="Times" w:cs="Times"/>
+        </w:rPr>
+        <w:tab/>
+      </w:r>
+      <w:r>
+        <w:rPr>
+          <w:rFonts w:ascii="Times" w:hAnsi="Times" w:cs="Times" w:hint="eastAsia"/>
+          <w:lang w:eastAsia="zh-TW"/>
+        </w:rPr>
+        <w:t>49</w:t>
+      </w:r>
+      <w:r>
+        <w:rPr>
+          <w:rFonts w:ascii="Times" w:hAnsi="Times" w:cs="Times" w:hint="eastAsia"/>
+          <w:lang w:eastAsia="zh-TW"/>
+        </w:rPr>
+        <w:t xml:space="preserve">. </w:t>
+      </w:r>
+      <w:r>
+        <w:rPr>
+          <w:rFonts w:ascii="Times" w:hAnsi="Times" w:cs="Times" w:hint="eastAsia"/>
+          <w:lang w:eastAsia="zh-TW"/>
+        </w:rPr>
+        <w:t>Sort Letters by Case</w:t>
+      </w:r>
+      <w:r>
+        <w:rPr>
+          <w:rFonts w:ascii="Times" w:hAnsi="Times" w:cs="Times" w:hint="eastAsia"/>
+          <w:lang w:eastAsia="zh-TW"/>
+        </w:rPr>
+        <w:t xml:space="preserve"> (</w:t>
+      </w:r>
+      <w:r>
+        <w:rPr>
+          <w:rFonts w:ascii="Times" w:hAnsi="Times" w:cs="Times" w:hint="eastAsia"/>
+          <w:i/>
+          <w:lang w:eastAsia="zh-TW"/>
+        </w:rPr>
+        <w:t>M</w:t>
+      </w:r>
+      <w:r>
+        <w:rPr>
+          <w:rFonts w:ascii="Times" w:hAnsi="Times" w:cs="Times" w:hint="eastAsia"/>
+          <w:lang w:eastAsia="zh-TW"/>
+        </w:rPr>
+        <w:t>)</w:t>
+      </w:r>
+    </w:p>
+    <w:p>
+      <w:pPr>
+        <w:ind w:left="720" w:firstLine="720"/>
+        <w:rPr>
+          <w:rFonts w:ascii="Times" w:hAnsi="Times" w:cs="Times" w:hint="eastAsia"/>
+          <w:lang w:eastAsia="zh-TW"/>
+        </w:rPr>
+      </w:pPr>
+    </w:p>
+    <w:p>
+      <w:pPr>
+        <w:ind w:left="720"/>
+        <w:rPr>
+          <w:rFonts w:hint="eastAsia"/>
+          <w:lang w:eastAsia="zh-TW"/>
+        </w:rPr>
+      </w:pPr>
+    </w:p>
+    <w:p>
       <w:bookmarkStart w:id="0" w:name="_GoBack"/>
       <w:bookmarkEnd w:id="0"/>
     </w:p>
-    <w:p>
-      <w:pPr>
-        <w:ind w:left="720"/>
-      </w:pPr>
-      <w:r>
-        <w:rPr>
-          <w:rFonts w:ascii="Times" w:hAnsi="Times" w:cs="Times"/>
-        </w:rPr>
-        <w:tab/>
-        <w:t>•</w:t>
-      </w:r>
-      <w:r>
-        <w:rPr>
-          <w:rFonts w:ascii="Times" w:hAnsi="Times" w:cs="Times"/>
-        </w:rPr>
-        <w:tab/>
-        <w:t>607. Two Sum - Data structure design     </w:t>
-      </w:r>
-      <w:r>
-        <w:rPr>
-          <w:rFonts w:ascii="Times" w:hAnsi="Times" w:cs="Times"/>
-          <w:i/>
-        </w:rPr>
-        <w:t>(E, L)</w:t>
-      </w:r>
-    </w:p>
-    <w:p>
-      <w:pPr>
-        <w:ind w:left="720"/>
-        <w:rPr>
-          <w:color w:val="00B050"/>
-        </w:rPr>
-      </w:pPr>
-      <w:r>
-        <w:rPr>
-          <w:rFonts w:ascii="Times" w:hAnsi="Times" w:cs="Times"/>
-          <w:color w:val="00B050"/>
-        </w:rPr>
-        <w:tab/>
-        <w:t>•</w:t>
-      </w:r>
-      <w:r>
-        <w:rPr>
-          <w:rFonts w:ascii="Times" w:hAnsi="Times" w:cs="Times"/>
-          <w:color w:val="00B050"/>
-        </w:rPr>
-        <w:tab/>
-        <w:t xml:space="preserve">521. Remove Duplicate Numbers in Array   </w:t>
-      </w:r>
-      <w:r>
-        <w:rPr>
-          <w:rFonts w:ascii="Times" w:hAnsi="Times" w:cs="Times"/>
-          <w:i/>
-          <w:color w:val="00B050"/>
-        </w:rPr>
-        <w:t>(E, L)</w:t>
-      </w:r>
-    </w:p>
-    <w:p>
-      <w:pPr>
-        <w:ind w:left="720"/>
-      </w:pPr>
-      <w:r>
-        <w:rPr>
-          <w:rFonts w:ascii="Times" w:hAnsi="Times" w:cs="Times"/>
-        </w:rPr>
-        <w:tab/>
-        <w:t>•</w:t>
-      </w:r>
-      <w:r>
-        <w:rPr>
-          <w:rFonts w:ascii="Times" w:hAnsi="Times" w:cs="Times"/>
-        </w:rPr>
-        <w:tab/>
-        <w:t>608. Two Sum - Input array is sorted     </w:t>
-      </w:r>
-      <w:r>
-        <w:rPr>
-          <w:rFonts w:ascii="Times" w:hAnsi="Times" w:cs="Times"/>
-          <w:i/>
-        </w:rPr>
-        <w:t>(M)</w:t>
-      </w:r>
-    </w:p>
-    <w:p>
-      <w:pPr>
-        <w:ind w:left="720"/>
-      </w:pPr>
-      <w:r>
-        <w:rPr>
-          <w:rFonts w:ascii="Times" w:hAnsi="Times" w:cs="Times"/>
-        </w:rPr>
-        <w:tab/>
-        <w:t>•</w:t>
-      </w:r>
-      <w:r>
-        <w:rPr>
-          <w:rFonts w:ascii="Times" w:hAnsi="Times" w:cs="Times"/>
-        </w:rPr>
-        <w:tab/>
-        <w:t>609. Two Sum - Less than or equal to target     </w:t>
-      </w:r>
-      <w:r>
-        <w:rPr>
-          <w:rFonts w:ascii="Times" w:hAnsi="Times" w:cs="Times"/>
-          <w:i/>
-        </w:rPr>
-        <w:t>(M, L)</w:t>
-      </w:r>
-    </w:p>
-    <w:p>
-      <w:pPr>
-        <w:ind w:left="720"/>
-      </w:pPr>
-      <w:r>
-        <w:rPr>
-          <w:rFonts w:ascii="Times" w:hAnsi="Times" w:cs="Times"/>
-        </w:rPr>
-        <w:tab/>
-        <w:t>•</w:t>
-      </w:r>
-      <w:r>
-        <w:rPr>
-          <w:rFonts w:ascii="Times" w:hAnsi="Times" w:cs="Times"/>
-        </w:rPr>
-        <w:tab/>
-        <w:t>587. Two Sum - Unique pairs     </w:t>
-      </w:r>
-      <w:r>
-        <w:rPr>
-          <w:rFonts w:ascii="Times" w:hAnsi="Times" w:cs="Times"/>
-          <w:i/>
-        </w:rPr>
-        <w:t>(M, L)</w:t>
-      </w:r>
-    </w:p>
-    <w:p>
-      <w:pPr>
-        <w:ind w:left="720"/>
-      </w:pPr>
-      <w:r>
-        <w:rPr>
-          <w:rFonts w:ascii="Times" w:hAnsi="Times" w:cs="Times"/>
-        </w:rPr>
-        <w:tab/>
-        <w:t>•</w:t>
-      </w:r>
-      <w:r>
-        <w:rPr>
-          <w:rFonts w:ascii="Times" w:hAnsi="Times" w:cs="Times"/>
-        </w:rPr>
-        <w:tab/>
-        <w:t>533. Two Sum - Closest to target     (M, L)</w:t>
-      </w:r>
-    </w:p>
-    <w:p>
-      <w:pPr>
-        <w:ind w:left="720"/>
-      </w:pPr>
-      <w:r>
-        <w:rPr>
-          <w:rFonts w:ascii="Times" w:hAnsi="Times" w:cs="Times"/>
-        </w:rPr>
-        <w:tab/>
-        <w:t>•</w:t>
-      </w:r>
-      <w:r>
-        <w:rPr>
-          <w:rFonts w:ascii="Times" w:hAnsi="Times" w:cs="Times"/>
-        </w:rPr>
-        <w:tab/>
-        <w:t>148. Sort Colors     </w:t>
-      </w:r>
-      <w:r>
-        <w:rPr>
-          <w:rFonts w:ascii="Times" w:hAnsi="Times" w:cs="Times"/>
-          <w:i/>
-        </w:rPr>
-        <w:t>(M)</w:t>
-      </w:r>
-    </w:p>
-    <w:p>
-      <w:pPr>
-        <w:ind w:left="720"/>
-      </w:pPr>
-      <w:r>
-        <w:rPr>
-          <w:rFonts w:ascii="Times" w:hAnsi="Times" w:cs="Times"/>
-        </w:rPr>
-        <w:tab/>
-        <w:t>•</w:t>
-      </w:r>
-      <w:r>
-        <w:rPr>
-          <w:rFonts w:ascii="Times" w:hAnsi="Times" w:cs="Times"/>
-        </w:rPr>
-        <w:tab/>
-        <w:t>143. Sort Colors II     </w:t>
-      </w:r>
-      <w:r>
-        <w:rPr>
-          <w:rFonts w:ascii="Times" w:hAnsi="Times" w:cs="Times"/>
-          <w:i/>
-        </w:rPr>
-        <w:t>(M)</w:t>
-      </w:r>
-    </w:p>
-    <w:p>
-      <w:pPr>
-        <w:ind w:left="720"/>
-      </w:pPr>
-      <w:r>
-        <w:rPr>
-          <w:rFonts w:ascii="Times" w:hAnsi="Times" w:cs="Times"/>
-        </w:rPr>
-        <w:tab/>
-        <w:t>•</w:t>
-      </w:r>
-      <w:r>
-        <w:rPr>
-          <w:rFonts w:ascii="Times" w:hAnsi="Times" w:cs="Times"/>
-        </w:rPr>
-        <w:tab/>
-        <w:t xml:space="preserve">57. 3Sum    </w:t>
-      </w:r>
-      <w:r>
-        <w:rPr>
-          <w:rFonts w:ascii="Times" w:hAnsi="Times" w:cs="Times"/>
-          <w:i/>
-        </w:rPr>
-        <w:t> (M)</w:t>
-      </w:r>
-    </w:p>
-    <w:p>
-      <w:pPr>
-        <w:ind w:left="720"/>
-      </w:pPr>
-      <w:r>
-        <w:rPr>
-          <w:rFonts w:ascii="Times" w:hAnsi="Times" w:cs="Times"/>
-        </w:rPr>
-        <w:tab/>
-        <w:t>•</w:t>
-      </w:r>
-      <w:r>
-        <w:rPr>
-          <w:rFonts w:ascii="Times" w:hAnsi="Times" w:cs="Times"/>
-        </w:rPr>
-        <w:tab/>
-        <w:t>31. Partition Array     </w:t>
-      </w:r>
-      <w:r>
-        <w:rPr>
-          <w:rFonts w:ascii="Times" w:hAnsi="Times" w:cs="Times"/>
-          <w:i/>
-        </w:rPr>
-        <w:t>(M)</w:t>
-      </w:r>
-    </w:p>
-    <w:p>
-      <w:r>
-        <w:rPr>
-          <w:rFonts w:ascii="Times" w:hAnsi="Times" w:cs="Times"/>
-        </w:rPr>
-        <w:t>Optional</w:t>
-      </w:r>
-    </w:p>
-    <w:p>
-      <w:pPr>
-        <w:ind w:left="720"/>
-        <w:rPr>
-          <w:color w:val="00B050"/>
-        </w:rPr>
-      </w:pPr>
-      <w:r>
-        <w:rPr>
-          <w:rFonts w:ascii="Times" w:hAnsi="Times" w:cs="Times"/>
-          <w:color w:val="00B050"/>
-        </w:rPr>
-        <w:tab/>
-        <w:t>•</w:t>
-      </w:r>
-      <w:r>
-        <w:rPr>
-          <w:rFonts w:ascii="Times" w:hAnsi="Times" w:cs="Times"/>
-          <w:color w:val="00B050"/>
-        </w:rPr>
-        <w:tab/>
-        <w:t>604. Window Sum  </w:t>
-      </w:r>
-      <w:r>
-        <w:rPr>
-          <w:rFonts w:ascii="Times" w:hAnsi="Times" w:cs="Times"/>
-          <w:i/>
-          <w:color w:val="00B050"/>
-        </w:rPr>
-        <w:t xml:space="preserve"> (E</w:t>
-      </w:r>
-      <w:r>
-        <w:rPr>
-          <w:rFonts w:ascii="Times" w:hAnsi="Times" w:cs="Times"/>
-          <w:i/>
-          <w:color w:val="00B050"/>
-        </w:rPr>
-        <w:t>, L</w:t>
-      </w:r>
-      <w:r>
-        <w:rPr>
-          <w:rFonts w:ascii="Times" w:hAnsi="Times" w:cs="Times"/>
-          <w:i/>
-          <w:color w:val="00B050"/>
-        </w:rPr>
-        <w:t>)</w:t>
-      </w:r>
-    </w:p>
-    <w:p>
-      <w:pPr>
-        <w:ind w:left="720"/>
-        <w:rPr>
-          <w:color w:val="00B050"/>
-        </w:rPr>
-      </w:pPr>
-      <w:r>
-        <w:rPr>
-          <w:rFonts w:ascii="Times" w:hAnsi="Times" w:cs="Times"/>
-          <w:color w:val="00B050"/>
-        </w:rPr>
-        <w:tab/>
-        <w:t>•</w:t>
-      </w:r>
-      <w:r>
-        <w:rPr>
-          <w:rFonts w:ascii="Times" w:hAnsi="Times" w:cs="Times"/>
-          <w:color w:val="00B050"/>
-        </w:rPr>
-        <w:tab/>
-        <w:t xml:space="preserve">539. Move Zeroes   </w:t>
-      </w:r>
-      <w:r>
-        <w:rPr>
-          <w:rFonts w:ascii="Times" w:hAnsi="Times" w:cs="Times"/>
-          <w:i/>
-          <w:color w:val="00B050"/>
-        </w:rPr>
-        <w:t>(E)</w:t>
-      </w:r>
-    </w:p>
-    <w:p>
-      <w:pPr>
-        <w:ind w:left="720"/>
-      </w:pPr>
-      <w:r>
-        <w:rPr>
-          <w:rFonts w:ascii="Times" w:hAnsi="Times" w:cs="Times"/>
-        </w:rPr>
-        <w:tab/>
-        <w:t>•</w:t>
-      </w:r>
-      <w:r>
-        <w:rPr>
-          <w:rFonts w:ascii="Times" w:hAnsi="Times" w:cs="Times"/>
-        </w:rPr>
-        <w:tab/>
-        <w:t>415. Valid Palindrome  </w:t>
-      </w:r>
-      <w:r>
-        <w:rPr>
-          <w:rFonts w:ascii="Times" w:hAnsi="Times" w:cs="Times"/>
-          <w:i/>
-        </w:rPr>
-        <w:t xml:space="preserve"> (E)</w:t>
-      </w:r>
-    </w:p>
-    <w:p>
-      <w:pPr>
-        <w:ind w:left="720"/>
-      </w:pPr>
-      <w:r>
-        <w:rPr>
-          <w:rFonts w:ascii="Times" w:hAnsi="Times" w:cs="Times"/>
-        </w:rPr>
-        <w:tab/>
-        <w:t>•</w:t>
-      </w:r>
-      <w:r>
-        <w:rPr>
-          <w:rFonts w:ascii="Times" w:hAnsi="Times" w:cs="Times"/>
-        </w:rPr>
-        <w:tab/>
-        <w:t xml:space="preserve">56. Two Sum   </w:t>
-      </w:r>
-      <w:r>
-        <w:rPr>
-          <w:rFonts w:ascii="Times" w:hAnsi="Times" w:cs="Times"/>
-          <w:i/>
-        </w:rPr>
-        <w:t>(E)</w:t>
-      </w:r>
-    </w:p>
-    <w:p>
-      <w:pPr>
-        <w:ind w:left="720"/>
-      </w:pPr>
-      <w:r>
-        <w:rPr>
-          <w:rFonts w:ascii="Times" w:hAnsi="Times" w:cs="Times"/>
-        </w:rPr>
-        <w:tab/>
-        <w:t>•</w:t>
-      </w:r>
-      <w:r>
-        <w:rPr>
-          <w:rFonts w:ascii="Times" w:hAnsi="Times" w:cs="Times"/>
-        </w:rPr>
-        <w:tab/>
-        <w:t xml:space="preserve">625. Partition Array II   </w:t>
-      </w:r>
-      <w:r>
-        <w:rPr>
-          <w:rFonts w:ascii="Times" w:hAnsi="Times" w:cs="Times"/>
-          <w:i/>
-        </w:rPr>
-        <w:t>(M, L)</w:t>
-      </w:r>
-    </w:p>
-    <w:p>
-      <w:pPr>
-        <w:ind w:left="720"/>
-      </w:pPr>
-      <w:r>
-        <w:rPr>
-          <w:rFonts w:ascii="Times" w:hAnsi="Times" w:cs="Times"/>
-        </w:rPr>
-        <w:tab/>
-        <w:t>•</w:t>
-      </w:r>
-      <w:r>
-        <w:rPr>
-          <w:rFonts w:ascii="Times" w:hAnsi="Times" w:cs="Times"/>
-        </w:rPr>
-        <w:tab/>
-        <w:t>610. Two Sum - Difference equals to target     </w:t>
-      </w:r>
-      <w:r>
-        <w:rPr>
-          <w:rFonts w:ascii="Times" w:hAnsi="Times" w:cs="Times"/>
-          <w:i/>
-        </w:rPr>
-        <w:t>(M, L)</w:t>
-      </w:r>
-    </w:p>
-    <w:p>
-      <w:pPr>
-        <w:ind w:left="720"/>
-      </w:pPr>
-      <w:r>
-        <w:rPr>
-          <w:rFonts w:ascii="Times" w:hAnsi="Times" w:cs="Times"/>
-        </w:rPr>
-        <w:tab/>
-        <w:t>•</w:t>
-      </w:r>
-      <w:r>
-        <w:rPr>
-          <w:rFonts w:ascii="Times" w:hAnsi="Times" w:cs="Times"/>
-        </w:rPr>
-        <w:tab/>
-        <w:t>443. Two Sum - Greater than target     </w:t>
-      </w:r>
-      <w:r>
-        <w:rPr>
-          <w:rFonts w:ascii="Times" w:hAnsi="Times" w:cs="Times"/>
-          <w:i/>
-        </w:rPr>
-        <w:t>(M, L)</w:t>
-      </w:r>
-    </w:p>
-    <w:p>
-      <w:pPr>
-        <w:ind w:left="720"/>
-      </w:pPr>
-      <w:r>
-        <w:rPr>
-          <w:rFonts w:ascii="Times" w:hAnsi="Times" w:cs="Times"/>
-        </w:rPr>
-        <w:tab/>
-        <w:t>•</w:t>
-      </w:r>
-      <w:r>
-        <w:rPr>
-          <w:rFonts w:ascii="Times" w:hAnsi="Times" w:cs="Times"/>
-        </w:rPr>
-        <w:tab/>
-        <w:t xml:space="preserve">461. Kth Smallest Numbers in Unsorted Array    </w:t>
-      </w:r>
-      <w:r>
-        <w:rPr>
-          <w:rFonts w:ascii="Times" w:hAnsi="Times" w:cs="Times"/>
-          <w:i/>
-        </w:rPr>
-        <w:t> (M, L)</w:t>
-      </w:r>
-    </w:p>
-    <w:p>
-      <w:pPr>
-        <w:ind w:left="720"/>
-      </w:pPr>
-      <w:r>
-        <w:rPr>
-          <w:rFonts w:ascii="Times" w:hAnsi="Times" w:cs="Times"/>
-        </w:rPr>
-        <w:tab/>
-        <w:t>•</w:t>
-      </w:r>
-      <w:r>
-        <w:rPr>
-          <w:rFonts w:ascii="Times" w:hAnsi="Times" w:cs="Times"/>
-        </w:rPr>
-        <w:tab/>
-        <w:t>382. Triangle Count     </w:t>
-      </w:r>
-      <w:r>
-        <w:rPr>
-          <w:rFonts w:ascii="Times" w:hAnsi="Times" w:cs="Times"/>
-          <w:i/>
-        </w:rPr>
-        <w:t>(M, L)</w:t>
-      </w:r>
-    </w:p>
-    <w:p>
-      <w:pPr>
-        <w:ind w:left="720"/>
-      </w:pPr>
-      <w:r>
-        <w:rPr>
-          <w:rFonts w:ascii="Times" w:hAnsi="Times" w:cs="Times"/>
-        </w:rPr>
-        <w:tab/>
-        <w:t>•</w:t>
-      </w:r>
-      <w:r>
-        <w:rPr>
-          <w:rFonts w:ascii="Times" w:hAnsi="Times" w:cs="Times"/>
-        </w:rPr>
-        <w:tab/>
-        <w:t>59. 3Sum Closest     </w:t>
-      </w:r>
-      <w:r>
-        <w:rPr>
-          <w:rFonts w:ascii="Times" w:hAnsi="Times" w:cs="Times"/>
-          <w:i/>
-        </w:rPr>
-        <w:t>(M)</w:t>
-      </w:r>
-    </w:p>
-    <w:p>
-      <w:pPr>
-        <w:ind w:left="720"/>
-      </w:pPr>
-      <w:r>
-        <w:rPr>
-          <w:rFonts w:ascii="Times" w:hAnsi="Times" w:cs="Times"/>
-        </w:rPr>
-        <w:tab/>
-        <w:t>•</w:t>
-      </w:r>
-      <w:r>
-        <w:rPr>
-          <w:rFonts w:ascii="Times" w:hAnsi="Times" w:cs="Times"/>
-        </w:rPr>
-        <w:tab/>
-        <w:t>58. 4Sum     </w:t>
-      </w:r>
-      <w:r>
-        <w:rPr>
-          <w:rFonts w:ascii="Times" w:hAnsi="Times" w:cs="Times"/>
-          <w:i/>
-        </w:rPr>
-        <w:t>(M)</w:t>
-      </w:r>
-    </w:p>
-    <w:p>
-      <w:r>
-        <w:rPr>
-          <w:rFonts w:ascii="Times" w:hAnsi="Times" w:cs="Times"/>
-        </w:rPr>
-        <w:t>Related</w:t>
-      </w:r>
-    </w:p>
-    <w:p>
-      <w:pPr>
-        <w:ind w:left="720"/>
-      </w:pPr>
-      <w:r>
-        <w:rPr>
-          <w:rFonts w:ascii="Times" w:hAnsi="Times" w:cs="Times"/>
-        </w:rPr>
-        <w:tab/>
-        <w:t>•</w:t>
-      </w:r>
-      <w:r>
-        <w:rPr>
-          <w:rFonts w:ascii="Times" w:hAnsi="Times" w:cs="Times"/>
-        </w:rPr>
-        <w:tab/>
-        <w:t>None</w:t>
-      </w:r>
-    </w:p>
-    <w:p/>
     <w:p/>
     <w:p>
       <w:r>

</xml_diff>

<commit_message>
kth largest or smallest
</commit_message>
<xml_diff>
--- a/check_list.docx
+++ b/check_list.docx
@@ -7027,17 +7027,22 @@
     <w:p>
       <w:pPr>
         <w:ind w:left="720"/>
-      </w:pPr>
-      <w:r>
-        <w:rPr>
-          <w:rFonts w:ascii="Times" w:hAnsi="Times" w:cs="Times"/>
-        </w:rPr>
-        <w:tab/>
-        <w:t>•</w:t>
-      </w:r>
-      <w:r>
-        <w:rPr>
-          <w:rFonts w:ascii="Times" w:hAnsi="Times" w:cs="Times"/>
+        <w:rPr>
+          <w:color w:val="00B050"/>
+        </w:rPr>
+      </w:pPr>
+      <w:r>
+        <w:rPr>
+          <w:rFonts w:ascii="Times" w:hAnsi="Times" w:cs="Times"/>
+          <w:color w:val="00B050"/>
+        </w:rPr>
+        <w:tab/>
+        <w:t>•</w:t>
+      </w:r>
+      <w:r>
+        <w:rPr>
+          <w:rFonts w:ascii="Times" w:hAnsi="Times" w:cs="Times"/>
+          <w:color w:val="00B050"/>
         </w:rPr>
         <w:tab/>
         <w:t xml:space="preserve">148. Sort Colors  </w:t>
@@ -7046,21 +7051,24 @@
       <w:r>
         <w:rPr>
           <w:rFonts w:ascii="Times" w:hAnsi="Times" w:cs="Times"/>
-        </w:rPr>
-        <w:t>   </w:t>
-      </w:r>
-      <w:r>
-        <w:rPr>
-          <w:rFonts w:ascii="Times" w:hAnsi="Times" w:cs="Times"/>
-          <w:i/>
-        </w:rPr>
-        <w:t>(</w:t>
-      </w:r>
-      <w:proofErr w:type="gramEnd"/>
-      <w:r>
-        <w:rPr>
-          <w:rFonts w:ascii="Times" w:hAnsi="Times" w:cs="Times"/>
-          <w:i/>
+          <w:color w:val="00B050"/>
+        </w:rPr>
+        <w:t>   </w:t>
+      </w:r>
+      <w:r>
+        <w:rPr>
+          <w:rFonts w:ascii="Times" w:hAnsi="Times" w:cs="Times"/>
+          <w:i/>
+          <w:color w:val="00B050"/>
+        </w:rPr>
+        <w:t>(</w:t>
+      </w:r>
+      <w:proofErr w:type="gramEnd"/>
+      <w:r>
+        <w:rPr>
+          <w:rFonts w:ascii="Times" w:hAnsi="Times" w:cs="Times"/>
+          <w:i/>
+          <w:color w:val="00B050"/>
         </w:rPr>
         <w:t>M)</w:t>
       </w:r>
@@ -7068,17 +7076,22 @@
     <w:p>
       <w:pPr>
         <w:ind w:left="720"/>
-      </w:pPr>
-      <w:r>
-        <w:rPr>
-          <w:rFonts w:ascii="Times" w:hAnsi="Times" w:cs="Times"/>
-        </w:rPr>
-        <w:tab/>
-        <w:t>•</w:t>
-      </w:r>
-      <w:r>
-        <w:rPr>
-          <w:rFonts w:ascii="Times" w:hAnsi="Times" w:cs="Times"/>
+        <w:rPr>
+          <w:color w:val="F79646" w:themeColor="accent6"/>
+        </w:rPr>
+      </w:pPr>
+      <w:r>
+        <w:rPr>
+          <w:rFonts w:ascii="Times" w:hAnsi="Times" w:cs="Times"/>
+          <w:color w:val="F79646" w:themeColor="accent6"/>
+        </w:rPr>
+        <w:tab/>
+        <w:t>•</w:t>
+      </w:r>
+      <w:r>
+        <w:rPr>
+          <w:rFonts w:ascii="Times" w:hAnsi="Times" w:cs="Times"/>
+          <w:color w:val="F79646" w:themeColor="accent6"/>
         </w:rPr>
         <w:tab/>
         <w:t xml:space="preserve">143. Sort Colors II  </w:t>
@@ -7087,21 +7100,24 @@
       <w:r>
         <w:rPr>
           <w:rFonts w:ascii="Times" w:hAnsi="Times" w:cs="Times"/>
-        </w:rPr>
-        <w:t>   </w:t>
-      </w:r>
-      <w:r>
-        <w:rPr>
-          <w:rFonts w:ascii="Times" w:hAnsi="Times" w:cs="Times"/>
-          <w:i/>
-        </w:rPr>
-        <w:t>(</w:t>
-      </w:r>
-      <w:proofErr w:type="gramEnd"/>
-      <w:r>
-        <w:rPr>
-          <w:rFonts w:ascii="Times" w:hAnsi="Times" w:cs="Times"/>
-          <w:i/>
+          <w:color w:val="F79646" w:themeColor="accent6"/>
+        </w:rPr>
+        <w:t>   </w:t>
+      </w:r>
+      <w:r>
+        <w:rPr>
+          <w:rFonts w:ascii="Times" w:hAnsi="Times" w:cs="Times"/>
+          <w:i/>
+          <w:color w:val="F79646" w:themeColor="accent6"/>
+        </w:rPr>
+        <w:t>(</w:t>
+      </w:r>
+      <w:proofErr w:type="gramEnd"/>
+      <w:r>
+        <w:rPr>
+          <w:rFonts w:ascii="Times" w:hAnsi="Times" w:cs="Times"/>
+          <w:i/>
+          <w:color w:val="F79646" w:themeColor="accent6"/>
         </w:rPr>
         <w:t>M)</w:t>
       </w:r>
@@ -7144,55 +7160,6 @@
           <w:color w:val="00B050"/>
         </w:rPr>
         <w:t> (</w:t>
-      </w:r>
-      <w:proofErr w:type="gramEnd"/>
-      <w:r>
-        <w:rPr>
-          <w:rFonts w:ascii="Times" w:hAnsi="Times" w:cs="Times"/>
-          <w:i/>
-          <w:color w:val="00B050"/>
-        </w:rPr>
-        <w:t>M)</w:t>
-      </w:r>
-    </w:p>
-    <w:p>
-      <w:pPr>
-        <w:ind w:left="720"/>
-        <w:rPr>
-          <w:color w:val="00B050"/>
-        </w:rPr>
-      </w:pPr>
-      <w:r>
-        <w:rPr>
-          <w:rFonts w:ascii="Times" w:hAnsi="Times" w:cs="Times"/>
-          <w:color w:val="00B050"/>
-        </w:rPr>
-        <w:tab/>
-        <w:t>•</w:t>
-      </w:r>
-      <w:r>
-        <w:rPr>
-          <w:rFonts w:ascii="Times" w:hAnsi="Times" w:cs="Times"/>
-          <w:color w:val="00B050"/>
-        </w:rPr>
-        <w:tab/>
-        <w:t xml:space="preserve">31. Partition Array  </w:t>
-      </w:r>
-      <w:proofErr w:type="gramStart"/>
-      <w:r>
-        <w:rPr>
-          <w:rFonts w:ascii="Times" w:hAnsi="Times" w:cs="Times"/>
-          <w:color w:val="00B050"/>
-        </w:rPr>
-        <w:t>   </w:t>
-      </w:r>
-      <w:r>
-        <w:rPr>
-          <w:rFonts w:ascii="Times" w:hAnsi="Times" w:cs="Times"/>
-          <w:i/>
-          <w:color w:val="00B050"/>
-        </w:rPr>
-        <w:t>(</w:t>
       </w:r>
       <w:proofErr w:type="gramEnd"/>
       <w:r>
@@ -7207,6 +7174,165 @@
       <w:bookmarkEnd w:id="0"/>
     </w:p>
     <w:p>
+      <w:pPr>
+        <w:ind w:left="720"/>
+        <w:rPr>
+          <w:rFonts w:ascii="Times" w:hAnsi="Times" w:cs="Times"/>
+          <w:i/>
+          <w:color w:val="00B050"/>
+        </w:rPr>
+      </w:pPr>
+      <w:r>
+        <w:rPr>
+          <w:rFonts w:ascii="Times" w:hAnsi="Times" w:cs="Times"/>
+          <w:color w:val="00B050"/>
+        </w:rPr>
+        <w:tab/>
+        <w:t>•</w:t>
+      </w:r>
+      <w:r>
+        <w:rPr>
+          <w:rFonts w:ascii="Times" w:hAnsi="Times" w:cs="Times"/>
+          <w:color w:val="00B050"/>
+        </w:rPr>
+        <w:tab/>
+        <w:t xml:space="preserve">31. Partition Array  </w:t>
+      </w:r>
+      <w:proofErr w:type="gramStart"/>
+      <w:r>
+        <w:rPr>
+          <w:rFonts w:ascii="Times" w:hAnsi="Times" w:cs="Times"/>
+          <w:color w:val="00B050"/>
+        </w:rPr>
+        <w:t>   </w:t>
+      </w:r>
+      <w:r>
+        <w:rPr>
+          <w:rFonts w:ascii="Times" w:hAnsi="Times" w:cs="Times"/>
+          <w:i/>
+          <w:color w:val="00B050"/>
+        </w:rPr>
+        <w:t>(</w:t>
+      </w:r>
+      <w:proofErr w:type="gramEnd"/>
+      <w:r>
+        <w:rPr>
+          <w:rFonts w:ascii="Times" w:hAnsi="Times" w:cs="Times"/>
+          <w:i/>
+          <w:color w:val="00B050"/>
+        </w:rPr>
+        <w:t>M)</w:t>
+      </w:r>
+    </w:p>
+    <w:p>
+      <w:pPr>
+        <w:ind w:left="720"/>
+        <w:rPr>
+          <w:color w:val="F79646" w:themeColor="accent6"/>
+        </w:rPr>
+      </w:pPr>
+      <w:r>
+        <w:rPr>
+          <w:color w:val="F79646" w:themeColor="accent6"/>
+        </w:rPr>
+        <w:tab/>
+      </w:r>
+      <w:r>
+        <w:rPr>
+          <w:rFonts w:ascii="Times" w:hAnsi="Times" w:cs="Times"/>
+          <w:color w:val="F79646" w:themeColor="accent6"/>
+        </w:rPr>
+        <w:t>•</w:t>
+      </w:r>
+      <w:r>
+        <w:rPr>
+          <w:rFonts w:ascii="Times" w:hAnsi="Times" w:cs="Times"/>
+          <w:color w:val="F79646" w:themeColor="accent6"/>
+        </w:rPr>
+        <w:tab/>
+      </w:r>
+      <w:r>
+        <w:rPr>
+          <w:rFonts w:ascii="Times" w:hAnsi="Times" w:cs="Times"/>
+          <w:color w:val="F79646" w:themeColor="accent6"/>
+        </w:rPr>
+        <w:t>5</w:t>
+      </w:r>
+      <w:r>
+        <w:rPr>
+          <w:rFonts w:ascii="Times" w:hAnsi="Times" w:cs="Times"/>
+          <w:color w:val="F79646" w:themeColor="accent6"/>
+        </w:rPr>
+        <w:t xml:space="preserve">. Kth </w:t>
+      </w:r>
+      <w:r>
+        <w:rPr>
+          <w:rFonts w:ascii="Times" w:hAnsi="Times" w:cs="Times"/>
+          <w:color w:val="F79646" w:themeColor="accent6"/>
+        </w:rPr>
+        <w:t>Largest</w:t>
+      </w:r>
+      <w:r>
+        <w:rPr>
+          <w:rFonts w:ascii="Times" w:hAnsi="Times" w:cs="Times"/>
+          <w:color w:val="F79646" w:themeColor="accent6"/>
+        </w:rPr>
+        <w:t xml:space="preserve"> </w:t>
+      </w:r>
+      <w:r>
+        <w:rPr>
+          <w:rFonts w:ascii="Times" w:hAnsi="Times" w:cs="Times"/>
+          <w:color w:val="F79646" w:themeColor="accent6"/>
+        </w:rPr>
+        <w:t>Element</w:t>
+      </w:r>
+      <w:r>
+        <w:rPr>
+          <w:rFonts w:ascii="Times" w:hAnsi="Times" w:cs="Times"/>
+          <w:color w:val="F79646" w:themeColor="accent6"/>
+        </w:rPr>
+        <w:t xml:space="preserve">  </w:t>
+      </w:r>
+      <w:proofErr w:type="gramStart"/>
+      <w:r>
+        <w:rPr>
+          <w:rFonts w:ascii="Times" w:hAnsi="Times" w:cs="Times"/>
+          <w:color w:val="F79646" w:themeColor="accent6"/>
+        </w:rPr>
+        <w:t xml:space="preserve">  </w:t>
+      </w:r>
+      <w:r>
+        <w:rPr>
+          <w:rFonts w:ascii="Times" w:hAnsi="Times" w:cs="Times"/>
+          <w:i/>
+          <w:color w:val="F79646" w:themeColor="accent6"/>
+        </w:rPr>
+        <w:t> (</w:t>
+      </w:r>
+      <w:proofErr w:type="gramEnd"/>
+      <w:r>
+        <w:rPr>
+          <w:rFonts w:ascii="Times" w:hAnsi="Times" w:cs="Times"/>
+          <w:i/>
+          <w:color w:val="F79646" w:themeColor="accent6"/>
+        </w:rPr>
+        <w:t>M</w:t>
+      </w:r>
+      <w:r>
+        <w:rPr>
+          <w:rFonts w:ascii="Times" w:hAnsi="Times" w:cs="Times"/>
+          <w:i/>
+          <w:color w:val="F79646" w:themeColor="accent6"/>
+        </w:rPr>
+        <w:t>)</w:t>
+      </w:r>
+    </w:p>
+    <w:p>
+      <w:pPr>
+        <w:rPr>
+          <w:lang w:eastAsia="zh-TW"/>
+        </w:rPr>
+      </w:pPr>
       <w:r>
         <w:rPr>
           <w:rFonts w:ascii="Times" w:hAnsi="Times" w:cs="Times"/>
@@ -7578,17 +7704,22 @@
     <w:p>
       <w:pPr>
         <w:ind w:left="720"/>
-      </w:pPr>
-      <w:r>
-        <w:rPr>
-          <w:rFonts w:ascii="Times" w:hAnsi="Times" w:cs="Times"/>
-        </w:rPr>
-        <w:tab/>
-        <w:t>•</w:t>
-      </w:r>
-      <w:r>
-        <w:rPr>
-          <w:rFonts w:ascii="Times" w:hAnsi="Times" w:cs="Times"/>
+        <w:rPr>
+          <w:color w:val="00B050"/>
+        </w:rPr>
+      </w:pPr>
+      <w:r>
+        <w:rPr>
+          <w:rFonts w:ascii="Times" w:hAnsi="Times" w:cs="Times"/>
+          <w:color w:val="00B050"/>
+        </w:rPr>
+        <w:tab/>
+        <w:t>•</w:t>
+      </w:r>
+      <w:r>
+        <w:rPr>
+          <w:rFonts w:ascii="Times" w:hAnsi="Times" w:cs="Times"/>
+          <w:color w:val="00B050"/>
         </w:rPr>
         <w:tab/>
         <w:t xml:space="preserve">461. Kth Smallest Numbers in Unsorted Array  </w:t>
@@ -7597,6 +7728,7 @@
       <w:r>
         <w:rPr>
           <w:rFonts w:ascii="Times" w:hAnsi="Times" w:cs="Times"/>
+          <w:color w:val="00B050"/>
         </w:rPr>
         <w:t xml:space="preserve">  </w:t>
       </w:r>
@@ -7604,6 +7736,7 @@
         <w:rPr>
           <w:rFonts w:ascii="Times" w:hAnsi="Times" w:cs="Times"/>
           <w:i/>
+          <w:color w:val="00B050"/>
         </w:rPr>
         <w:t> (</w:t>
       </w:r>
@@ -7612,6 +7745,7 @@
         <w:rPr>
           <w:rFonts w:ascii="Times" w:hAnsi="Times" w:cs="Times"/>
           <w:i/>
+          <w:color w:val="00B050"/>
         </w:rPr>
         <w:t>M, L)</w:t>
       </w:r>

</xml_diff>

<commit_message>
kth & top k
</commit_message>
<xml_diff>
--- a/check_list.docx
+++ b/check_list.docx
@@ -8119,6 +8119,9 @@
     <w:p>
       <w:pPr>
         <w:ind w:left="720"/>
+        <w:rPr>
+          <w:lang w:eastAsia="zh-TW"/>
+        </w:rPr>
       </w:pPr>
       <w:r>
         <w:rPr>
@@ -8160,17 +8163,22 @@
     <w:p>
       <w:pPr>
         <w:ind w:left="720"/>
-      </w:pPr>
-      <w:r>
-        <w:rPr>
-          <w:rFonts w:ascii="Times" w:hAnsi="Times" w:cs="Times"/>
-        </w:rPr>
-        <w:tab/>
-        <w:t>•</w:t>
-      </w:r>
-      <w:r>
-        <w:rPr>
-          <w:rFonts w:ascii="Times" w:hAnsi="Times" w:cs="Times"/>
+        <w:rPr>
+          <w:color w:val="00B050"/>
+        </w:rPr>
+      </w:pPr>
+      <w:r>
+        <w:rPr>
+          <w:rFonts w:ascii="Times" w:hAnsi="Times" w:cs="Times"/>
+          <w:color w:val="00B050"/>
+        </w:rPr>
+        <w:tab/>
+        <w:t>•</w:t>
+      </w:r>
+      <w:r>
+        <w:rPr>
+          <w:rFonts w:ascii="Times" w:hAnsi="Times" w:cs="Times"/>
+          <w:color w:val="00B050"/>
         </w:rPr>
         <w:tab/>
         <w:t xml:space="preserve">612. K Closest Points  </w:t>
@@ -8179,6 +8187,7 @@
       <w:r>
         <w:rPr>
           <w:rFonts w:ascii="Times" w:hAnsi="Times" w:cs="Times"/>
+          <w:color w:val="00B050"/>
         </w:rPr>
         <w:t xml:space="preserve">  </w:t>
       </w:r>
@@ -8186,6 +8195,7 @@
         <w:rPr>
           <w:rFonts w:ascii="Times" w:hAnsi="Times" w:cs="Times"/>
           <w:i/>
+          <w:color w:val="00B050"/>
         </w:rPr>
         <w:t> (</w:t>
       </w:r>
@@ -8194,6 +8204,64 @@
         <w:rPr>
           <w:rFonts w:ascii="Times" w:hAnsi="Times" w:cs="Times"/>
           <w:i/>
+          <w:color w:val="00B050"/>
+        </w:rPr>
+        <w:t>M</w:t>
+      </w:r>
+      <w:r>
+        <w:rPr>
+          <w:rFonts w:ascii="Times" w:hAnsi="Times" w:cs="Times"/>
+          <w:i/>
+          <w:color w:val="00B050"/>
+        </w:rPr>
+        <w:t>)</w:t>
+      </w:r>
+    </w:p>
+    <w:p>
+      <w:pPr>
+        <w:ind w:left="720"/>
+        <w:rPr>
+          <w:color w:val="00B050"/>
+        </w:rPr>
+      </w:pPr>
+      <w:r>
+        <w:rPr>
+          <w:rFonts w:ascii="Times" w:hAnsi="Times" w:cs="Times"/>
+          <w:color w:val="00B050"/>
+        </w:rPr>
+        <w:tab/>
+        <w:t>•</w:t>
+      </w:r>
+      <w:r>
+        <w:rPr>
+          <w:rFonts w:ascii="Times" w:hAnsi="Times" w:cs="Times"/>
+          <w:color w:val="00B050"/>
+        </w:rPr>
+        <w:tab/>
+        <w:t xml:space="preserve">606. Kth Largest Element II  </w:t>
+      </w:r>
+      <w:proofErr w:type="gramStart"/>
+      <w:r>
+        <w:rPr>
+          <w:rFonts w:ascii="Times" w:hAnsi="Times" w:cs="Times"/>
+          <w:color w:val="00B050"/>
+        </w:rPr>
+        <w:t xml:space="preserve">  </w:t>
+      </w:r>
+      <w:r>
+        <w:rPr>
+          <w:rFonts w:ascii="Times" w:hAnsi="Times" w:cs="Times"/>
+          <w:i/>
+          <w:color w:val="00B050"/>
+        </w:rPr>
+        <w:t> (</w:t>
+      </w:r>
+      <w:proofErr w:type="gramEnd"/>
+      <w:r>
+        <w:rPr>
+          <w:rFonts w:ascii="Times" w:hAnsi="Times" w:cs="Times"/>
+          <w:i/>
+          <w:color w:val="00B050"/>
         </w:rPr>
         <w:t>M, L)</w:t>
       </w:r>
@@ -8201,25 +8269,31 @@
     <w:p>
       <w:pPr>
         <w:ind w:left="720"/>
-      </w:pPr>
-      <w:r>
-        <w:rPr>
-          <w:rFonts w:ascii="Times" w:hAnsi="Times" w:cs="Times"/>
-        </w:rPr>
-        <w:tab/>
-        <w:t>•</w:t>
-      </w:r>
-      <w:r>
-        <w:rPr>
-          <w:rFonts w:ascii="Times" w:hAnsi="Times" w:cs="Times"/>
-        </w:rPr>
-        <w:tab/>
-        <w:t xml:space="preserve">606. Kth Largest Element II  </w:t>
-      </w:r>
-      <w:proofErr w:type="gramStart"/>
-      <w:r>
-        <w:rPr>
-          <w:rFonts w:ascii="Times" w:hAnsi="Times" w:cs="Times"/>
+        <w:rPr>
+          <w:color w:val="00B050"/>
+        </w:rPr>
+      </w:pPr>
+      <w:r>
+        <w:rPr>
+          <w:rFonts w:ascii="Times" w:hAnsi="Times" w:cs="Times"/>
+          <w:color w:val="00B050"/>
+        </w:rPr>
+        <w:tab/>
+        <w:t>•</w:t>
+      </w:r>
+      <w:r>
+        <w:rPr>
+          <w:rFonts w:ascii="Times" w:hAnsi="Times" w:cs="Times"/>
+          <w:color w:val="00B050"/>
+        </w:rPr>
+        <w:tab/>
+        <w:t xml:space="preserve">544. Top k Largest Numbers  </w:t>
+      </w:r>
+      <w:proofErr w:type="gramStart"/>
+      <w:r>
+        <w:rPr>
+          <w:rFonts w:ascii="Times" w:hAnsi="Times" w:cs="Times"/>
+          <w:color w:val="00B050"/>
         </w:rPr>
         <w:t xml:space="preserve">  </w:t>
       </w:r>
@@ -8227,6 +8301,7 @@
         <w:rPr>
           <w:rFonts w:ascii="Times" w:hAnsi="Times" w:cs="Times"/>
           <w:i/>
+          <w:color w:val="00B050"/>
         </w:rPr>
         <w:t> (</w:t>
       </w:r>
@@ -8235,6 +8310,300 @@
         <w:rPr>
           <w:rFonts w:ascii="Times" w:hAnsi="Times" w:cs="Times"/>
           <w:i/>
+          <w:color w:val="00B050"/>
+        </w:rPr>
+        <w:t>M</w:t>
+      </w:r>
+      <w:r>
+        <w:rPr>
+          <w:rFonts w:ascii="Times" w:hAnsi="Times" w:cs="Times"/>
+          <w:i/>
+          <w:color w:val="00B050"/>
+        </w:rPr>
+        <w:t>)</w:t>
+      </w:r>
+      <w:bookmarkStart w:id="0" w:name="_GoBack"/>
+      <w:bookmarkEnd w:id="0"/>
+    </w:p>
+    <w:p>
+      <w:pPr>
+        <w:ind w:left="720"/>
+        <w:rPr>
+          <w:color w:val="00B050"/>
+        </w:rPr>
+      </w:pPr>
+      <w:r>
+        <w:rPr>
+          <w:rFonts w:ascii="Times" w:hAnsi="Times" w:cs="Times"/>
+          <w:color w:val="00B050"/>
+        </w:rPr>
+        <w:tab/>
+        <w:t>•</w:t>
+      </w:r>
+      <w:r>
+        <w:rPr>
+          <w:rFonts w:ascii="Times" w:hAnsi="Times" w:cs="Times"/>
+          <w:color w:val="00B050"/>
+        </w:rPr>
+        <w:tab/>
+        <w:t xml:space="preserve">129. Rehashing  </w:t>
+      </w:r>
+      <w:proofErr w:type="gramStart"/>
+      <w:r>
+        <w:rPr>
+          <w:rFonts w:ascii="Times" w:hAnsi="Times" w:cs="Times"/>
+          <w:i/>
+          <w:color w:val="00B050"/>
+        </w:rPr>
+        <w:t>   (</w:t>
+      </w:r>
+      <w:proofErr w:type="gramEnd"/>
+      <w:r>
+        <w:rPr>
+          <w:rFonts w:ascii="Times" w:hAnsi="Times" w:cs="Times"/>
+          <w:i/>
+          <w:color w:val="00B050"/>
+        </w:rPr>
+        <w:t>M)</w:t>
+      </w:r>
+    </w:p>
+    <w:p>
+      <w:pPr>
+        <w:ind w:left="720"/>
+      </w:pPr>
+      <w:r>
+        <w:rPr>
+          <w:rFonts w:ascii="Times" w:hAnsi="Times" w:cs="Times"/>
+        </w:rPr>
+        <w:tab/>
+        <w:t>•</w:t>
+      </w:r>
+      <w:r>
+        <w:rPr>
+          <w:rFonts w:ascii="Times" w:hAnsi="Times" w:cs="Times"/>
+        </w:rPr>
+        <w:tab/>
+        <w:t xml:space="preserve">104. Merge k Sorted Lists  </w:t>
+      </w:r>
+      <w:proofErr w:type="gramStart"/>
+      <w:r>
+        <w:rPr>
+          <w:rFonts w:ascii="Times" w:hAnsi="Times" w:cs="Times"/>
+        </w:rPr>
+        <w:t> </w:t>
+      </w:r>
+      <w:r>
+        <w:rPr>
+          <w:rFonts w:ascii="Times" w:hAnsi="Times" w:cs="Times"/>
+          <w:i/>
+        </w:rPr>
+        <w:t xml:space="preserve">  (</w:t>
+      </w:r>
+      <w:proofErr w:type="gramEnd"/>
+      <w:r>
+        <w:rPr>
+          <w:rFonts w:ascii="Times" w:hAnsi="Times" w:cs="Times"/>
+          <w:i/>
+        </w:rPr>
+        <w:t>M)</w:t>
+      </w:r>
+    </w:p>
+    <w:p>
+      <w:pPr>
+        <w:ind w:left="720"/>
+        <w:rPr>
+          <w:color w:val="F79646" w:themeColor="accent6"/>
+        </w:rPr>
+      </w:pPr>
+      <w:r>
+        <w:rPr>
+          <w:rFonts w:ascii="Times" w:hAnsi="Times" w:cs="Times"/>
+          <w:color w:val="F79646" w:themeColor="accent6"/>
+        </w:rPr>
+        <w:tab/>
+        <w:t>•</w:t>
+      </w:r>
+      <w:r>
+        <w:rPr>
+          <w:rFonts w:ascii="Times" w:hAnsi="Times" w:cs="Times"/>
+          <w:color w:val="F79646" w:themeColor="accent6"/>
+        </w:rPr>
+        <w:tab/>
+        <w:t xml:space="preserve">4. Ugly Number II  </w:t>
+      </w:r>
+      <w:proofErr w:type="gramStart"/>
+      <w:r>
+        <w:rPr>
+          <w:rFonts w:ascii="Times" w:hAnsi="Times" w:cs="Times"/>
+          <w:color w:val="F79646" w:themeColor="accent6"/>
+        </w:rPr>
+        <w:t xml:space="preserve">  </w:t>
+      </w:r>
+      <w:r>
+        <w:rPr>
+          <w:rFonts w:ascii="Times" w:hAnsi="Times" w:cs="Times"/>
+          <w:i/>
+          <w:color w:val="F79646" w:themeColor="accent6"/>
+        </w:rPr>
+        <w:t> (</w:t>
+      </w:r>
+      <w:proofErr w:type="gramEnd"/>
+      <w:r>
+        <w:rPr>
+          <w:rFonts w:ascii="Times" w:hAnsi="Times" w:cs="Times"/>
+          <w:i/>
+          <w:color w:val="F79646" w:themeColor="accent6"/>
+        </w:rPr>
+        <w:t>M)</w:t>
+      </w:r>
+    </w:p>
+    <w:p>
+      <w:pPr>
+        <w:ind w:left="720"/>
+      </w:pPr>
+      <w:r>
+        <w:rPr>
+          <w:rFonts w:ascii="Times" w:hAnsi="Times" w:cs="Times"/>
+        </w:rPr>
+        <w:tab/>
+        <w:t>•</w:t>
+      </w:r>
+      <w:r>
+        <w:rPr>
+          <w:rFonts w:ascii="Times" w:hAnsi="Times" w:cs="Times"/>
+        </w:rPr>
+        <w:tab/>
+        <w:t xml:space="preserve">594. </w:t>
+      </w:r>
+      <w:proofErr w:type="spellStart"/>
+      <w:r>
+        <w:rPr>
+          <w:rFonts w:ascii="Times" w:hAnsi="Times" w:cs="Times"/>
+        </w:rPr>
+        <w:t>strStr</w:t>
+      </w:r>
+      <w:proofErr w:type="spellEnd"/>
+      <w:r>
+        <w:rPr>
+          <w:rFonts w:ascii="Times" w:hAnsi="Times" w:cs="Times"/>
+        </w:rPr>
+        <w:t xml:space="preserve"> II  </w:t>
+      </w:r>
+      <w:proofErr w:type="gramStart"/>
+      <w:r>
+        <w:rPr>
+          <w:rFonts w:ascii="Times" w:hAnsi="Times" w:cs="Times"/>
+        </w:rPr>
+        <w:t>   </w:t>
+      </w:r>
+      <w:r>
+        <w:rPr>
+          <w:rFonts w:ascii="Times" w:hAnsi="Times" w:cs="Times"/>
+          <w:i/>
+        </w:rPr>
+        <w:t>(</w:t>
+      </w:r>
+      <w:proofErr w:type="gramEnd"/>
+      <w:r>
+        <w:rPr>
+          <w:rFonts w:ascii="Times" w:hAnsi="Times" w:cs="Times"/>
+          <w:i/>
+        </w:rPr>
+        <w:t>H, L)</w:t>
+      </w:r>
+    </w:p>
+    <w:p>
+      <w:pPr>
+        <w:ind w:left="720"/>
+        <w:rPr>
+          <w:color w:val="00B050"/>
+        </w:rPr>
+      </w:pPr>
+      <w:r>
+        <w:rPr>
+          <w:rFonts w:ascii="Times" w:hAnsi="Times" w:cs="Times"/>
+          <w:color w:val="00B050"/>
+        </w:rPr>
+        <w:tab/>
+        <w:t>•</w:t>
+      </w:r>
+      <w:r>
+        <w:rPr>
+          <w:rFonts w:ascii="Times" w:hAnsi="Times" w:cs="Times"/>
+          <w:color w:val="00B050"/>
+        </w:rPr>
+        <w:tab/>
+        <w:t xml:space="preserve">134. LRU Cache  </w:t>
+      </w:r>
+      <w:proofErr w:type="gramStart"/>
+      <w:r>
+        <w:rPr>
+          <w:rFonts w:ascii="Times" w:hAnsi="Times" w:cs="Times"/>
+          <w:i/>
+          <w:color w:val="00B050"/>
+        </w:rPr>
+        <w:t>   (</w:t>
+      </w:r>
+      <w:proofErr w:type="gramEnd"/>
+      <w:r>
+        <w:rPr>
+          <w:rFonts w:ascii="Times" w:hAnsi="Times" w:cs="Times"/>
+          <w:i/>
+          <w:color w:val="00B050"/>
+        </w:rPr>
+        <w:t>H)</w:t>
+      </w:r>
+    </w:p>
+    <w:p>
+      <w:pPr>
+        <w:rPr>
+          <w:lang w:eastAsia="zh-TW"/>
+        </w:rPr>
+      </w:pPr>
+      <w:r>
+        <w:rPr>
+          <w:rFonts w:ascii="Times" w:hAnsi="Times" w:cs="Times"/>
+        </w:rPr>
+        <w:t>Optional</w:t>
+      </w:r>
+    </w:p>
+    <w:p>
+      <w:pPr>
+        <w:ind w:left="720"/>
+      </w:pPr>
+      <w:r>
+        <w:rPr>
+          <w:rFonts w:ascii="Times" w:hAnsi="Times" w:cs="Times"/>
+        </w:rPr>
+        <w:tab/>
+        <w:t>•</w:t>
+      </w:r>
+      <w:r>
+        <w:rPr>
+          <w:rFonts w:ascii="Times" w:hAnsi="Times" w:cs="Times"/>
+        </w:rPr>
+        <w:tab/>
+        <w:t xml:space="preserve">601. Flatten 2D Vector  </w:t>
+      </w:r>
+      <w:proofErr w:type="gramStart"/>
+      <w:r>
+        <w:rPr>
+          <w:rFonts w:ascii="Times" w:hAnsi="Times" w:cs="Times"/>
+        </w:rPr>
+        <w:t> </w:t>
+      </w:r>
+      <w:r>
+        <w:rPr>
+          <w:rFonts w:ascii="Times" w:hAnsi="Times" w:cs="Times"/>
+          <w:i/>
+        </w:rPr>
+        <w:t xml:space="preserve">  (</w:t>
+      </w:r>
+      <w:proofErr w:type="gramEnd"/>
+      <w:r>
+        <w:rPr>
+          <w:rFonts w:ascii="Times" w:hAnsi="Times" w:cs="Times"/>
+          <w:i/>
         </w:rPr>
         <w:t>M, L)</w:t>
       </w:r>
@@ -8242,32 +8611,581 @@
     <w:p>
       <w:pPr>
         <w:ind w:left="720"/>
-      </w:pPr>
-      <w:r>
-        <w:rPr>
-          <w:rFonts w:ascii="Times" w:hAnsi="Times" w:cs="Times"/>
-        </w:rPr>
-        <w:tab/>
-        <w:t>•</w:t>
-      </w:r>
-      <w:r>
-        <w:rPr>
-          <w:rFonts w:ascii="Times" w:hAnsi="Times" w:cs="Times"/>
-        </w:rPr>
-        <w:tab/>
-        <w:t xml:space="preserve">544. Top k Largest Numbers  </w:t>
-      </w:r>
-      <w:proofErr w:type="gramStart"/>
-      <w:r>
-        <w:rPr>
-          <w:rFonts w:ascii="Times" w:hAnsi="Times" w:cs="Times"/>
+        <w:rPr>
+          <w:color w:val="F79646" w:themeColor="accent6"/>
+        </w:rPr>
+      </w:pPr>
+      <w:r>
+        <w:rPr>
+          <w:rFonts w:ascii="Times" w:hAnsi="Times" w:cs="Times"/>
+          <w:color w:val="F79646" w:themeColor="accent6"/>
+        </w:rPr>
+        <w:tab/>
+        <w:t>•</w:t>
+      </w:r>
+      <w:r>
+        <w:rPr>
+          <w:rFonts w:ascii="Times" w:hAnsi="Times" w:cs="Times"/>
+          <w:color w:val="F79646" w:themeColor="accent6"/>
+        </w:rPr>
+        <w:tab/>
+        <w:t xml:space="preserve">545. Top k Largest Numbers II  </w:t>
+      </w:r>
+      <w:proofErr w:type="gramStart"/>
+      <w:r>
+        <w:rPr>
+          <w:rFonts w:ascii="Times" w:hAnsi="Times" w:cs="Times"/>
+          <w:color w:val="F79646" w:themeColor="accent6"/>
+        </w:rPr>
+        <w:t>   </w:t>
+      </w:r>
+      <w:r>
+        <w:rPr>
+          <w:rFonts w:ascii="Times" w:hAnsi="Times" w:cs="Times"/>
+          <w:i/>
+          <w:color w:val="F79646" w:themeColor="accent6"/>
+        </w:rPr>
+        <w:t>(</w:t>
+      </w:r>
+      <w:proofErr w:type="gramEnd"/>
+      <w:r>
+        <w:rPr>
+          <w:rFonts w:ascii="Times" w:hAnsi="Times" w:cs="Times"/>
+          <w:i/>
+          <w:color w:val="F79646" w:themeColor="accent6"/>
+        </w:rPr>
+        <w:t>M</w:t>
+      </w:r>
+      <w:r>
+        <w:rPr>
+          <w:rFonts w:ascii="Times" w:hAnsi="Times" w:cs="Times"/>
+          <w:i/>
+          <w:color w:val="F79646" w:themeColor="accent6"/>
+        </w:rPr>
+        <w:t>)</w:t>
+      </w:r>
+    </w:p>
+    <w:p>
+      <w:pPr>
+        <w:ind w:left="720"/>
+      </w:pPr>
+      <w:r>
+        <w:rPr>
+          <w:rFonts w:ascii="Times" w:hAnsi="Times" w:cs="Times"/>
+        </w:rPr>
+        <w:tab/>
+        <w:t>•</w:t>
+      </w:r>
+      <w:r>
+        <w:rPr>
+          <w:rFonts w:ascii="Times" w:hAnsi="Times" w:cs="Times"/>
+        </w:rPr>
+        <w:tab/>
+        <w:t xml:space="preserve">486. Merge k Sorted Arrays  </w:t>
+      </w:r>
+      <w:proofErr w:type="gramStart"/>
+      <w:r>
+        <w:rPr>
+          <w:rFonts w:ascii="Times" w:hAnsi="Times" w:cs="Times"/>
+        </w:rPr>
+        <w:t> </w:t>
+      </w:r>
+      <w:r>
+        <w:rPr>
+          <w:rFonts w:ascii="Times" w:hAnsi="Times" w:cs="Times"/>
+          <w:i/>
+        </w:rPr>
+        <w:t xml:space="preserve">  (</w:t>
+      </w:r>
+      <w:proofErr w:type="gramEnd"/>
+      <w:r>
+        <w:rPr>
+          <w:rFonts w:ascii="Times" w:hAnsi="Times" w:cs="Times"/>
+          <w:i/>
+        </w:rPr>
+        <w:t>M, L)</w:t>
+      </w:r>
+    </w:p>
+    <w:p>
+      <w:pPr>
+        <w:ind w:left="720"/>
+      </w:pPr>
+      <w:r>
+        <w:rPr>
+          <w:rFonts w:ascii="Times" w:hAnsi="Times" w:cs="Times"/>
+        </w:rPr>
+        <w:tab/>
+        <w:t>•</w:t>
+      </w:r>
+      <w:r>
+        <w:rPr>
+          <w:rFonts w:ascii="Times" w:hAnsi="Times" w:cs="Times"/>
+        </w:rPr>
+        <w:tab/>
+        <w:t xml:space="preserve">471. Top K Frequent Words  </w:t>
+      </w:r>
+      <w:proofErr w:type="gramStart"/>
+      <w:r>
+        <w:rPr>
+          <w:rFonts w:ascii="Times" w:hAnsi="Times" w:cs="Times"/>
+        </w:rPr>
+        <w:t> </w:t>
+      </w:r>
+      <w:r>
+        <w:rPr>
+          <w:rFonts w:ascii="Times" w:hAnsi="Times" w:cs="Times"/>
+          <w:i/>
+        </w:rPr>
+        <w:t xml:space="preserve">  (</w:t>
+      </w:r>
+      <w:proofErr w:type="gramEnd"/>
+      <w:r>
+        <w:rPr>
+          <w:rFonts w:ascii="Times" w:hAnsi="Times" w:cs="Times"/>
+          <w:i/>
+        </w:rPr>
+        <w:t>M, L)</w:t>
+      </w:r>
+    </w:p>
+    <w:p>
+      <w:pPr>
+        <w:ind w:left="720"/>
+        <w:rPr>
+          <w:color w:val="00B050"/>
+        </w:rPr>
+      </w:pPr>
+      <w:r>
+        <w:rPr>
+          <w:rFonts w:ascii="Times" w:hAnsi="Times" w:cs="Times"/>
+          <w:color w:val="00B050"/>
+        </w:rPr>
+        <w:tab/>
+        <w:t>•</w:t>
+      </w:r>
+      <w:r>
+        <w:rPr>
+          <w:rFonts w:ascii="Times" w:hAnsi="Times" w:cs="Times"/>
+          <w:color w:val="00B050"/>
+        </w:rPr>
+        <w:tab/>
+        <w:t xml:space="preserve">130. </w:t>
+      </w:r>
+      <w:proofErr w:type="spellStart"/>
+      <w:r>
+        <w:rPr>
+          <w:rFonts w:ascii="Times" w:hAnsi="Times" w:cs="Times"/>
+          <w:color w:val="00B050"/>
+        </w:rPr>
+        <w:t>Heapify</w:t>
+      </w:r>
+      <w:proofErr w:type="spellEnd"/>
+      <w:r>
+        <w:rPr>
+          <w:rFonts w:ascii="Times" w:hAnsi="Times" w:cs="Times"/>
+          <w:color w:val="00B050"/>
         </w:rPr>
         <w:t xml:space="preserve">  </w:t>
       </w:r>
-      <w:r>
-        <w:rPr>
-          <w:rFonts w:ascii="Times" w:hAnsi="Times" w:cs="Times"/>
-          <w:i/>
+      <w:proofErr w:type="gramStart"/>
+      <w:r>
+        <w:rPr>
+          <w:rFonts w:ascii="Times" w:hAnsi="Times" w:cs="Times"/>
+          <w:color w:val="00B050"/>
+        </w:rPr>
+        <w:t>   </w:t>
+      </w:r>
+      <w:r>
+        <w:rPr>
+          <w:rFonts w:ascii="Times" w:hAnsi="Times" w:cs="Times"/>
+          <w:i/>
+          <w:color w:val="00B050"/>
+        </w:rPr>
+        <w:t>(</w:t>
+      </w:r>
+      <w:proofErr w:type="gramEnd"/>
+      <w:r>
+        <w:rPr>
+          <w:rFonts w:ascii="Times" w:hAnsi="Times" w:cs="Times"/>
+          <w:i/>
+          <w:color w:val="00B050"/>
+        </w:rPr>
+        <w:t>M)</w:t>
+      </w:r>
+    </w:p>
+    <w:p>
+      <w:pPr>
+        <w:ind w:left="720"/>
+        <w:rPr>
+          <w:color w:val="00B050"/>
+        </w:rPr>
+      </w:pPr>
+      <w:r>
+        <w:rPr>
+          <w:rFonts w:ascii="Times" w:hAnsi="Times" w:cs="Times"/>
+          <w:color w:val="00B050"/>
+        </w:rPr>
+        <w:tab/>
+        <w:t>•</w:t>
+      </w:r>
+      <w:r>
+        <w:rPr>
+          <w:rFonts w:ascii="Times" w:hAnsi="Times" w:cs="Times"/>
+          <w:color w:val="00B050"/>
+        </w:rPr>
+        <w:tab/>
+        <w:t xml:space="preserve">124. Longest Consecutive Sequence  </w:t>
+      </w:r>
+      <w:proofErr w:type="gramStart"/>
+      <w:r>
+        <w:rPr>
+          <w:rFonts w:ascii="Times" w:hAnsi="Times" w:cs="Times"/>
+          <w:i/>
+          <w:color w:val="00B050"/>
+        </w:rPr>
+        <w:t>   (</w:t>
+      </w:r>
+      <w:proofErr w:type="gramEnd"/>
+      <w:r>
+        <w:rPr>
+          <w:rFonts w:ascii="Times" w:hAnsi="Times" w:cs="Times"/>
+          <w:i/>
+          <w:color w:val="00B050"/>
+        </w:rPr>
+        <w:t>M)</w:t>
+      </w:r>
+    </w:p>
+    <w:p>
+      <w:r>
+        <w:rPr>
+          <w:rFonts w:ascii="Times" w:hAnsi="Times" w:cs="Times"/>
+        </w:rPr>
+        <w:t>Related</w:t>
+      </w:r>
+    </w:p>
+    <w:p>
+      <w:pPr>
+        <w:ind w:left="720"/>
+        <w:rPr>
+          <w:rFonts w:ascii="Times" w:hAnsi="Times" w:cs="Times"/>
+          <w:color w:val="00B050"/>
+        </w:rPr>
+      </w:pPr>
+      <w:r>
+        <w:rPr>
+          <w:rFonts w:ascii="Times" w:hAnsi="Times" w:cs="Times"/>
+          <w:color w:val="00B050"/>
+        </w:rPr>
+        <w:tab/>
+      </w:r>
+      <w:r>
+        <w:rPr>
+          <w:rFonts w:ascii="Times" w:hAnsi="Times" w:cs="Times"/>
+          <w:color w:val="00B050"/>
+        </w:rPr>
+        <w:t>•</w:t>
+      </w:r>
+      <w:r>
+        <w:rPr>
+          <w:rFonts w:ascii="Times" w:hAnsi="Times" w:cs="Times"/>
+          <w:color w:val="00B050"/>
+        </w:rPr>
+        <w:tab/>
+        <w:t xml:space="preserve">171. </w:t>
+      </w:r>
+      <w:r>
+        <w:rPr>
+          <w:rFonts w:ascii="Times" w:hAnsi="Times" w:cs="Times"/>
+          <w:color w:val="00B050"/>
+        </w:rPr>
+        <w:t xml:space="preserve">Anagrams </w:t>
+      </w:r>
+      <w:r>
+        <w:rPr>
+          <w:rFonts w:ascii="Times" w:hAnsi="Times" w:cs="Times"/>
+          <w:i/>
+          <w:color w:val="00B050"/>
+        </w:rPr>
+        <w:t>(M</w:t>
+      </w:r>
+      <w:r>
+        <w:rPr>
+          <w:rFonts w:ascii="Times" w:hAnsi="Times" w:cs="Times"/>
+          <w:i/>
+          <w:color w:val="00B050"/>
+        </w:rPr>
+        <w:t>)</w:t>
+      </w:r>
+    </w:p>
+    <w:p>
+      <w:pPr>
+        <w:ind w:left="720" w:firstLine="720"/>
+      </w:pPr>
+      <w:r>
+        <w:rPr>
+          <w:rFonts w:ascii="Times" w:hAnsi="Times" w:cs="Times"/>
+        </w:rPr>
+        <w:t>•</w:t>
+      </w:r>
+      <w:r>
+        <w:rPr>
+          <w:rFonts w:ascii="Times" w:hAnsi="Times" w:cs="Times"/>
+        </w:rPr>
+        <w:tab/>
+        <w:t>551. Nested List Weight Sum </w:t>
+      </w:r>
+      <w:r>
+        <w:rPr>
+          <w:rFonts w:ascii="Times" w:hAnsi="Times" w:cs="Times"/>
+          <w:i/>
+        </w:rPr>
+        <w:t xml:space="preserve"> </w:t>
+      </w:r>
+      <w:proofErr w:type="gramStart"/>
+      <w:r>
+        <w:rPr>
+          <w:rFonts w:ascii="Times" w:hAnsi="Times" w:cs="Times"/>
+          <w:i/>
+        </w:rPr>
+        <w:t>   (</w:t>
+      </w:r>
+      <w:proofErr w:type="gramEnd"/>
+      <w:r>
+        <w:rPr>
+          <w:rFonts w:ascii="Times" w:hAnsi="Times" w:cs="Times"/>
+          <w:i/>
+        </w:rPr>
+        <w:t>E, L)</w:t>
+      </w:r>
+    </w:p>
+    <w:p>
+      <w:pPr>
+        <w:ind w:left="720"/>
+      </w:pPr>
+      <w:r>
+        <w:rPr>
+          <w:rFonts w:ascii="Times" w:hAnsi="Times" w:cs="Times"/>
+        </w:rPr>
+        <w:tab/>
+        <w:t>•</w:t>
+      </w:r>
+      <w:r>
+        <w:rPr>
+          <w:rFonts w:ascii="Times" w:hAnsi="Times" w:cs="Times"/>
+        </w:rPr>
+        <w:tab/>
+        <w:t xml:space="preserve">494. Implement Stack by Two Queues  </w:t>
+      </w:r>
+      <w:proofErr w:type="gramStart"/>
+      <w:r>
+        <w:rPr>
+          <w:rFonts w:ascii="Times" w:hAnsi="Times" w:cs="Times"/>
+          <w:i/>
+        </w:rPr>
+        <w:t>   (</w:t>
+      </w:r>
+      <w:proofErr w:type="gramEnd"/>
+      <w:r>
+        <w:rPr>
+          <w:rFonts w:ascii="Times" w:hAnsi="Times" w:cs="Times"/>
+          <w:i/>
+        </w:rPr>
+        <w:t>E, L)</w:t>
+      </w:r>
+    </w:p>
+    <w:p>
+      <w:pPr>
+        <w:ind w:left="720"/>
+      </w:pPr>
+      <w:r>
+        <w:rPr>
+          <w:rFonts w:ascii="Times" w:hAnsi="Times" w:cs="Times"/>
+        </w:rPr>
+        <w:tab/>
+        <w:t>•</w:t>
+      </w:r>
+      <w:r>
+        <w:rPr>
+          <w:rFonts w:ascii="Times" w:hAnsi="Times" w:cs="Times"/>
+        </w:rPr>
+        <w:tab/>
+        <w:t xml:space="preserve">575. Expression Expand  </w:t>
+      </w:r>
+      <w:proofErr w:type="gramStart"/>
+      <w:r>
+        <w:rPr>
+          <w:rFonts w:ascii="Times" w:hAnsi="Times" w:cs="Times"/>
+          <w:i/>
+        </w:rPr>
+        <w:t>   (</w:t>
+      </w:r>
+      <w:proofErr w:type="gramEnd"/>
+      <w:r>
+        <w:rPr>
+          <w:rFonts w:ascii="Times" w:hAnsi="Times" w:cs="Times"/>
+          <w:i/>
+        </w:rPr>
+        <w:t>M, L)</w:t>
+      </w:r>
+    </w:p>
+    <w:p>
+      <w:pPr>
+        <w:ind w:left="720"/>
+      </w:pPr>
+      <w:r>
+        <w:rPr>
+          <w:rFonts w:ascii="Times" w:hAnsi="Times" w:cs="Times"/>
+        </w:rPr>
+        <w:tab/>
+        <w:t>•</w:t>
+      </w:r>
+      <w:r>
+        <w:rPr>
+          <w:rFonts w:ascii="Times" w:hAnsi="Times" w:cs="Times"/>
+        </w:rPr>
+        <w:tab/>
+        <w:t xml:space="preserve">541. Zigzag Iterator II  </w:t>
+      </w:r>
+      <w:proofErr w:type="gramStart"/>
+      <w:r>
+        <w:rPr>
+          <w:rFonts w:ascii="Times" w:hAnsi="Times" w:cs="Times"/>
+        </w:rPr>
+        <w:t> </w:t>
+      </w:r>
+      <w:r>
+        <w:rPr>
+          <w:rFonts w:ascii="Times" w:hAnsi="Times" w:cs="Times"/>
+          <w:i/>
+        </w:rPr>
+        <w:t xml:space="preserve">  (</w:t>
+      </w:r>
+      <w:proofErr w:type="gramEnd"/>
+      <w:r>
+        <w:rPr>
+          <w:rFonts w:ascii="Times" w:hAnsi="Times" w:cs="Times"/>
+          <w:i/>
+        </w:rPr>
+        <w:t>M, L)</w:t>
+      </w:r>
+    </w:p>
+    <w:p>
+      <w:pPr>
+        <w:ind w:left="720"/>
+      </w:pPr>
+      <w:r>
+        <w:rPr>
+          <w:rFonts w:ascii="Times" w:hAnsi="Times" w:cs="Times"/>
+        </w:rPr>
+        <w:tab/>
+        <w:t>•</w:t>
+      </w:r>
+      <w:r>
+        <w:rPr>
+          <w:rFonts w:ascii="Times" w:hAnsi="Times" w:cs="Times"/>
+        </w:rPr>
+        <w:tab/>
+        <w:t xml:space="preserve">540. Zigzag Iterator  </w:t>
+      </w:r>
+      <w:proofErr w:type="gramStart"/>
+      <w:r>
+        <w:rPr>
+          <w:rFonts w:ascii="Times" w:hAnsi="Times" w:cs="Times"/>
+        </w:rPr>
+        <w:t>   </w:t>
+      </w:r>
+      <w:r>
+        <w:rPr>
+          <w:rFonts w:ascii="Times" w:hAnsi="Times" w:cs="Times"/>
+          <w:i/>
+        </w:rPr>
+        <w:t>(</w:t>
+      </w:r>
+      <w:proofErr w:type="gramEnd"/>
+      <w:r>
+        <w:rPr>
+          <w:rFonts w:ascii="Times" w:hAnsi="Times" w:cs="Times"/>
+          <w:i/>
+        </w:rPr>
+        <w:t>M, L)</w:t>
+      </w:r>
+    </w:p>
+    <w:p>
+      <w:pPr>
+        <w:ind w:left="720"/>
+      </w:pPr>
+      <w:r>
+        <w:rPr>
+          <w:rFonts w:ascii="Times" w:hAnsi="Times" w:cs="Times"/>
+        </w:rPr>
+        <w:tab/>
+        <w:t>•</w:t>
+      </w:r>
+      <w:r>
+        <w:rPr>
+          <w:rFonts w:ascii="Times" w:hAnsi="Times" w:cs="Times"/>
+        </w:rPr>
+        <w:tab/>
+        <w:t xml:space="preserve">528. Flatten Nested List Iterator  </w:t>
+      </w:r>
+      <w:proofErr w:type="gramStart"/>
+      <w:r>
+        <w:rPr>
+          <w:rFonts w:ascii="Times" w:hAnsi="Times" w:cs="Times"/>
+        </w:rPr>
+        <w:t>   </w:t>
+      </w:r>
+      <w:r>
+        <w:rPr>
+          <w:rFonts w:ascii="Times" w:hAnsi="Times" w:cs="Times"/>
+          <w:i/>
+        </w:rPr>
+        <w:t>(</w:t>
+      </w:r>
+      <w:proofErr w:type="gramEnd"/>
+      <w:r>
+        <w:rPr>
+          <w:rFonts w:ascii="Times" w:hAnsi="Times" w:cs="Times"/>
+          <w:i/>
+        </w:rPr>
+        <w:t>M)</w:t>
+      </w:r>
+    </w:p>
+    <w:p>
+      <w:pPr>
+        <w:ind w:left="720"/>
+        <w:rPr>
+          <w:color w:val="00B050"/>
+        </w:rPr>
+      </w:pPr>
+      <w:r>
+        <w:rPr>
+          <w:rFonts w:ascii="Times" w:hAnsi="Times" w:cs="Times"/>
+          <w:color w:val="00B050"/>
+        </w:rPr>
+        <w:tab/>
+        <w:t>•</w:t>
+      </w:r>
+      <w:r>
+        <w:rPr>
+          <w:rFonts w:ascii="Times" w:hAnsi="Times" w:cs="Times"/>
+          <w:color w:val="00B050"/>
+        </w:rPr>
+        <w:tab/>
+        <w:t xml:space="preserve">24. LFU Cache  </w:t>
+      </w:r>
+      <w:proofErr w:type="gramStart"/>
+      <w:r>
+        <w:rPr>
+          <w:rFonts w:ascii="Times" w:hAnsi="Times" w:cs="Times"/>
+          <w:color w:val="00B050"/>
+        </w:rPr>
+        <w:t xml:space="preserve">  </w:t>
+      </w:r>
+      <w:r>
+        <w:rPr>
+          <w:rFonts w:ascii="Times" w:hAnsi="Times" w:cs="Times"/>
+          <w:i/>
+          <w:color w:val="00B050"/>
         </w:rPr>
         <w:t> (</w:t>
       </w:r>
@@ -8276,860 +9194,11 @@
         <w:rPr>
           <w:rFonts w:ascii="Times" w:hAnsi="Times" w:cs="Times"/>
           <w:i/>
-        </w:rPr>
-        <w:t>M, L)</w:t>
-      </w:r>
-    </w:p>
-    <w:p>
-      <w:pPr>
-        <w:ind w:left="720"/>
-        <w:rPr>
-          <w:color w:val="00B050"/>
-        </w:rPr>
-      </w:pPr>
-      <w:r>
-        <w:rPr>
-          <w:rFonts w:ascii="Times" w:hAnsi="Times" w:cs="Times"/>
-          <w:color w:val="00B050"/>
-        </w:rPr>
-        <w:tab/>
-        <w:t>•</w:t>
-      </w:r>
-      <w:r>
-        <w:rPr>
-          <w:rFonts w:ascii="Times" w:hAnsi="Times" w:cs="Times"/>
-          <w:color w:val="00B050"/>
-        </w:rPr>
-        <w:tab/>
-        <w:t xml:space="preserve">129. Rehashing  </w:t>
-      </w:r>
-      <w:proofErr w:type="gramStart"/>
-      <w:r>
-        <w:rPr>
-          <w:rFonts w:ascii="Times" w:hAnsi="Times" w:cs="Times"/>
-          <w:i/>
-          <w:color w:val="00B050"/>
-        </w:rPr>
-        <w:t>   (</w:t>
-      </w:r>
-      <w:proofErr w:type="gramEnd"/>
-      <w:r>
-        <w:rPr>
-          <w:rFonts w:ascii="Times" w:hAnsi="Times" w:cs="Times"/>
-          <w:i/>
-          <w:color w:val="00B050"/>
-        </w:rPr>
-        <w:t>M)</w:t>
-      </w:r>
-    </w:p>
-    <w:p>
-      <w:pPr>
-        <w:ind w:left="720"/>
-      </w:pPr>
-      <w:r>
-        <w:rPr>
-          <w:rFonts w:ascii="Times" w:hAnsi="Times" w:cs="Times"/>
-        </w:rPr>
-        <w:tab/>
-        <w:t>•</w:t>
-      </w:r>
-      <w:r>
-        <w:rPr>
-          <w:rFonts w:ascii="Times" w:hAnsi="Times" w:cs="Times"/>
-        </w:rPr>
-        <w:tab/>
-        <w:t xml:space="preserve">104. Merge k Sorted Lists  </w:t>
-      </w:r>
-      <w:proofErr w:type="gramStart"/>
-      <w:r>
-        <w:rPr>
-          <w:rFonts w:ascii="Times" w:hAnsi="Times" w:cs="Times"/>
-        </w:rPr>
-        <w:t> </w:t>
-      </w:r>
-      <w:r>
-        <w:rPr>
-          <w:rFonts w:ascii="Times" w:hAnsi="Times" w:cs="Times"/>
-          <w:i/>
-        </w:rPr>
-        <w:t xml:space="preserve">  (</w:t>
-      </w:r>
-      <w:proofErr w:type="gramEnd"/>
-      <w:r>
-        <w:rPr>
-          <w:rFonts w:ascii="Times" w:hAnsi="Times" w:cs="Times"/>
-          <w:i/>
-        </w:rPr>
-        <w:t>M)</w:t>
-      </w:r>
-    </w:p>
-    <w:p>
-      <w:pPr>
-        <w:ind w:left="720"/>
-      </w:pPr>
-      <w:r>
-        <w:rPr>
-          <w:rFonts w:ascii="Times" w:hAnsi="Times" w:cs="Times"/>
-        </w:rPr>
-        <w:tab/>
-        <w:t>•</w:t>
-      </w:r>
-      <w:r>
-        <w:rPr>
-          <w:rFonts w:ascii="Times" w:hAnsi="Times" w:cs="Times"/>
-        </w:rPr>
-        <w:tab/>
-        <w:t xml:space="preserve">4. Ugly Number II  </w:t>
-      </w:r>
-      <w:proofErr w:type="gramStart"/>
-      <w:r>
-        <w:rPr>
-          <w:rFonts w:ascii="Times" w:hAnsi="Times" w:cs="Times"/>
-        </w:rPr>
-        <w:t xml:space="preserve">  </w:t>
-      </w:r>
-      <w:r>
-        <w:rPr>
-          <w:rFonts w:ascii="Times" w:hAnsi="Times" w:cs="Times"/>
-          <w:i/>
-        </w:rPr>
-        <w:t> (</w:t>
-      </w:r>
-      <w:proofErr w:type="gramEnd"/>
-      <w:r>
-        <w:rPr>
-          <w:rFonts w:ascii="Times" w:hAnsi="Times" w:cs="Times"/>
-          <w:i/>
-        </w:rPr>
-        <w:t>M)</w:t>
-      </w:r>
-    </w:p>
-    <w:p>
-      <w:pPr>
-        <w:ind w:left="720"/>
-      </w:pPr>
-      <w:r>
-        <w:rPr>
-          <w:rFonts w:ascii="Times" w:hAnsi="Times" w:cs="Times"/>
-        </w:rPr>
-        <w:tab/>
-        <w:t>•</w:t>
-      </w:r>
-      <w:r>
-        <w:rPr>
-          <w:rFonts w:ascii="Times" w:hAnsi="Times" w:cs="Times"/>
-        </w:rPr>
-        <w:tab/>
-        <w:t xml:space="preserve">594. </w:t>
-      </w:r>
-      <w:proofErr w:type="spellStart"/>
-      <w:r>
-        <w:rPr>
-          <w:rFonts w:ascii="Times" w:hAnsi="Times" w:cs="Times"/>
-        </w:rPr>
-        <w:t>strStr</w:t>
-      </w:r>
-      <w:proofErr w:type="spellEnd"/>
-      <w:r>
-        <w:rPr>
-          <w:rFonts w:ascii="Times" w:hAnsi="Times" w:cs="Times"/>
-        </w:rPr>
-        <w:t xml:space="preserve"> II  </w:t>
-      </w:r>
-      <w:proofErr w:type="gramStart"/>
-      <w:r>
-        <w:rPr>
-          <w:rFonts w:ascii="Times" w:hAnsi="Times" w:cs="Times"/>
-        </w:rPr>
-        <w:t>   </w:t>
-      </w:r>
-      <w:r>
-        <w:rPr>
-          <w:rFonts w:ascii="Times" w:hAnsi="Times" w:cs="Times"/>
-          <w:i/>
-        </w:rPr>
-        <w:t>(</w:t>
-      </w:r>
-      <w:proofErr w:type="gramEnd"/>
-      <w:r>
-        <w:rPr>
-          <w:rFonts w:ascii="Times" w:hAnsi="Times" w:cs="Times"/>
-          <w:i/>
-        </w:rPr>
-        <w:t>H, L)</w:t>
-      </w:r>
-    </w:p>
-    <w:p>
-      <w:pPr>
-        <w:ind w:left="720"/>
-        <w:rPr>
-          <w:color w:val="00B050"/>
-        </w:rPr>
-      </w:pPr>
-      <w:r>
-        <w:rPr>
-          <w:rFonts w:ascii="Times" w:hAnsi="Times" w:cs="Times"/>
-          <w:color w:val="00B050"/>
-        </w:rPr>
-        <w:tab/>
-        <w:t>•</w:t>
-      </w:r>
-      <w:r>
-        <w:rPr>
-          <w:rFonts w:ascii="Times" w:hAnsi="Times" w:cs="Times"/>
-          <w:color w:val="00B050"/>
-        </w:rPr>
-        <w:tab/>
-        <w:t xml:space="preserve">134. LRU Cache  </w:t>
-      </w:r>
-      <w:proofErr w:type="gramStart"/>
-      <w:r>
-        <w:rPr>
-          <w:rFonts w:ascii="Times" w:hAnsi="Times" w:cs="Times"/>
-          <w:i/>
-          <w:color w:val="00B050"/>
-        </w:rPr>
-        <w:t>   (</w:t>
-      </w:r>
-      <w:proofErr w:type="gramEnd"/>
-      <w:r>
-        <w:rPr>
-          <w:rFonts w:ascii="Times" w:hAnsi="Times" w:cs="Times"/>
-          <w:i/>
           <w:color w:val="00B050"/>
         </w:rPr>
         <w:t>H)</w:t>
       </w:r>
     </w:p>
-    <w:p>
-      <w:r>
-        <w:rPr>
-          <w:rFonts w:ascii="Times" w:hAnsi="Times" w:cs="Times"/>
-        </w:rPr>
-        <w:t>Optional</w:t>
-      </w:r>
-    </w:p>
-    <w:p>
-      <w:pPr>
-        <w:ind w:left="720"/>
-      </w:pPr>
-      <w:r>
-        <w:rPr>
-          <w:rFonts w:ascii="Times" w:hAnsi="Times" w:cs="Times"/>
-        </w:rPr>
-        <w:tab/>
-        <w:t>•</w:t>
-      </w:r>
-      <w:r>
-        <w:rPr>
-          <w:rFonts w:ascii="Times" w:hAnsi="Times" w:cs="Times"/>
-        </w:rPr>
-        <w:tab/>
-        <w:t xml:space="preserve">601. Flatten 2D Vector  </w:t>
-      </w:r>
-      <w:proofErr w:type="gramStart"/>
-      <w:r>
-        <w:rPr>
-          <w:rFonts w:ascii="Times" w:hAnsi="Times" w:cs="Times"/>
-        </w:rPr>
-        <w:t> </w:t>
-      </w:r>
-      <w:r>
-        <w:rPr>
-          <w:rFonts w:ascii="Times" w:hAnsi="Times" w:cs="Times"/>
-          <w:i/>
-        </w:rPr>
-        <w:t xml:space="preserve">  (</w:t>
-      </w:r>
-      <w:proofErr w:type="gramEnd"/>
-      <w:r>
-        <w:rPr>
-          <w:rFonts w:ascii="Times" w:hAnsi="Times" w:cs="Times"/>
-          <w:i/>
-        </w:rPr>
-        <w:t>M, L)</w:t>
-      </w:r>
-    </w:p>
-    <w:p>
-      <w:pPr>
-        <w:ind w:left="720"/>
-      </w:pPr>
-      <w:r>
-        <w:rPr>
-          <w:rFonts w:ascii="Times" w:hAnsi="Times" w:cs="Times"/>
-        </w:rPr>
-        <w:tab/>
-        <w:t>•</w:t>
-      </w:r>
-      <w:r>
-        <w:rPr>
-          <w:rFonts w:ascii="Times" w:hAnsi="Times" w:cs="Times"/>
-        </w:rPr>
-        <w:tab/>
-        <w:t xml:space="preserve">545. Top k Largest Numbers II  </w:t>
-      </w:r>
-      <w:proofErr w:type="gramStart"/>
-      <w:r>
-        <w:rPr>
-          <w:rFonts w:ascii="Times" w:hAnsi="Times" w:cs="Times"/>
-        </w:rPr>
-        <w:t>   </w:t>
-      </w:r>
-      <w:r>
-        <w:rPr>
-          <w:rFonts w:ascii="Times" w:hAnsi="Times" w:cs="Times"/>
-          <w:i/>
-        </w:rPr>
-        <w:t>(</w:t>
-      </w:r>
-      <w:proofErr w:type="gramEnd"/>
-      <w:r>
-        <w:rPr>
-          <w:rFonts w:ascii="Times" w:hAnsi="Times" w:cs="Times"/>
-          <w:i/>
-        </w:rPr>
-        <w:t>M, L)</w:t>
-      </w:r>
-    </w:p>
-    <w:p>
-      <w:pPr>
-        <w:ind w:left="720"/>
-      </w:pPr>
-      <w:r>
-        <w:rPr>
-          <w:rFonts w:ascii="Times" w:hAnsi="Times" w:cs="Times"/>
-        </w:rPr>
-        <w:tab/>
-        <w:t>•</w:t>
-      </w:r>
-      <w:r>
-        <w:rPr>
-          <w:rFonts w:ascii="Times" w:hAnsi="Times" w:cs="Times"/>
-        </w:rPr>
-        <w:tab/>
-        <w:t xml:space="preserve">486. Merge k Sorted Arrays  </w:t>
-      </w:r>
-      <w:proofErr w:type="gramStart"/>
-      <w:r>
-        <w:rPr>
-          <w:rFonts w:ascii="Times" w:hAnsi="Times" w:cs="Times"/>
-        </w:rPr>
-        <w:t> </w:t>
-      </w:r>
-      <w:r>
-        <w:rPr>
-          <w:rFonts w:ascii="Times" w:hAnsi="Times" w:cs="Times"/>
-          <w:i/>
-        </w:rPr>
-        <w:t xml:space="preserve">  (</w:t>
-      </w:r>
-      <w:proofErr w:type="gramEnd"/>
-      <w:r>
-        <w:rPr>
-          <w:rFonts w:ascii="Times" w:hAnsi="Times" w:cs="Times"/>
-          <w:i/>
-        </w:rPr>
-        <w:t>M, L)</w:t>
-      </w:r>
-    </w:p>
-    <w:p>
-      <w:pPr>
-        <w:ind w:left="720"/>
-      </w:pPr>
-      <w:r>
-        <w:rPr>
-          <w:rFonts w:ascii="Times" w:hAnsi="Times" w:cs="Times"/>
-        </w:rPr>
-        <w:tab/>
-        <w:t>•</w:t>
-      </w:r>
-      <w:r>
-        <w:rPr>
-          <w:rFonts w:ascii="Times" w:hAnsi="Times" w:cs="Times"/>
-        </w:rPr>
-        <w:tab/>
-        <w:t xml:space="preserve">471. Top K Frequent Words  </w:t>
-      </w:r>
-      <w:proofErr w:type="gramStart"/>
-      <w:r>
-        <w:rPr>
-          <w:rFonts w:ascii="Times" w:hAnsi="Times" w:cs="Times"/>
-        </w:rPr>
-        <w:t> </w:t>
-      </w:r>
-      <w:r>
-        <w:rPr>
-          <w:rFonts w:ascii="Times" w:hAnsi="Times" w:cs="Times"/>
-          <w:i/>
-        </w:rPr>
-        <w:t xml:space="preserve">  (</w:t>
-      </w:r>
-      <w:proofErr w:type="gramEnd"/>
-      <w:r>
-        <w:rPr>
-          <w:rFonts w:ascii="Times" w:hAnsi="Times" w:cs="Times"/>
-          <w:i/>
-        </w:rPr>
-        <w:t>M, L)</w:t>
-      </w:r>
-    </w:p>
-    <w:p>
-      <w:pPr>
-        <w:ind w:left="720"/>
-      </w:pPr>
-      <w:r>
-        <w:rPr>
-          <w:rFonts w:ascii="Times" w:hAnsi="Times" w:cs="Times"/>
-        </w:rPr>
-        <w:tab/>
-        <w:t>•</w:t>
-      </w:r>
-      <w:r>
-        <w:rPr>
-          <w:rFonts w:ascii="Times" w:hAnsi="Times" w:cs="Times"/>
-        </w:rPr>
-        <w:tab/>
-        <w:t xml:space="preserve">130. </w:t>
-      </w:r>
-      <w:proofErr w:type="spellStart"/>
-      <w:r>
-        <w:rPr>
-          <w:rFonts w:ascii="Times" w:hAnsi="Times" w:cs="Times"/>
-        </w:rPr>
-        <w:t>Heapify</w:t>
-      </w:r>
-      <w:proofErr w:type="spellEnd"/>
-      <w:r>
-        <w:rPr>
-          <w:rFonts w:ascii="Times" w:hAnsi="Times" w:cs="Times"/>
-        </w:rPr>
-        <w:t xml:space="preserve">  </w:t>
-      </w:r>
-      <w:proofErr w:type="gramStart"/>
-      <w:r>
-        <w:rPr>
-          <w:rFonts w:ascii="Times" w:hAnsi="Times" w:cs="Times"/>
-        </w:rPr>
-        <w:t>   </w:t>
-      </w:r>
-      <w:r>
-        <w:rPr>
-          <w:rFonts w:ascii="Times" w:hAnsi="Times" w:cs="Times"/>
-          <w:i/>
-        </w:rPr>
-        <w:t>(</w:t>
-      </w:r>
-      <w:proofErr w:type="gramEnd"/>
-      <w:r>
-        <w:rPr>
-          <w:rFonts w:ascii="Times" w:hAnsi="Times" w:cs="Times"/>
-          <w:i/>
-        </w:rPr>
-        <w:t>M)</w:t>
-      </w:r>
-    </w:p>
-    <w:p>
-      <w:pPr>
-        <w:ind w:left="720"/>
-        <w:rPr>
-          <w:color w:val="00B050"/>
-        </w:rPr>
-      </w:pPr>
-      <w:r>
-        <w:rPr>
-          <w:rFonts w:ascii="Times" w:hAnsi="Times" w:cs="Times"/>
-          <w:color w:val="00B050"/>
-        </w:rPr>
-        <w:tab/>
-        <w:t>•</w:t>
-      </w:r>
-      <w:r>
-        <w:rPr>
-          <w:rFonts w:ascii="Times" w:hAnsi="Times" w:cs="Times"/>
-          <w:color w:val="00B050"/>
-        </w:rPr>
-        <w:tab/>
-        <w:t xml:space="preserve">124. Longest Consecutive Sequence  </w:t>
-      </w:r>
-      <w:proofErr w:type="gramStart"/>
-      <w:r>
-        <w:rPr>
-          <w:rFonts w:ascii="Times" w:hAnsi="Times" w:cs="Times"/>
-          <w:i/>
-          <w:color w:val="00B050"/>
-        </w:rPr>
-        <w:t>   (</w:t>
-      </w:r>
-      <w:proofErr w:type="gramEnd"/>
-      <w:r>
-        <w:rPr>
-          <w:rFonts w:ascii="Times" w:hAnsi="Times" w:cs="Times"/>
-          <w:i/>
-          <w:color w:val="00B050"/>
-        </w:rPr>
-        <w:t>M)</w:t>
-      </w:r>
-    </w:p>
-    <w:p>
-      <w:r>
-        <w:rPr>
-          <w:rFonts w:ascii="Times" w:hAnsi="Times" w:cs="Times"/>
-        </w:rPr>
-        <w:t>Related</w:t>
-      </w:r>
-    </w:p>
-    <w:p>
-      <w:pPr>
-        <w:ind w:left="720"/>
-        <w:rPr>
-          <w:rFonts w:ascii="Times" w:hAnsi="Times" w:cs="Times"/>
-          <w:color w:val="00B050"/>
-        </w:rPr>
-      </w:pPr>
-      <w:r>
-        <w:rPr>
-          <w:rFonts w:ascii="Times" w:hAnsi="Times" w:cs="Times"/>
-          <w:color w:val="00B050"/>
-        </w:rPr>
-        <w:tab/>
-      </w:r>
-      <w:r>
-        <w:rPr>
-          <w:rFonts w:ascii="Times" w:hAnsi="Times" w:cs="Times"/>
-          <w:color w:val="00B050"/>
-        </w:rPr>
-        <w:t>•</w:t>
-      </w:r>
-      <w:r>
-        <w:rPr>
-          <w:rFonts w:ascii="Times" w:hAnsi="Times" w:cs="Times"/>
-          <w:color w:val="00B050"/>
-        </w:rPr>
-        <w:tab/>
-      </w:r>
-      <w:r>
-        <w:rPr>
-          <w:rFonts w:ascii="Times" w:hAnsi="Times" w:cs="Times"/>
-          <w:color w:val="00B050"/>
-        </w:rPr>
-        <w:t>171</w:t>
-      </w:r>
-      <w:r>
-        <w:rPr>
-          <w:rFonts w:ascii="Times" w:hAnsi="Times" w:cs="Times"/>
-          <w:color w:val="00B050"/>
-        </w:rPr>
-        <w:t xml:space="preserve">. </w:t>
-      </w:r>
-      <w:r>
-        <w:rPr>
-          <w:rFonts w:ascii="Times" w:hAnsi="Times" w:cs="Times"/>
-          <w:color w:val="00B050"/>
-        </w:rPr>
-        <w:t xml:space="preserve">Anagrams </w:t>
-      </w:r>
-      <w:r>
-        <w:rPr>
-          <w:rFonts w:ascii="Times" w:hAnsi="Times" w:cs="Times"/>
-          <w:i/>
-          <w:color w:val="00B050"/>
-        </w:rPr>
-        <w:t>(M</w:t>
-      </w:r>
-      <w:r>
-        <w:rPr>
-          <w:rFonts w:ascii="Times" w:hAnsi="Times" w:cs="Times"/>
-          <w:i/>
-          <w:color w:val="00B050"/>
-        </w:rPr>
-        <w:t>)</w:t>
-      </w:r>
-    </w:p>
-    <w:p>
-      <w:pPr>
-        <w:ind w:left="720" w:firstLine="720"/>
-      </w:pPr>
-      <w:r>
-        <w:rPr>
-          <w:rFonts w:ascii="Times" w:hAnsi="Times" w:cs="Times"/>
-        </w:rPr>
-        <w:t>•</w:t>
-      </w:r>
-      <w:r>
-        <w:rPr>
-          <w:rFonts w:ascii="Times" w:hAnsi="Times" w:cs="Times"/>
-        </w:rPr>
-        <w:tab/>
-        <w:t>551. Nested List Weight Sum </w:t>
-      </w:r>
-      <w:r>
-        <w:rPr>
-          <w:rFonts w:ascii="Times" w:hAnsi="Times" w:cs="Times"/>
-          <w:i/>
-        </w:rPr>
-        <w:t xml:space="preserve"> </w:t>
-      </w:r>
-      <w:proofErr w:type="gramStart"/>
-      <w:r>
-        <w:rPr>
-          <w:rFonts w:ascii="Times" w:hAnsi="Times" w:cs="Times"/>
-          <w:i/>
-        </w:rPr>
-        <w:t>   (</w:t>
-      </w:r>
-      <w:proofErr w:type="gramEnd"/>
-      <w:r>
-        <w:rPr>
-          <w:rFonts w:ascii="Times" w:hAnsi="Times" w:cs="Times"/>
-          <w:i/>
-        </w:rPr>
-        <w:t>E, L)</w:t>
-      </w:r>
-    </w:p>
-    <w:p>
-      <w:pPr>
-        <w:ind w:left="720"/>
-      </w:pPr>
-      <w:r>
-        <w:rPr>
-          <w:rFonts w:ascii="Times" w:hAnsi="Times" w:cs="Times"/>
-        </w:rPr>
-        <w:tab/>
-        <w:t>•</w:t>
-      </w:r>
-      <w:r>
-        <w:rPr>
-          <w:rFonts w:ascii="Times" w:hAnsi="Times" w:cs="Times"/>
-        </w:rPr>
-        <w:tab/>
-        <w:t xml:space="preserve">494. Implement Stack by Two Queues  </w:t>
-      </w:r>
-      <w:proofErr w:type="gramStart"/>
-      <w:r>
-        <w:rPr>
-          <w:rFonts w:ascii="Times" w:hAnsi="Times" w:cs="Times"/>
-          <w:i/>
-        </w:rPr>
-        <w:t>   (</w:t>
-      </w:r>
-      <w:proofErr w:type="gramEnd"/>
-      <w:r>
-        <w:rPr>
-          <w:rFonts w:ascii="Times" w:hAnsi="Times" w:cs="Times"/>
-          <w:i/>
-        </w:rPr>
-        <w:t>E, L)</w:t>
-      </w:r>
-    </w:p>
-    <w:p>
-      <w:pPr>
-        <w:ind w:left="720"/>
-      </w:pPr>
-      <w:r>
-        <w:rPr>
-          <w:rFonts w:ascii="Times" w:hAnsi="Times" w:cs="Times"/>
-        </w:rPr>
-        <w:tab/>
-        <w:t>•</w:t>
-      </w:r>
-      <w:r>
-        <w:rPr>
-          <w:rFonts w:ascii="Times" w:hAnsi="Times" w:cs="Times"/>
-        </w:rPr>
-        <w:tab/>
-        <w:t xml:space="preserve">575. Expression Expand  </w:t>
-      </w:r>
-      <w:proofErr w:type="gramStart"/>
-      <w:r>
-        <w:rPr>
-          <w:rFonts w:ascii="Times" w:hAnsi="Times" w:cs="Times"/>
-          <w:i/>
-        </w:rPr>
-        <w:t>   (</w:t>
-      </w:r>
-      <w:proofErr w:type="gramEnd"/>
-      <w:r>
-        <w:rPr>
-          <w:rFonts w:ascii="Times" w:hAnsi="Times" w:cs="Times"/>
-          <w:i/>
-        </w:rPr>
-        <w:t>M, L)</w:t>
-      </w:r>
-    </w:p>
-    <w:p>
-      <w:pPr>
-        <w:ind w:left="720"/>
-      </w:pPr>
-      <w:r>
-        <w:rPr>
-          <w:rFonts w:ascii="Times" w:hAnsi="Times" w:cs="Times"/>
-        </w:rPr>
-        <w:tab/>
-        <w:t>•</w:t>
-      </w:r>
-      <w:r>
-        <w:rPr>
-          <w:rFonts w:ascii="Times" w:hAnsi="Times" w:cs="Times"/>
-        </w:rPr>
-        <w:tab/>
-        <w:t xml:space="preserve">541. Zigzag Iterator II  </w:t>
-      </w:r>
-      <w:proofErr w:type="gramStart"/>
-      <w:r>
-        <w:rPr>
-          <w:rFonts w:ascii="Times" w:hAnsi="Times" w:cs="Times"/>
-        </w:rPr>
-        <w:t> </w:t>
-      </w:r>
-      <w:r>
-        <w:rPr>
-          <w:rFonts w:ascii="Times" w:hAnsi="Times" w:cs="Times"/>
-          <w:i/>
-        </w:rPr>
-        <w:t xml:space="preserve">  (</w:t>
-      </w:r>
-      <w:proofErr w:type="gramEnd"/>
-      <w:r>
-        <w:rPr>
-          <w:rFonts w:ascii="Times" w:hAnsi="Times" w:cs="Times"/>
-          <w:i/>
-        </w:rPr>
-        <w:t>M, L)</w:t>
-      </w:r>
-    </w:p>
-    <w:p>
-      <w:pPr>
-        <w:ind w:left="720"/>
-      </w:pPr>
-      <w:r>
-        <w:rPr>
-          <w:rFonts w:ascii="Times" w:hAnsi="Times" w:cs="Times"/>
-        </w:rPr>
-        <w:tab/>
-        <w:t>•</w:t>
-      </w:r>
-      <w:r>
-        <w:rPr>
-          <w:rFonts w:ascii="Times" w:hAnsi="Times" w:cs="Times"/>
-        </w:rPr>
-        <w:tab/>
-        <w:t xml:space="preserve">540. Zigzag Iterator  </w:t>
-      </w:r>
-      <w:proofErr w:type="gramStart"/>
-      <w:r>
-        <w:rPr>
-          <w:rFonts w:ascii="Times" w:hAnsi="Times" w:cs="Times"/>
-        </w:rPr>
-        <w:t>   </w:t>
-      </w:r>
-      <w:r>
-        <w:rPr>
-          <w:rFonts w:ascii="Times" w:hAnsi="Times" w:cs="Times"/>
-          <w:i/>
-        </w:rPr>
-        <w:t>(</w:t>
-      </w:r>
-      <w:proofErr w:type="gramEnd"/>
-      <w:r>
-        <w:rPr>
-          <w:rFonts w:ascii="Times" w:hAnsi="Times" w:cs="Times"/>
-          <w:i/>
-        </w:rPr>
-        <w:t>M, L)</w:t>
-      </w:r>
-    </w:p>
-    <w:p>
-      <w:pPr>
-        <w:ind w:left="720"/>
-      </w:pPr>
-      <w:r>
-        <w:rPr>
-          <w:rFonts w:ascii="Times" w:hAnsi="Times" w:cs="Times"/>
-        </w:rPr>
-        <w:tab/>
-        <w:t>•</w:t>
-      </w:r>
-      <w:r>
-        <w:rPr>
-          <w:rFonts w:ascii="Times" w:hAnsi="Times" w:cs="Times"/>
-        </w:rPr>
-        <w:tab/>
-        <w:t xml:space="preserve">528. Flatten Nested List Iterator  </w:t>
-      </w:r>
-      <w:proofErr w:type="gramStart"/>
-      <w:r>
-        <w:rPr>
-          <w:rFonts w:ascii="Times" w:hAnsi="Times" w:cs="Times"/>
-        </w:rPr>
-        <w:t>   </w:t>
-      </w:r>
-      <w:r>
-        <w:rPr>
-          <w:rFonts w:ascii="Times" w:hAnsi="Times" w:cs="Times"/>
-          <w:i/>
-        </w:rPr>
-        <w:t>(</w:t>
-      </w:r>
-      <w:proofErr w:type="gramEnd"/>
-      <w:r>
-        <w:rPr>
-          <w:rFonts w:ascii="Times" w:hAnsi="Times" w:cs="Times"/>
-          <w:i/>
-        </w:rPr>
-        <w:t>M)</w:t>
-      </w:r>
-    </w:p>
-    <w:p>
-      <w:pPr>
-        <w:ind w:left="720"/>
-        <w:rPr>
-          <w:color w:val="00B050"/>
-        </w:rPr>
-      </w:pPr>
-      <w:bookmarkStart w:id="0" w:name="_GoBack"/>
-      <w:r>
-        <w:rPr>
-          <w:rFonts w:ascii="Times" w:hAnsi="Times" w:cs="Times"/>
-          <w:color w:val="00B050"/>
-        </w:rPr>
-        <w:tab/>
-        <w:t>•</w:t>
-      </w:r>
-      <w:r>
-        <w:rPr>
-          <w:rFonts w:ascii="Times" w:hAnsi="Times" w:cs="Times"/>
-          <w:color w:val="00B050"/>
-        </w:rPr>
-        <w:tab/>
-        <w:t xml:space="preserve">24. LFU Cache  </w:t>
-      </w:r>
-      <w:proofErr w:type="gramStart"/>
-      <w:r>
-        <w:rPr>
-          <w:rFonts w:ascii="Times" w:hAnsi="Times" w:cs="Times"/>
-          <w:color w:val="00B050"/>
-        </w:rPr>
-        <w:t xml:space="preserve">  </w:t>
-      </w:r>
-      <w:r>
-        <w:rPr>
-          <w:rFonts w:ascii="Times" w:hAnsi="Times" w:cs="Times"/>
-          <w:i/>
-          <w:color w:val="00B050"/>
-        </w:rPr>
-        <w:t> (</w:t>
-      </w:r>
-      <w:proofErr w:type="gramEnd"/>
-      <w:r>
-        <w:rPr>
-          <w:rFonts w:ascii="Times" w:hAnsi="Times" w:cs="Times"/>
-          <w:i/>
-          <w:color w:val="00B050"/>
-        </w:rPr>
-        <w:t>H)</w:t>
-      </w:r>
-    </w:p>
-    <w:bookmarkEnd w:id="0"/>
     <w:p/>
     <w:p/>
     <w:p>

</xml_diff>